<commit_message>
Sửa lại tên PM, ghi tên PM sai
</commit_message>
<xml_diff>
--- a/Document/Tracking/DucNH/Duc_tuan2.docx
+++ b/Document/Tracking/DucNH/Duc_tuan2.docx
@@ -25,7 +25,6 @@
           <w:szCs w:val="48"/>
         </w:rPr>
       </w:pPr>
-      <w:proofErr w:type="spellStart"/>
       <w:r>
         <w:rPr>
           <w:rFonts w:ascii="Times New Roman" w:hAnsi="Times New Roman" w:cs="Times New Roman"/>
@@ -44,7 +43,6 @@
         </w:rPr>
         <w:t>g</w:t>
       </w:r>
-      <w:proofErr w:type="spellEnd"/>
       <w:r>
         <w:rPr>
           <w:rFonts w:ascii="Times New Roman" w:hAnsi="Times New Roman" w:cs="Times New Roman"/>
@@ -54,7 +52,6 @@
         </w:rPr>
         <w:t xml:space="preserve"> </w:t>
       </w:r>
-      <w:proofErr w:type="spellStart"/>
       <w:r>
         <w:rPr>
           <w:rFonts w:ascii="Times New Roman" w:hAnsi="Times New Roman" w:cs="Times New Roman"/>
@@ -64,7 +61,6 @@
         </w:rPr>
         <w:t>Đánh</w:t>
       </w:r>
-      <w:proofErr w:type="spellEnd"/>
       <w:r>
         <w:rPr>
           <w:rFonts w:ascii="Times New Roman" w:hAnsi="Times New Roman" w:cs="Times New Roman"/>
@@ -74,7 +70,6 @@
         </w:rPr>
         <w:t xml:space="preserve"> </w:t>
       </w:r>
-      <w:proofErr w:type="spellStart"/>
       <w:r>
         <w:rPr>
           <w:rFonts w:ascii="Times New Roman" w:hAnsi="Times New Roman" w:cs="Times New Roman"/>
@@ -84,7 +79,6 @@
         </w:rPr>
         <w:t>Giá</w:t>
       </w:r>
-      <w:proofErr w:type="spellEnd"/>
       <w:r>
         <w:rPr>
           <w:rFonts w:ascii="Times New Roman" w:hAnsi="Times New Roman" w:cs="Times New Roman"/>
@@ -94,7 +88,6 @@
         </w:rPr>
         <w:t xml:space="preserve"> </w:t>
       </w:r>
-      <w:proofErr w:type="spellStart"/>
       <w:r>
         <w:rPr>
           <w:rFonts w:ascii="Times New Roman" w:hAnsi="Times New Roman" w:cs="Times New Roman"/>
@@ -104,7 +97,6 @@
         </w:rPr>
         <w:t>Kết</w:t>
       </w:r>
-      <w:proofErr w:type="spellEnd"/>
       <w:r>
         <w:rPr>
           <w:rFonts w:ascii="Times New Roman" w:hAnsi="Times New Roman" w:cs="Times New Roman"/>
@@ -114,7 +106,6 @@
         </w:rPr>
         <w:t xml:space="preserve"> </w:t>
       </w:r>
-      <w:proofErr w:type="spellStart"/>
       <w:r>
         <w:rPr>
           <w:rFonts w:ascii="Times New Roman" w:hAnsi="Times New Roman" w:cs="Times New Roman"/>
@@ -124,7 +115,6 @@
         </w:rPr>
         <w:t>Quả</w:t>
       </w:r>
-      <w:proofErr w:type="spellEnd"/>
       <w:r>
         <w:rPr>
           <w:rFonts w:ascii="Times New Roman" w:hAnsi="Times New Roman" w:cs="Times New Roman"/>
@@ -134,7 +124,6 @@
         </w:rPr>
         <w:t xml:space="preserve"> </w:t>
       </w:r>
-      <w:proofErr w:type="spellStart"/>
       <w:r>
         <w:rPr>
           <w:rFonts w:ascii="Times New Roman" w:hAnsi="Times New Roman" w:cs="Times New Roman"/>
@@ -144,7 +133,6 @@
         </w:rPr>
         <w:t>Công</w:t>
       </w:r>
-      <w:proofErr w:type="spellEnd"/>
       <w:r>
         <w:rPr>
           <w:rFonts w:ascii="Times New Roman" w:hAnsi="Times New Roman" w:cs="Times New Roman"/>
@@ -154,7 +142,6 @@
         </w:rPr>
         <w:t xml:space="preserve"> </w:t>
       </w:r>
-      <w:proofErr w:type="spellStart"/>
       <w:r>
         <w:rPr>
           <w:rFonts w:ascii="Times New Roman" w:hAnsi="Times New Roman" w:cs="Times New Roman"/>
@@ -164,36 +151,153 @@
         </w:rPr>
         <w:t>Việc</w:t>
       </w:r>
-      <w:proofErr w:type="spellEnd"/>
-    </w:p>
-    <w:p>
-      <w:pPr>
-        <w:spacing w:before="100" w:beforeAutospacing="1" w:after="100" w:afterAutospacing="1" w:line="360" w:lineRule="auto"/>
-        <w:rPr>
-          <w:rFonts w:ascii="Times New Roman" w:hAnsi="Times New Roman" w:cs="Times New Roman"/>
-        </w:rPr>
-      </w:pPr>
-    </w:p>
-    <w:p>
-      <w:pPr>
-        <w:spacing w:before="100" w:beforeAutospacing="1" w:after="100" w:afterAutospacing="1" w:line="360" w:lineRule="auto"/>
-        <w:rPr>
-          <w:rFonts w:ascii="Times New Roman" w:hAnsi="Times New Roman" w:cs="Times New Roman"/>
-        </w:rPr>
-      </w:pPr>
-      <w:proofErr w:type="spellStart"/>
-      <w:r>
-        <w:rPr>
-          <w:rFonts w:ascii="Times New Roman" w:hAnsi="Times New Roman" w:cs="Times New Roman"/>
-        </w:rPr>
-        <w:t>Họtên</w:t>
-      </w:r>
-      <w:proofErr w:type="spellEnd"/>
-      <w:r>
-        <w:rPr>
-          <w:rFonts w:ascii="Times New Roman" w:hAnsi="Times New Roman" w:cs="Times New Roman"/>
-        </w:rPr>
-        <w:t>:</w:t>
+    </w:p>
+    <w:p>
+      <w:pPr>
+        <w:spacing w:before="100" w:beforeAutospacing="1" w:after="100" w:afterAutospacing="1" w:line="360" w:lineRule="auto"/>
+        <w:rPr>
+          <w:rFonts w:ascii="Times New Roman" w:hAnsi="Times New Roman" w:cs="Times New Roman"/>
+        </w:rPr>
+      </w:pPr>
+    </w:p>
+    <w:p>
+      <w:pPr>
+        <w:spacing w:before="100" w:beforeAutospacing="1" w:after="100" w:afterAutospacing="1" w:line="360" w:lineRule="auto"/>
+        <w:rPr>
+          <w:rFonts w:ascii="Times New Roman" w:hAnsi="Times New Roman" w:cs="Times New Roman"/>
+        </w:rPr>
+      </w:pPr>
+      <w:r>
+        <w:rPr>
+          <w:rFonts w:ascii="Times New Roman" w:hAnsi="Times New Roman" w:cs="Times New Roman"/>
+        </w:rPr>
+        <w:t>Họtên:</w:t>
+      </w:r>
+      <w:r>
+        <w:rPr>
+          <w:rFonts w:ascii="Times New Roman" w:hAnsi="Times New Roman" w:cs="Times New Roman"/>
+        </w:rPr>
+        <w:t xml:space="preserve"> Nguyễn Hoàng Đức</w:t>
+      </w:r>
+      <w:r>
+        <w:rPr>
+          <w:rFonts w:ascii="Times New Roman" w:hAnsi="Times New Roman" w:cs="Times New Roman"/>
+        </w:rPr>
+        <w:tab/>
+      </w:r>
+      <w:r>
+        <w:rPr>
+          <w:rFonts w:ascii="Times New Roman" w:hAnsi="Times New Roman" w:cs="Times New Roman"/>
+        </w:rPr>
+        <w:t>MSSV:</w:t>
+      </w:r>
+      <w:r>
+        <w:rPr>
+          <w:rFonts w:ascii="Times New Roman" w:hAnsi="Times New Roman" w:cs="Times New Roman"/>
+        </w:rPr>
+        <w:t xml:space="preserve"> 08520</w:t>
+      </w:r>
+      <w:r>
+        <w:rPr>
+          <w:rFonts w:ascii="Times New Roman" w:hAnsi="Times New Roman" w:cs="Times New Roman"/>
+        </w:rPr>
+        <w:t>0</w:t>
+      </w:r>
+      <w:r>
+        <w:rPr>
+          <w:rFonts w:ascii="Times New Roman" w:hAnsi="Times New Roman" w:cs="Times New Roman"/>
+        </w:rPr>
+        <w:t>99</w:t>
+      </w:r>
+    </w:p>
+    <w:p>
+      <w:pPr>
+        <w:spacing w:before="100" w:beforeAutospacing="1" w:after="100" w:afterAutospacing="1" w:line="360" w:lineRule="auto"/>
+        <w:rPr>
+          <w:rFonts w:ascii="Times New Roman" w:hAnsi="Times New Roman" w:cs="Times New Roman"/>
+        </w:rPr>
+      </w:pPr>
+      <w:r>
+        <w:rPr>
+          <w:rFonts w:ascii="Times New Roman" w:hAnsi="Times New Roman" w:cs="Times New Roman"/>
+        </w:rPr>
+        <w:t>Vị</w:t>
+      </w:r>
+      <w:r>
+        <w:rPr>
+          <w:rFonts w:ascii="Times New Roman" w:hAnsi="Times New Roman" w:cs="Times New Roman"/>
+        </w:rPr>
+        <w:t>trí: Developer</w:t>
+      </w:r>
+    </w:p>
+    <w:p>
+      <w:pPr>
+        <w:spacing w:before="100" w:beforeAutospacing="1" w:after="100" w:afterAutospacing="1" w:line="360" w:lineRule="auto"/>
+        <w:rPr>
+          <w:rFonts w:ascii="Times New Roman" w:hAnsi="Times New Roman" w:cs="Times New Roman"/>
+        </w:rPr>
+      </w:pPr>
+      <w:r>
+        <w:rPr>
+          <w:rFonts w:ascii="Times New Roman" w:hAnsi="Times New Roman" w:cs="Times New Roman"/>
+        </w:rPr>
+        <w:t>Kỳđánhgiá:  Từ</w:t>
+      </w:r>
+      <w:r>
+        <w:rPr>
+          <w:rFonts w:ascii="Times New Roman" w:hAnsi="Times New Roman" w:cs="Times New Roman"/>
+        </w:rPr>
+        <w:t xml:space="preserve"> 22</w:t>
+      </w:r>
+      <w:r>
+        <w:rPr>
+          <w:rFonts w:ascii="Times New Roman" w:hAnsi="Times New Roman" w:cs="Times New Roman"/>
+        </w:rPr>
+        <w:t>/09</w:t>
+      </w:r>
+      <w:r>
+        <w:rPr>
+          <w:rFonts w:ascii="Times New Roman" w:hAnsi="Times New Roman" w:cs="Times New Roman"/>
+        </w:rPr>
+        <w:t>/2011 đế</w:t>
+      </w:r>
+      <w:r>
+        <w:rPr>
+          <w:rFonts w:ascii="Times New Roman" w:hAnsi="Times New Roman" w:cs="Times New Roman"/>
+        </w:rPr>
+        <w:t>n 2</w:t>
+      </w:r>
+      <w:r>
+        <w:rPr>
+          <w:rFonts w:ascii="Times New Roman" w:hAnsi="Times New Roman" w:cs="Times New Roman"/>
+        </w:rPr>
+        <w:t>9</w:t>
+      </w:r>
+      <w:r>
+        <w:rPr>
+          <w:rFonts w:ascii="Times New Roman" w:hAnsi="Times New Roman" w:cs="Times New Roman"/>
+        </w:rPr>
+        <w:t>/09</w:t>
+      </w:r>
+      <w:r>
+        <w:rPr>
+          <w:rFonts w:ascii="Times New Roman" w:hAnsi="Times New Roman" w:cs="Times New Roman"/>
+        </w:rPr>
+        <w:t>/2011</w:t>
+      </w:r>
+    </w:p>
+    <w:p>
+      <w:pPr>
+        <w:spacing w:before="100" w:beforeAutospacing="1" w:after="100" w:afterAutospacing="1" w:line="360" w:lineRule="auto"/>
+        <w:rPr>
+          <w:rFonts w:ascii="Times New Roman" w:hAnsi="Times New Roman" w:cs="Times New Roman"/>
+        </w:rPr>
+      </w:pPr>
+      <w:r>
+        <w:rPr>
+          <w:rFonts w:ascii="Times New Roman" w:hAnsi="Times New Roman" w:cs="Times New Roman"/>
+        </w:rPr>
+        <w:t>PM trong</w:t>
       </w:r>
       <w:r>
         <w:rPr>
@@ -201,332 +305,66 @@
         </w:rPr>
         <w:t xml:space="preserve"> </w:t>
       </w:r>
-      <w:proofErr w:type="spellStart"/>
-      <w:r>
-        <w:rPr>
-          <w:rFonts w:ascii="Times New Roman" w:hAnsi="Times New Roman" w:cs="Times New Roman"/>
-        </w:rPr>
-        <w:t>Nguyễn</w:t>
-      </w:r>
-      <w:proofErr w:type="spellEnd"/>
-      <w:r>
-        <w:rPr>
-          <w:rFonts w:ascii="Times New Roman" w:hAnsi="Times New Roman" w:cs="Times New Roman"/>
+      <w:r>
+        <w:rPr>
+          <w:rFonts w:ascii="Times New Roman" w:hAnsi="Times New Roman" w:cs="Times New Roman"/>
+        </w:rPr>
+        <w:t>tuần:</w:t>
+      </w:r>
+      <w:r>
+        <w:rPr>
+          <w:rFonts w:ascii="Times New Roman" w:hAnsi="Times New Roman" w:cs="Times New Roman"/>
+        </w:rPr>
+        <w:t>Bả</w:t>
+      </w:r>
+      <w:r>
+        <w:rPr>
+          <w:rFonts w:ascii="Times New Roman" w:hAnsi="Times New Roman" w:cs="Times New Roman"/>
+        </w:rPr>
+        <w:t>o – Tuấn</w:t>
+      </w:r>
+    </w:p>
+    <w:p>
+      <w:pPr>
+        <w:spacing w:before="100" w:beforeAutospacing="1" w:after="100" w:afterAutospacing="1" w:line="360" w:lineRule="auto"/>
+        <w:rPr>
+          <w:rFonts w:ascii="Times New Roman" w:hAnsi="Times New Roman" w:cs="Times New Roman"/>
+          <w:b/>
+          <w:i/>
+        </w:rPr>
+      </w:pPr>
+      <w:r>
+        <w:rPr>
+          <w:rFonts w:ascii="Times New Roman" w:hAnsi="Times New Roman" w:cs="Times New Roman"/>
+          <w:b/>
+          <w:i/>
+        </w:rPr>
+        <w:t>Phầ</w:t>
+      </w:r>
+      <w:r>
+        <w:rPr>
+          <w:rFonts w:ascii="Times New Roman" w:hAnsi="Times New Roman" w:cs="Times New Roman"/>
+          <w:b/>
+          <w:i/>
+        </w:rPr>
+        <w:t>n A: Nội dung đánh</w:t>
+      </w:r>
+      <w:r>
+        <w:rPr>
+          <w:rFonts w:ascii="Times New Roman" w:hAnsi="Times New Roman" w:cs="Times New Roman"/>
+          <w:b/>
+          <w:i/>
         </w:rPr>
         <w:t xml:space="preserve"> </w:t>
       </w:r>
-      <w:proofErr w:type="spellStart"/>
-      <w:r>
-        <w:rPr>
-          <w:rFonts w:ascii="Times New Roman" w:hAnsi="Times New Roman" w:cs="Times New Roman"/>
-        </w:rPr>
-        <w:t>Hoàng</w:t>
-      </w:r>
-      <w:proofErr w:type="spellEnd"/>
-      <w:r>
-        <w:rPr>
-          <w:rFonts w:ascii="Times New Roman" w:hAnsi="Times New Roman" w:cs="Times New Roman"/>
-        </w:rPr>
-        <w:t xml:space="preserve"> </w:t>
-      </w:r>
-      <w:proofErr w:type="spellStart"/>
-      <w:r>
-        <w:rPr>
-          <w:rFonts w:ascii="Times New Roman" w:hAnsi="Times New Roman" w:cs="Times New Roman"/>
-        </w:rPr>
-        <w:t>Đức</w:t>
-      </w:r>
-      <w:proofErr w:type="spellEnd"/>
-      <w:r>
-        <w:rPr>
-          <w:rFonts w:ascii="Times New Roman" w:hAnsi="Times New Roman" w:cs="Times New Roman"/>
-        </w:rPr>
-        <w:tab/>
-      </w:r>
-      <w:r>
-        <w:rPr>
-          <w:rFonts w:ascii="Times New Roman" w:hAnsi="Times New Roman" w:cs="Times New Roman"/>
-        </w:rPr>
-        <w:t>MSSV:</w:t>
-      </w:r>
-      <w:r>
-        <w:rPr>
-          <w:rFonts w:ascii="Times New Roman" w:hAnsi="Times New Roman" w:cs="Times New Roman"/>
-        </w:rPr>
-        <w:t xml:space="preserve"> 08520</w:t>
-      </w:r>
-      <w:r>
-        <w:rPr>
-          <w:rFonts w:ascii="Times New Roman" w:hAnsi="Times New Roman" w:cs="Times New Roman"/>
-        </w:rPr>
-        <w:t>0</w:t>
-      </w:r>
-      <w:r>
-        <w:rPr>
-          <w:rFonts w:ascii="Times New Roman" w:hAnsi="Times New Roman" w:cs="Times New Roman"/>
-        </w:rPr>
-        <w:t>99</w:t>
-      </w:r>
-    </w:p>
-    <w:p>
-      <w:pPr>
-        <w:spacing w:before="100" w:beforeAutospacing="1" w:after="100" w:afterAutospacing="1" w:line="360" w:lineRule="auto"/>
-        <w:rPr>
-          <w:rFonts w:ascii="Times New Roman" w:hAnsi="Times New Roman" w:cs="Times New Roman"/>
-        </w:rPr>
-      </w:pPr>
-      <w:proofErr w:type="spellStart"/>
-      <w:r>
-        <w:rPr>
-          <w:rFonts w:ascii="Times New Roman" w:hAnsi="Times New Roman" w:cs="Times New Roman"/>
-        </w:rPr>
-        <w:t>Vị</w:t>
-      </w:r>
-      <w:r>
-        <w:rPr>
-          <w:rFonts w:ascii="Times New Roman" w:hAnsi="Times New Roman" w:cs="Times New Roman"/>
-        </w:rPr>
-        <w:t>trí</w:t>
-      </w:r>
-      <w:proofErr w:type="spellEnd"/>
-      <w:r>
-        <w:rPr>
-          <w:rFonts w:ascii="Times New Roman" w:hAnsi="Times New Roman" w:cs="Times New Roman"/>
-        </w:rPr>
-        <w:t>: Developer</w:t>
-      </w:r>
-    </w:p>
-    <w:p>
-      <w:pPr>
-        <w:spacing w:before="100" w:beforeAutospacing="1" w:after="100" w:afterAutospacing="1" w:line="360" w:lineRule="auto"/>
-        <w:rPr>
-          <w:rFonts w:ascii="Times New Roman" w:hAnsi="Times New Roman" w:cs="Times New Roman"/>
-        </w:rPr>
-      </w:pPr>
-      <w:proofErr w:type="spellStart"/>
-      <w:r>
-        <w:rPr>
-          <w:rFonts w:ascii="Times New Roman" w:hAnsi="Times New Roman" w:cs="Times New Roman"/>
-        </w:rPr>
-        <w:t>Kỳđánhgiá</w:t>
-      </w:r>
-      <w:proofErr w:type="spellEnd"/>
-      <w:r>
-        <w:rPr>
-          <w:rFonts w:ascii="Times New Roman" w:hAnsi="Times New Roman" w:cs="Times New Roman"/>
-        </w:rPr>
-        <w:t xml:space="preserve">:  </w:t>
-      </w:r>
-      <w:proofErr w:type="spellStart"/>
-      <w:r>
-        <w:rPr>
-          <w:rFonts w:ascii="Times New Roman" w:hAnsi="Times New Roman" w:cs="Times New Roman"/>
-        </w:rPr>
-        <w:t>Từ</w:t>
-      </w:r>
-      <w:proofErr w:type="spellEnd"/>
-      <w:r>
-        <w:rPr>
-          <w:rFonts w:ascii="Times New Roman" w:hAnsi="Times New Roman" w:cs="Times New Roman"/>
-        </w:rPr>
-        <w:t xml:space="preserve"> 22</w:t>
-      </w:r>
-      <w:r>
-        <w:rPr>
-          <w:rFonts w:ascii="Times New Roman" w:hAnsi="Times New Roman" w:cs="Times New Roman"/>
-        </w:rPr>
-        <w:t>/09</w:t>
-      </w:r>
-      <w:r>
-        <w:rPr>
-          <w:rFonts w:ascii="Times New Roman" w:hAnsi="Times New Roman" w:cs="Times New Roman"/>
-        </w:rPr>
-        <w:t xml:space="preserve">/2011 </w:t>
-      </w:r>
-      <w:proofErr w:type="spellStart"/>
-      <w:r>
-        <w:rPr>
-          <w:rFonts w:ascii="Times New Roman" w:hAnsi="Times New Roman" w:cs="Times New Roman"/>
-        </w:rPr>
-        <w:t>đế</w:t>
-      </w:r>
-      <w:r>
-        <w:rPr>
-          <w:rFonts w:ascii="Times New Roman" w:hAnsi="Times New Roman" w:cs="Times New Roman"/>
-        </w:rPr>
-        <w:t>n</w:t>
-      </w:r>
-      <w:proofErr w:type="spellEnd"/>
-      <w:r>
-        <w:rPr>
-          <w:rFonts w:ascii="Times New Roman" w:hAnsi="Times New Roman" w:cs="Times New Roman"/>
-        </w:rPr>
-        <w:t xml:space="preserve"> 2</w:t>
-      </w:r>
-      <w:r>
-        <w:rPr>
-          <w:rFonts w:ascii="Times New Roman" w:hAnsi="Times New Roman" w:cs="Times New Roman"/>
-        </w:rPr>
-        <w:t>9</w:t>
-      </w:r>
-      <w:r>
-        <w:rPr>
-          <w:rFonts w:ascii="Times New Roman" w:hAnsi="Times New Roman" w:cs="Times New Roman"/>
-        </w:rPr>
-        <w:t>/09</w:t>
-      </w:r>
-      <w:r>
-        <w:rPr>
-          <w:rFonts w:ascii="Times New Roman" w:hAnsi="Times New Roman" w:cs="Times New Roman"/>
-        </w:rPr>
-        <w:t>/2011</w:t>
-      </w:r>
-    </w:p>
-    <w:p>
-      <w:pPr>
-        <w:spacing w:before="100" w:beforeAutospacing="1" w:after="100" w:afterAutospacing="1" w:line="360" w:lineRule="auto"/>
-        <w:rPr>
-          <w:rFonts w:ascii="Times New Roman" w:hAnsi="Times New Roman" w:cs="Times New Roman"/>
-        </w:rPr>
-      </w:pPr>
-      <w:r>
-        <w:rPr>
-          <w:rFonts w:ascii="Times New Roman" w:hAnsi="Times New Roman" w:cs="Times New Roman"/>
-        </w:rPr>
-        <w:t xml:space="preserve">PM </w:t>
-      </w:r>
-      <w:proofErr w:type="spellStart"/>
-      <w:r>
-        <w:rPr>
-          <w:rFonts w:ascii="Times New Roman" w:hAnsi="Times New Roman" w:cs="Times New Roman"/>
-        </w:rPr>
-        <w:t>trong</w:t>
-      </w:r>
-      <w:proofErr w:type="spellEnd"/>
-      <w:r>
-        <w:rPr>
-          <w:rFonts w:ascii="Times New Roman" w:hAnsi="Times New Roman" w:cs="Times New Roman"/>
-        </w:rPr>
-        <w:t xml:space="preserve"> </w:t>
-      </w:r>
-      <w:proofErr w:type="spellStart"/>
-      <w:r>
-        <w:rPr>
-          <w:rFonts w:ascii="Times New Roman" w:hAnsi="Times New Roman" w:cs="Times New Roman"/>
-        </w:rPr>
-        <w:t>tuần</w:t>
-      </w:r>
-      <w:proofErr w:type="gramStart"/>
-      <w:r>
-        <w:rPr>
-          <w:rFonts w:ascii="Times New Roman" w:hAnsi="Times New Roman" w:cs="Times New Roman"/>
-        </w:rPr>
-        <w:t>:</w:t>
-      </w:r>
-      <w:r>
-        <w:rPr>
-          <w:rFonts w:ascii="Times New Roman" w:hAnsi="Times New Roman" w:cs="Times New Roman"/>
-        </w:rPr>
-        <w:t>Bảo</w:t>
-      </w:r>
-      <w:proofErr w:type="spellEnd"/>
-      <w:proofErr w:type="gramEnd"/>
-      <w:r>
-        <w:rPr>
-          <w:rFonts w:ascii="Times New Roman" w:hAnsi="Times New Roman" w:cs="Times New Roman"/>
-        </w:rPr>
-        <w:t xml:space="preserve"> - </w:t>
-      </w:r>
-      <w:proofErr w:type="spellStart"/>
-      <w:r>
-        <w:rPr>
-          <w:rFonts w:ascii="Times New Roman" w:hAnsi="Times New Roman" w:cs="Times New Roman"/>
-        </w:rPr>
-        <w:t>Huy</w:t>
-      </w:r>
-      <w:proofErr w:type="spellEnd"/>
-    </w:p>
-    <w:p>
-      <w:pPr>
-        <w:spacing w:before="100" w:beforeAutospacing="1" w:after="100" w:afterAutospacing="1" w:line="360" w:lineRule="auto"/>
+      <w:r>
         <w:rPr>
           <w:rFonts w:ascii="Times New Roman" w:hAnsi="Times New Roman" w:cs="Times New Roman"/>
           <w:b/>
           <w:i/>
         </w:rPr>
-      </w:pPr>
-      <w:proofErr w:type="spellStart"/>
-      <w:r>
-        <w:rPr>
-          <w:rFonts w:ascii="Times New Roman" w:hAnsi="Times New Roman" w:cs="Times New Roman"/>
-          <w:b/>
-          <w:i/>
-        </w:rPr>
-        <w:t>Phầ</w:t>
-      </w:r>
-      <w:r>
-        <w:rPr>
-          <w:rFonts w:ascii="Times New Roman" w:hAnsi="Times New Roman" w:cs="Times New Roman"/>
-          <w:b/>
-          <w:i/>
-        </w:rPr>
-        <w:t>n</w:t>
-      </w:r>
-      <w:proofErr w:type="spellEnd"/>
-      <w:r>
-        <w:rPr>
-          <w:rFonts w:ascii="Times New Roman" w:hAnsi="Times New Roman" w:cs="Times New Roman"/>
-          <w:b/>
-          <w:i/>
-        </w:rPr>
-        <w:t xml:space="preserve"> A: </w:t>
-      </w:r>
-      <w:proofErr w:type="spellStart"/>
-      <w:r>
-        <w:rPr>
-          <w:rFonts w:ascii="Times New Roman" w:hAnsi="Times New Roman" w:cs="Times New Roman"/>
-          <w:b/>
-          <w:i/>
-        </w:rPr>
-        <w:t>Nội</w:t>
-      </w:r>
-      <w:proofErr w:type="spellEnd"/>
-      <w:r>
-        <w:rPr>
-          <w:rFonts w:ascii="Times New Roman" w:hAnsi="Times New Roman" w:cs="Times New Roman"/>
-          <w:b/>
-          <w:i/>
-        </w:rPr>
-        <w:t xml:space="preserve"> dung </w:t>
-      </w:r>
-      <w:proofErr w:type="spellStart"/>
-      <w:r>
-        <w:rPr>
-          <w:rFonts w:ascii="Times New Roman" w:hAnsi="Times New Roman" w:cs="Times New Roman"/>
-          <w:b/>
-          <w:i/>
-        </w:rPr>
-        <w:t>đánh</w:t>
-      </w:r>
-      <w:proofErr w:type="spellEnd"/>
-      <w:r>
-        <w:rPr>
-          <w:rFonts w:ascii="Times New Roman" w:hAnsi="Times New Roman" w:cs="Times New Roman"/>
-          <w:b/>
-          <w:i/>
-        </w:rPr>
-        <w:t xml:space="preserve"> </w:t>
-      </w:r>
-      <w:proofErr w:type="spellStart"/>
-      <w:r>
-        <w:rPr>
-          <w:rFonts w:ascii="Times New Roman" w:hAnsi="Times New Roman" w:cs="Times New Roman"/>
-          <w:b/>
-          <w:i/>
-        </w:rPr>
         <w:t>giá</w:t>
       </w:r>
-      <w:proofErr w:type="spellEnd"/>
     </w:p>
     <w:p>
       <w:pPr>
@@ -541,7 +379,6 @@
           <w:b/>
         </w:rPr>
       </w:pPr>
-      <w:proofErr w:type="spellStart"/>
       <w:r>
         <w:rPr>
           <w:rFonts w:ascii="Times New Roman" w:hAnsi="Times New Roman" w:cs="Times New Roman"/>
@@ -549,7 +386,6 @@
         </w:rPr>
         <w:t>Tóm</w:t>
       </w:r>
-      <w:proofErr w:type="spellEnd"/>
       <w:r>
         <w:rPr>
           <w:rFonts w:ascii="Times New Roman" w:hAnsi="Times New Roman" w:cs="Times New Roman"/>
@@ -557,7 +393,6 @@
         </w:rPr>
         <w:t xml:space="preserve"> </w:t>
       </w:r>
-      <w:proofErr w:type="spellStart"/>
       <w:r>
         <w:rPr>
           <w:rFonts w:ascii="Times New Roman" w:hAnsi="Times New Roman" w:cs="Times New Roman"/>
@@ -565,7 +400,6 @@
         </w:rPr>
         <w:t>tắt</w:t>
       </w:r>
-      <w:proofErr w:type="spellEnd"/>
       <w:r>
         <w:rPr>
           <w:rFonts w:ascii="Times New Roman" w:hAnsi="Times New Roman" w:cs="Times New Roman"/>
@@ -573,7 +407,6 @@
         </w:rPr>
         <w:t xml:space="preserve"> </w:t>
       </w:r>
-      <w:proofErr w:type="spellStart"/>
       <w:r>
         <w:rPr>
           <w:rFonts w:ascii="Times New Roman" w:hAnsi="Times New Roman" w:cs="Times New Roman"/>
@@ -581,7 +414,6 @@
         </w:rPr>
         <w:t>mục</w:t>
       </w:r>
-      <w:proofErr w:type="spellEnd"/>
       <w:r>
         <w:rPr>
           <w:rFonts w:ascii="Times New Roman" w:hAnsi="Times New Roman" w:cs="Times New Roman"/>
@@ -589,31 +421,13 @@
         </w:rPr>
         <w:t xml:space="preserve"> </w:t>
       </w:r>
-      <w:proofErr w:type="spellStart"/>
-      <w:r>
-        <w:rPr>
-          <w:rFonts w:ascii="Times New Roman" w:hAnsi="Times New Roman" w:cs="Times New Roman"/>
-          <w:b/>
-        </w:rPr>
-        <w:t>tiêu</w:t>
-      </w:r>
-      <w:proofErr w:type="spellEnd"/>
-      <w:r>
-        <w:rPr>
-          <w:rFonts w:ascii="Times New Roman" w:hAnsi="Times New Roman" w:cs="Times New Roman"/>
-          <w:b/>
-        </w:rPr>
-        <w:t xml:space="preserve">, </w:t>
-      </w:r>
-      <w:proofErr w:type="spellStart"/>
-      <w:r>
-        <w:rPr>
-          <w:rFonts w:ascii="Times New Roman" w:hAnsi="Times New Roman" w:cs="Times New Roman"/>
-          <w:b/>
-        </w:rPr>
-        <w:t>nhiệm</w:t>
-      </w:r>
-      <w:proofErr w:type="spellEnd"/>
+      <w:r>
+        <w:rPr>
+          <w:rFonts w:ascii="Times New Roman" w:hAnsi="Times New Roman" w:cs="Times New Roman"/>
+          <w:b/>
+        </w:rPr>
+        <w:t>tiêu, nhiệm</w:t>
+      </w:r>
       <w:r>
         <w:rPr>
           <w:rFonts w:ascii="Times New Roman" w:hAnsi="Times New Roman" w:cs="Times New Roman"/>
@@ -621,7 +435,6 @@
         </w:rPr>
         <w:t xml:space="preserve"> </w:t>
       </w:r>
-      <w:proofErr w:type="spellStart"/>
       <w:r>
         <w:rPr>
           <w:rFonts w:ascii="Times New Roman" w:hAnsi="Times New Roman" w:cs="Times New Roman"/>
@@ -629,7 +442,6 @@
         </w:rPr>
         <w:t>vụ</w:t>
       </w:r>
-      <w:proofErr w:type="spellEnd"/>
       <w:r>
         <w:rPr>
           <w:rFonts w:ascii="Times New Roman" w:hAnsi="Times New Roman" w:cs="Times New Roman"/>
@@ -637,7 +449,6 @@
         </w:rPr>
         <w:t xml:space="preserve"> </w:t>
       </w:r>
-      <w:proofErr w:type="spellStart"/>
       <w:r>
         <w:rPr>
           <w:rFonts w:ascii="Times New Roman" w:hAnsi="Times New Roman" w:cs="Times New Roman"/>
@@ -645,7 +456,6 @@
         </w:rPr>
         <w:t>được</w:t>
       </w:r>
-      <w:proofErr w:type="spellEnd"/>
       <w:r>
         <w:rPr>
           <w:rFonts w:ascii="Times New Roman" w:hAnsi="Times New Roman" w:cs="Times New Roman"/>
@@ -653,7 +463,6 @@
         </w:rPr>
         <w:t xml:space="preserve"> </w:t>
       </w:r>
-      <w:proofErr w:type="spellStart"/>
       <w:r>
         <w:rPr>
           <w:rFonts w:ascii="Times New Roman" w:hAnsi="Times New Roman" w:cs="Times New Roman"/>
@@ -661,7 +470,6 @@
         </w:rPr>
         <w:t>giao</w:t>
       </w:r>
-      <w:proofErr w:type="spellEnd"/>
       <w:r>
         <w:rPr>
           <w:rFonts w:ascii="Times New Roman" w:hAnsi="Times New Roman" w:cs="Times New Roman"/>
@@ -669,7 +477,6 @@
         </w:rPr>
         <w:t xml:space="preserve"> </w:t>
       </w:r>
-      <w:proofErr w:type="spellStart"/>
       <w:r>
         <w:rPr>
           <w:rFonts w:ascii="Times New Roman" w:hAnsi="Times New Roman" w:cs="Times New Roman"/>
@@ -677,7 +484,6 @@
         </w:rPr>
         <w:t>trong</w:t>
       </w:r>
-      <w:proofErr w:type="spellEnd"/>
       <w:r>
         <w:rPr>
           <w:rFonts w:ascii="Times New Roman" w:hAnsi="Times New Roman" w:cs="Times New Roman"/>
@@ -685,7 +491,6 @@
         </w:rPr>
         <w:t xml:space="preserve"> </w:t>
       </w:r>
-      <w:proofErr w:type="spellStart"/>
       <w:r>
         <w:rPr>
           <w:rFonts w:ascii="Times New Roman" w:hAnsi="Times New Roman" w:cs="Times New Roman"/>
@@ -693,7 +498,6 @@
         </w:rPr>
         <w:t>kỳ</w:t>
       </w:r>
-      <w:proofErr w:type="spellEnd"/>
       <w:r>
         <w:rPr>
           <w:rFonts w:ascii="Times New Roman" w:hAnsi="Times New Roman" w:cs="Times New Roman"/>
@@ -701,7 +505,6 @@
         </w:rPr>
         <w:t xml:space="preserve"> </w:t>
       </w:r>
-      <w:proofErr w:type="spellStart"/>
       <w:r>
         <w:rPr>
           <w:rFonts w:ascii="Times New Roman" w:hAnsi="Times New Roman" w:cs="Times New Roman"/>
@@ -709,7 +512,6 @@
         </w:rPr>
         <w:t>đánh</w:t>
       </w:r>
-      <w:proofErr w:type="spellEnd"/>
       <w:r>
         <w:rPr>
           <w:rFonts w:ascii="Times New Roman" w:hAnsi="Times New Roman" w:cs="Times New Roman"/>
@@ -717,7 +519,6 @@
         </w:rPr>
         <w:t xml:space="preserve"> </w:t>
       </w:r>
-      <w:proofErr w:type="spellStart"/>
       <w:r>
         <w:rPr>
           <w:rFonts w:ascii="Times New Roman" w:hAnsi="Times New Roman" w:cs="Times New Roman"/>
@@ -725,7 +526,6 @@
         </w:rPr>
         <w:t>giá</w:t>
       </w:r>
-      <w:proofErr w:type="spellEnd"/>
       <w:r>
         <w:rPr>
           <w:rFonts w:ascii="Times New Roman" w:hAnsi="Times New Roman" w:cs="Times New Roman"/>
@@ -746,103 +546,17 @@
           <w:rFonts w:ascii="Times New Roman" w:hAnsi="Times New Roman" w:cs="Times New Roman"/>
         </w:rPr>
       </w:pPr>
-      <w:proofErr w:type="spellStart"/>
-      <w:r>
-        <w:rPr>
-          <w:rFonts w:ascii="Times New Roman" w:hAnsi="Times New Roman" w:cs="Times New Roman"/>
-        </w:rPr>
-        <w:t>Cài</w:t>
-      </w:r>
-      <w:proofErr w:type="spellEnd"/>
-      <w:r>
-        <w:rPr>
-          <w:rFonts w:ascii="Times New Roman" w:hAnsi="Times New Roman" w:cs="Times New Roman"/>
-        </w:rPr>
-        <w:t xml:space="preserve"> </w:t>
-      </w:r>
-      <w:proofErr w:type="spellStart"/>
-      <w:r>
-        <w:rPr>
-          <w:rFonts w:ascii="Times New Roman" w:hAnsi="Times New Roman" w:cs="Times New Roman"/>
-        </w:rPr>
-        <w:t>đặt</w:t>
-      </w:r>
-      <w:proofErr w:type="spellEnd"/>
-      <w:r>
-        <w:rPr>
-          <w:rFonts w:ascii="Times New Roman" w:hAnsi="Times New Roman" w:cs="Times New Roman"/>
-        </w:rPr>
-        <w:t xml:space="preserve"> </w:t>
-      </w:r>
-      <w:proofErr w:type="spellStart"/>
-      <w:r>
-        <w:rPr>
-          <w:rFonts w:ascii="Times New Roman" w:hAnsi="Times New Roman" w:cs="Times New Roman"/>
-        </w:rPr>
-        <w:t>các</w:t>
-      </w:r>
-      <w:proofErr w:type="spellEnd"/>
-      <w:r>
-        <w:rPr>
-          <w:rFonts w:ascii="Times New Roman" w:hAnsi="Times New Roman" w:cs="Times New Roman"/>
-        </w:rPr>
-        <w:t xml:space="preserve"> </w:t>
-      </w:r>
-      <w:proofErr w:type="spellStart"/>
-      <w:r>
-        <w:rPr>
-          <w:rFonts w:ascii="Times New Roman" w:hAnsi="Times New Roman" w:cs="Times New Roman"/>
-        </w:rPr>
-        <w:t>công</w:t>
-      </w:r>
-      <w:proofErr w:type="spellEnd"/>
-      <w:r>
-        <w:rPr>
-          <w:rFonts w:ascii="Times New Roman" w:hAnsi="Times New Roman" w:cs="Times New Roman"/>
-        </w:rPr>
-        <w:t xml:space="preserve"> </w:t>
-      </w:r>
-      <w:proofErr w:type="spellStart"/>
-      <w:r>
-        <w:rPr>
-          <w:rFonts w:ascii="Times New Roman" w:hAnsi="Times New Roman" w:cs="Times New Roman"/>
-        </w:rPr>
-        <w:t>cụ</w:t>
-      </w:r>
-      <w:proofErr w:type="spellEnd"/>
-      <w:r>
-        <w:rPr>
-          <w:rFonts w:ascii="Times New Roman" w:hAnsi="Times New Roman" w:cs="Times New Roman"/>
-        </w:rPr>
-        <w:t xml:space="preserve"> </w:t>
-      </w:r>
-      <w:proofErr w:type="spellStart"/>
-      <w:r>
-        <w:rPr>
-          <w:rFonts w:ascii="Times New Roman" w:hAnsi="Times New Roman" w:cs="Times New Roman"/>
-        </w:rPr>
-        <w:t>Zend</w:t>
-      </w:r>
-      <w:proofErr w:type="spellEnd"/>
-      <w:r>
-        <w:rPr>
-          <w:rFonts w:ascii="Times New Roman" w:hAnsi="Times New Roman" w:cs="Times New Roman"/>
-        </w:rPr>
-        <w:t xml:space="preserve">, </w:t>
-      </w:r>
-      <w:proofErr w:type="spellStart"/>
-      <w:r>
-        <w:rPr>
-          <w:rFonts w:ascii="Times New Roman" w:hAnsi="Times New Roman" w:cs="Times New Roman"/>
-        </w:rPr>
-        <w:t>Zend</w:t>
-      </w:r>
-      <w:proofErr w:type="spellEnd"/>
-      <w:r>
-        <w:rPr>
-          <w:rFonts w:ascii="Times New Roman" w:hAnsi="Times New Roman" w:cs="Times New Roman"/>
-        </w:rPr>
-        <w:t xml:space="preserve"> Framework</w:t>
+      <w:r>
+        <w:rPr>
+          <w:rFonts w:ascii="Times New Roman" w:hAnsi="Times New Roman" w:cs="Times New Roman"/>
+        </w:rPr>
+        <w:t xml:space="preserve">Cài đặt các công cụ </w:t>
+      </w:r>
+      <w:r>
+        <w:rPr>
+          <w:rFonts w:ascii="Times New Roman" w:hAnsi="Times New Roman" w:cs="Times New Roman"/>
+        </w:rPr>
+        <w:t>Zend, Zend Framework</w:t>
       </w:r>
       <w:r>
         <w:rPr>
@@ -863,61 +577,17 @@
           <w:rFonts w:ascii="Times New Roman" w:hAnsi="Times New Roman" w:cs="Times New Roman"/>
         </w:rPr>
       </w:pPr>
-      <w:proofErr w:type="spellStart"/>
-      <w:r>
-        <w:rPr>
-          <w:rFonts w:ascii="Times New Roman" w:hAnsi="Times New Roman" w:cs="Times New Roman"/>
-        </w:rPr>
-        <w:t>Tạo</w:t>
-      </w:r>
-      <w:proofErr w:type="spellEnd"/>
-      <w:r>
-        <w:rPr>
-          <w:rFonts w:ascii="Times New Roman" w:hAnsi="Times New Roman" w:cs="Times New Roman"/>
-        </w:rPr>
-        <w:t xml:space="preserve"> </w:t>
-      </w:r>
-      <w:proofErr w:type="spellStart"/>
-      <w:r>
-        <w:rPr>
-          <w:rFonts w:ascii="Times New Roman" w:hAnsi="Times New Roman" w:cs="Times New Roman"/>
-        </w:rPr>
-        <w:t>lập</w:t>
-      </w:r>
-      <w:proofErr w:type="spellEnd"/>
-      <w:r>
-        <w:rPr>
-          <w:rFonts w:ascii="Times New Roman" w:hAnsi="Times New Roman" w:cs="Times New Roman"/>
-        </w:rPr>
-        <w:t xml:space="preserve"> 1 website </w:t>
-      </w:r>
-      <w:proofErr w:type="spellStart"/>
-      <w:r>
-        <w:rPr>
-          <w:rFonts w:ascii="Times New Roman" w:hAnsi="Times New Roman" w:cs="Times New Roman"/>
-        </w:rPr>
-        <w:t>bằng</w:t>
-      </w:r>
-      <w:proofErr w:type="spellEnd"/>
-      <w:r>
-        <w:rPr>
-          <w:rFonts w:ascii="Times New Roman" w:hAnsi="Times New Roman" w:cs="Times New Roman"/>
-        </w:rPr>
-        <w:t xml:space="preserve"> </w:t>
-      </w:r>
-      <w:proofErr w:type="spellStart"/>
-      <w:r>
-        <w:rPr>
-          <w:rFonts w:ascii="Times New Roman" w:hAnsi="Times New Roman" w:cs="Times New Roman"/>
-        </w:rPr>
-        <w:t>Zend</w:t>
-      </w:r>
-      <w:proofErr w:type="spellEnd"/>
-      <w:r>
-        <w:rPr>
-          <w:rFonts w:ascii="Times New Roman" w:hAnsi="Times New Roman" w:cs="Times New Roman"/>
-        </w:rPr>
-        <w:t xml:space="preserve"> studio.</w:t>
+      <w:r>
+        <w:rPr>
+          <w:rFonts w:ascii="Times New Roman" w:hAnsi="Times New Roman" w:cs="Times New Roman"/>
+        </w:rPr>
+        <w:t>Tạo lập</w:t>
+      </w:r>
+      <w:r>
+        <w:rPr>
+          <w:rFonts w:ascii="Times New Roman" w:hAnsi="Times New Roman" w:cs="Times New Roman"/>
+        </w:rPr>
+        <w:t xml:space="preserve"> 1 website bằng Zend studio.</w:t>
       </w:r>
     </w:p>
     <w:p>
@@ -933,28 +603,12 @@
           <w:b/>
         </w:rPr>
       </w:pPr>
-      <w:proofErr w:type="spellStart"/>
-      <w:r>
-        <w:rPr>
-          <w:rFonts w:ascii="Times New Roman" w:hAnsi="Times New Roman" w:cs="Times New Roman"/>
-        </w:rPr>
-        <w:t>Tìm</w:t>
-      </w:r>
-      <w:proofErr w:type="spellEnd"/>
-      <w:r>
-        <w:rPr>
-          <w:rFonts w:ascii="Times New Roman" w:hAnsi="Times New Roman" w:cs="Times New Roman"/>
-        </w:rPr>
-        <w:t xml:space="preserve"> </w:t>
-      </w:r>
-      <w:proofErr w:type="spellStart"/>
-      <w:r>
-        <w:rPr>
-          <w:rFonts w:ascii="Times New Roman" w:hAnsi="Times New Roman" w:cs="Times New Roman"/>
-        </w:rPr>
-        <w:t>hiểu</w:t>
-      </w:r>
-      <w:proofErr w:type="spellEnd"/>
+      <w:r>
+        <w:rPr>
+          <w:rFonts w:ascii="Times New Roman" w:hAnsi="Times New Roman" w:cs="Times New Roman"/>
+        </w:rPr>
+        <w:t>Tìm hiểu</w:t>
+      </w:r>
       <w:r>
         <w:rPr>
           <w:rFonts w:ascii="Times New Roman" w:hAnsi="Times New Roman" w:cs="Times New Roman"/>
@@ -1001,7 +655,6 @@
           <w:b/>
         </w:rPr>
       </w:pPr>
-      <w:proofErr w:type="spellStart"/>
       <w:r>
         <w:rPr>
           <w:rFonts w:ascii="Times New Roman" w:hAnsi="Times New Roman" w:cs="Times New Roman"/>
@@ -1009,7 +662,6 @@
         </w:rPr>
         <w:t>Tóm</w:t>
       </w:r>
-      <w:proofErr w:type="spellEnd"/>
       <w:r>
         <w:rPr>
           <w:rFonts w:ascii="Times New Roman" w:hAnsi="Times New Roman" w:cs="Times New Roman"/>
@@ -1017,7 +669,6 @@
         </w:rPr>
         <w:t xml:space="preserve"> </w:t>
       </w:r>
-      <w:proofErr w:type="spellStart"/>
       <w:r>
         <w:rPr>
           <w:rFonts w:ascii="Times New Roman" w:hAnsi="Times New Roman" w:cs="Times New Roman"/>
@@ -1025,7 +676,6 @@
         </w:rPr>
         <w:t>tắt</w:t>
       </w:r>
-      <w:proofErr w:type="spellEnd"/>
       <w:r>
         <w:rPr>
           <w:rFonts w:ascii="Times New Roman" w:hAnsi="Times New Roman" w:cs="Times New Roman"/>
@@ -1033,7 +683,6 @@
         </w:rPr>
         <w:t xml:space="preserve"> </w:t>
       </w:r>
-      <w:proofErr w:type="spellStart"/>
       <w:r>
         <w:rPr>
           <w:rFonts w:ascii="Times New Roman" w:hAnsi="Times New Roman" w:cs="Times New Roman"/>
@@ -1041,7 +690,6 @@
         </w:rPr>
         <w:t>kết</w:t>
       </w:r>
-      <w:proofErr w:type="spellEnd"/>
       <w:r>
         <w:rPr>
           <w:rFonts w:ascii="Times New Roman" w:hAnsi="Times New Roman" w:cs="Times New Roman"/>
@@ -1049,7 +697,6 @@
         </w:rPr>
         <w:t xml:space="preserve"> </w:t>
       </w:r>
-      <w:proofErr w:type="spellStart"/>
       <w:r>
         <w:rPr>
           <w:rFonts w:ascii="Times New Roman" w:hAnsi="Times New Roman" w:cs="Times New Roman"/>
@@ -1057,7 +704,6 @@
         </w:rPr>
         <w:t>quả</w:t>
       </w:r>
-      <w:proofErr w:type="spellEnd"/>
       <w:r>
         <w:rPr>
           <w:rFonts w:ascii="Times New Roman" w:hAnsi="Times New Roman" w:cs="Times New Roman"/>
@@ -1065,7 +711,6 @@
         </w:rPr>
         <w:t xml:space="preserve"> </w:t>
       </w:r>
-      <w:proofErr w:type="spellStart"/>
       <w:r>
         <w:rPr>
           <w:rFonts w:ascii="Times New Roman" w:hAnsi="Times New Roman" w:cs="Times New Roman"/>
@@ -1073,7 +718,6 @@
         </w:rPr>
         <w:t>công</w:t>
       </w:r>
-      <w:proofErr w:type="spellEnd"/>
       <w:r>
         <w:rPr>
           <w:rFonts w:ascii="Times New Roman" w:hAnsi="Times New Roman" w:cs="Times New Roman"/>
@@ -1081,7 +725,6 @@
         </w:rPr>
         <w:t xml:space="preserve"> </w:t>
       </w:r>
-      <w:proofErr w:type="spellStart"/>
       <w:r>
         <w:rPr>
           <w:rFonts w:ascii="Times New Roman" w:hAnsi="Times New Roman" w:cs="Times New Roman"/>
@@ -1089,7 +732,6 @@
         </w:rPr>
         <w:t>việc</w:t>
       </w:r>
-      <w:proofErr w:type="spellEnd"/>
       <w:r>
         <w:rPr>
           <w:rFonts w:ascii="Times New Roman" w:hAnsi="Times New Roman" w:cs="Times New Roman"/>
@@ -1097,7 +739,6 @@
         </w:rPr>
         <w:t xml:space="preserve"> </w:t>
       </w:r>
-      <w:proofErr w:type="spellStart"/>
       <w:r>
         <w:rPr>
           <w:rFonts w:ascii="Times New Roman" w:hAnsi="Times New Roman" w:cs="Times New Roman"/>
@@ -1105,7 +746,6 @@
         </w:rPr>
         <w:t>đạt</w:t>
       </w:r>
-      <w:proofErr w:type="spellEnd"/>
       <w:r>
         <w:rPr>
           <w:rFonts w:ascii="Times New Roman" w:hAnsi="Times New Roman" w:cs="Times New Roman"/>
@@ -1113,7 +753,6 @@
         </w:rPr>
         <w:t xml:space="preserve"> </w:t>
       </w:r>
-      <w:proofErr w:type="spellStart"/>
       <w:r>
         <w:rPr>
           <w:rFonts w:ascii="Times New Roman" w:hAnsi="Times New Roman" w:cs="Times New Roman"/>
@@ -1121,7 +760,6 @@
         </w:rPr>
         <w:t>được</w:t>
       </w:r>
-      <w:proofErr w:type="spellEnd"/>
       <w:r>
         <w:rPr>
           <w:rFonts w:ascii="Times New Roman" w:hAnsi="Times New Roman" w:cs="Times New Roman"/>
@@ -1142,245 +780,17 @@
           <w:rFonts w:ascii="Times New Roman" w:hAnsi="Times New Roman" w:cs="Times New Roman"/>
         </w:rPr>
       </w:pPr>
-      <w:proofErr w:type="spellStart"/>
-      <w:r>
-        <w:rPr>
-          <w:rFonts w:ascii="Times New Roman" w:hAnsi="Times New Roman" w:cs="Times New Roman"/>
-        </w:rPr>
-        <w:t>Cài</w:t>
-      </w:r>
-      <w:proofErr w:type="spellEnd"/>
-      <w:r>
-        <w:rPr>
-          <w:rFonts w:ascii="Times New Roman" w:hAnsi="Times New Roman" w:cs="Times New Roman"/>
-        </w:rPr>
-        <w:t xml:space="preserve"> </w:t>
-      </w:r>
-      <w:proofErr w:type="spellStart"/>
-      <w:r>
-        <w:rPr>
-          <w:rFonts w:ascii="Times New Roman" w:hAnsi="Times New Roman" w:cs="Times New Roman"/>
-        </w:rPr>
-        <w:t>đặt</w:t>
-      </w:r>
-      <w:proofErr w:type="spellEnd"/>
-      <w:r>
-        <w:rPr>
-          <w:rFonts w:ascii="Times New Roman" w:hAnsi="Times New Roman" w:cs="Times New Roman"/>
-        </w:rPr>
-        <w:t xml:space="preserve">, </w:t>
-      </w:r>
-      <w:proofErr w:type="spellStart"/>
-      <w:r>
-        <w:rPr>
-          <w:rFonts w:ascii="Times New Roman" w:hAnsi="Times New Roman" w:cs="Times New Roman"/>
-        </w:rPr>
-        <w:t>sử</w:t>
-      </w:r>
-      <w:proofErr w:type="spellEnd"/>
-      <w:r>
-        <w:rPr>
-          <w:rFonts w:ascii="Times New Roman" w:hAnsi="Times New Roman" w:cs="Times New Roman"/>
-        </w:rPr>
-        <w:t xml:space="preserve"> </w:t>
-      </w:r>
-      <w:proofErr w:type="spellStart"/>
-      <w:r>
-        <w:rPr>
-          <w:rFonts w:ascii="Times New Roman" w:hAnsi="Times New Roman" w:cs="Times New Roman"/>
-        </w:rPr>
-        <w:t>dụng</w:t>
-      </w:r>
-      <w:proofErr w:type="spellEnd"/>
-      <w:r>
-        <w:rPr>
-          <w:rFonts w:ascii="Times New Roman" w:hAnsi="Times New Roman" w:cs="Times New Roman"/>
-        </w:rPr>
-        <w:t xml:space="preserve"> </w:t>
-      </w:r>
-      <w:proofErr w:type="spellStart"/>
-      <w:r>
-        <w:rPr>
-          <w:rFonts w:ascii="Times New Roman" w:hAnsi="Times New Roman" w:cs="Times New Roman"/>
-        </w:rPr>
-        <w:t>thành</w:t>
-      </w:r>
-      <w:proofErr w:type="spellEnd"/>
-      <w:r>
-        <w:rPr>
-          <w:rFonts w:ascii="Times New Roman" w:hAnsi="Times New Roman" w:cs="Times New Roman"/>
-        </w:rPr>
-        <w:t xml:space="preserve"> </w:t>
-      </w:r>
-      <w:proofErr w:type="spellStart"/>
-      <w:r>
-        <w:rPr>
-          <w:rFonts w:ascii="Times New Roman" w:hAnsi="Times New Roman" w:cs="Times New Roman"/>
-        </w:rPr>
-        <w:t>công</w:t>
-      </w:r>
-      <w:proofErr w:type="spellEnd"/>
-      <w:r>
-        <w:rPr>
-          <w:rFonts w:ascii="Times New Roman" w:hAnsi="Times New Roman" w:cs="Times New Roman"/>
-        </w:rPr>
-        <w:t xml:space="preserve"> </w:t>
-      </w:r>
-      <w:proofErr w:type="spellStart"/>
-      <w:r>
-        <w:rPr>
-          <w:rFonts w:ascii="Times New Roman" w:hAnsi="Times New Roman" w:cs="Times New Roman"/>
-        </w:rPr>
-        <w:t>các</w:t>
-      </w:r>
-      <w:proofErr w:type="spellEnd"/>
-      <w:r>
-        <w:rPr>
-          <w:rFonts w:ascii="Times New Roman" w:hAnsi="Times New Roman" w:cs="Times New Roman"/>
-        </w:rPr>
-        <w:t xml:space="preserve"> </w:t>
-      </w:r>
-      <w:proofErr w:type="spellStart"/>
-      <w:r>
-        <w:rPr>
-          <w:rFonts w:ascii="Times New Roman" w:hAnsi="Times New Roman" w:cs="Times New Roman"/>
-        </w:rPr>
-        <w:t>phần</w:t>
-      </w:r>
-      <w:proofErr w:type="spellEnd"/>
-      <w:r>
-        <w:rPr>
-          <w:rFonts w:ascii="Times New Roman" w:hAnsi="Times New Roman" w:cs="Times New Roman"/>
-        </w:rPr>
-        <w:t xml:space="preserve"> </w:t>
-      </w:r>
-      <w:proofErr w:type="spellStart"/>
-      <w:r>
-        <w:rPr>
-          <w:rFonts w:ascii="Times New Roman" w:hAnsi="Times New Roman" w:cs="Times New Roman"/>
-        </w:rPr>
-        <w:t>mềm</w:t>
-      </w:r>
-      <w:proofErr w:type="spellEnd"/>
-      <w:r>
-        <w:rPr>
-          <w:rFonts w:ascii="Times New Roman" w:hAnsi="Times New Roman" w:cs="Times New Roman"/>
-        </w:rPr>
-        <w:t xml:space="preserve"> </w:t>
-      </w:r>
-      <w:proofErr w:type="spellStart"/>
-      <w:r>
-        <w:rPr>
-          <w:rFonts w:ascii="Times New Roman" w:hAnsi="Times New Roman" w:cs="Times New Roman"/>
-        </w:rPr>
-        <w:t>Zend</w:t>
-      </w:r>
-      <w:proofErr w:type="spellEnd"/>
-      <w:r>
-        <w:rPr>
-          <w:rFonts w:ascii="Times New Roman" w:hAnsi="Times New Roman" w:cs="Times New Roman"/>
-        </w:rPr>
-        <w:t xml:space="preserve"> studio, </w:t>
-      </w:r>
-      <w:proofErr w:type="spellStart"/>
-      <w:r>
-        <w:rPr>
-          <w:rFonts w:ascii="Times New Roman" w:hAnsi="Times New Roman" w:cs="Times New Roman"/>
-        </w:rPr>
-        <w:t>biết</w:t>
-      </w:r>
-      <w:proofErr w:type="spellEnd"/>
-      <w:r>
-        <w:rPr>
-          <w:rFonts w:ascii="Times New Roman" w:hAnsi="Times New Roman" w:cs="Times New Roman"/>
-        </w:rPr>
-        <w:t xml:space="preserve"> </w:t>
-      </w:r>
-      <w:proofErr w:type="spellStart"/>
-      <w:r>
-        <w:rPr>
-          <w:rFonts w:ascii="Times New Roman" w:hAnsi="Times New Roman" w:cs="Times New Roman"/>
-        </w:rPr>
-        <w:t>cách</w:t>
-      </w:r>
-      <w:proofErr w:type="spellEnd"/>
-      <w:r>
-        <w:rPr>
-          <w:rFonts w:ascii="Times New Roman" w:hAnsi="Times New Roman" w:cs="Times New Roman"/>
-        </w:rPr>
-        <w:t xml:space="preserve"> </w:t>
-      </w:r>
-      <w:proofErr w:type="spellStart"/>
-      <w:r>
-        <w:rPr>
-          <w:rFonts w:ascii="Times New Roman" w:hAnsi="Times New Roman" w:cs="Times New Roman"/>
-        </w:rPr>
-        <w:t>sử</w:t>
-      </w:r>
-      <w:proofErr w:type="spellEnd"/>
-      <w:r>
-        <w:rPr>
-          <w:rFonts w:ascii="Times New Roman" w:hAnsi="Times New Roman" w:cs="Times New Roman"/>
-        </w:rPr>
-        <w:t xml:space="preserve"> </w:t>
-      </w:r>
-      <w:proofErr w:type="spellStart"/>
-      <w:r>
-        <w:rPr>
-          <w:rFonts w:ascii="Times New Roman" w:hAnsi="Times New Roman" w:cs="Times New Roman"/>
-        </w:rPr>
-        <w:t>dụng</w:t>
-      </w:r>
-      <w:proofErr w:type="spellEnd"/>
-      <w:r>
-        <w:rPr>
-          <w:rFonts w:ascii="Times New Roman" w:hAnsi="Times New Roman" w:cs="Times New Roman"/>
-        </w:rPr>
-        <w:t xml:space="preserve"> </w:t>
-      </w:r>
-      <w:proofErr w:type="spellStart"/>
-      <w:proofErr w:type="gramStart"/>
-      <w:r>
-        <w:rPr>
-          <w:rFonts w:ascii="Times New Roman" w:hAnsi="Times New Roman" w:cs="Times New Roman"/>
-        </w:rPr>
-        <w:t>thư</w:t>
-      </w:r>
-      <w:proofErr w:type="spellEnd"/>
-      <w:proofErr w:type="gramEnd"/>
-      <w:r>
-        <w:rPr>
-          <w:rFonts w:ascii="Times New Roman" w:hAnsi="Times New Roman" w:cs="Times New Roman"/>
-        </w:rPr>
-        <w:t xml:space="preserve"> </w:t>
-      </w:r>
-      <w:proofErr w:type="spellStart"/>
-      <w:r>
-        <w:rPr>
-          <w:rFonts w:ascii="Times New Roman" w:hAnsi="Times New Roman" w:cs="Times New Roman"/>
-        </w:rPr>
-        <w:t>viện</w:t>
-      </w:r>
-      <w:proofErr w:type="spellEnd"/>
-      <w:r>
-        <w:rPr>
-          <w:rFonts w:ascii="Times New Roman" w:hAnsi="Times New Roman" w:cs="Times New Roman"/>
-        </w:rPr>
-        <w:t xml:space="preserve"> </w:t>
-      </w:r>
-      <w:proofErr w:type="spellStart"/>
-      <w:r>
-        <w:rPr>
-          <w:rFonts w:ascii="Times New Roman" w:hAnsi="Times New Roman" w:cs="Times New Roman"/>
-        </w:rPr>
-        <w:t>Zend</w:t>
-      </w:r>
-      <w:proofErr w:type="spellEnd"/>
-      <w:r>
-        <w:rPr>
-          <w:rFonts w:ascii="Times New Roman" w:hAnsi="Times New Roman" w:cs="Times New Roman"/>
-        </w:rPr>
-        <w:t xml:space="preserve"> Framework</w:t>
+      <w:r>
+        <w:rPr>
+          <w:rFonts w:ascii="Times New Roman" w:hAnsi="Times New Roman" w:cs="Times New Roman"/>
+        </w:rPr>
+        <w:t xml:space="preserve">Cài đặt, sử dụng thành công các phần mềm </w:t>
+      </w:r>
+      <w:r>
+        <w:rPr>
+          <w:rFonts w:ascii="Times New Roman" w:hAnsi="Times New Roman" w:cs="Times New Roman"/>
+        </w:rPr>
+        <w:t>Zend studio, biết cách sử dụng thư viện Zend Framework</w:t>
       </w:r>
       <w:r>
         <w:rPr>
@@ -1401,182 +811,12 @@
           <w:rFonts w:ascii="Times New Roman" w:hAnsi="Times New Roman" w:cs="Times New Roman"/>
         </w:rPr>
       </w:pPr>
-      <w:proofErr w:type="spellStart"/>
-      <w:r>
-        <w:rPr>
-          <w:rFonts w:ascii="Times New Roman" w:hAnsi="Times New Roman" w:cs="Times New Roman"/>
-        </w:rPr>
-        <w:t>Thử</w:t>
-      </w:r>
-      <w:proofErr w:type="spellEnd"/>
-      <w:r>
-        <w:rPr>
-          <w:rFonts w:ascii="Times New Roman" w:hAnsi="Times New Roman" w:cs="Times New Roman"/>
-        </w:rPr>
-        <w:t xml:space="preserve"> </w:t>
-      </w:r>
-      <w:proofErr w:type="spellStart"/>
-      <w:r>
-        <w:rPr>
-          <w:rFonts w:ascii="Times New Roman" w:hAnsi="Times New Roman" w:cs="Times New Roman"/>
-        </w:rPr>
-        <w:t>nghiệm</w:t>
-      </w:r>
-      <w:proofErr w:type="spellEnd"/>
-      <w:r>
-        <w:rPr>
-          <w:rFonts w:ascii="Times New Roman" w:hAnsi="Times New Roman" w:cs="Times New Roman"/>
-        </w:rPr>
-        <w:t xml:space="preserve"> CMS </w:t>
-      </w:r>
-      <w:proofErr w:type="spellStart"/>
-      <w:r>
-        <w:rPr>
-          <w:rFonts w:ascii="Times New Roman" w:hAnsi="Times New Roman" w:cs="Times New Roman"/>
-        </w:rPr>
-        <w:t>phổ</w:t>
-      </w:r>
-      <w:proofErr w:type="spellEnd"/>
-      <w:r>
-        <w:rPr>
-          <w:rFonts w:ascii="Times New Roman" w:hAnsi="Times New Roman" w:cs="Times New Roman"/>
-        </w:rPr>
-        <w:t xml:space="preserve"> </w:t>
-      </w:r>
-      <w:proofErr w:type="spellStart"/>
-      <w:r>
-        <w:rPr>
-          <w:rFonts w:ascii="Times New Roman" w:hAnsi="Times New Roman" w:cs="Times New Roman"/>
-        </w:rPr>
-        <w:t>biến</w:t>
-      </w:r>
-      <w:proofErr w:type="spellEnd"/>
-      <w:r>
-        <w:rPr>
-          <w:rFonts w:ascii="Times New Roman" w:hAnsi="Times New Roman" w:cs="Times New Roman"/>
-        </w:rPr>
-        <w:t xml:space="preserve">: </w:t>
-      </w:r>
-      <w:proofErr w:type="spellStart"/>
-      <w:r>
-        <w:rPr>
-          <w:rFonts w:ascii="Times New Roman" w:hAnsi="Times New Roman" w:cs="Times New Roman"/>
-        </w:rPr>
-        <w:t>Joomla</w:t>
-      </w:r>
-      <w:proofErr w:type="spellEnd"/>
-      <w:r>
-        <w:rPr>
-          <w:rFonts w:ascii="Times New Roman" w:hAnsi="Times New Roman" w:cs="Times New Roman"/>
-        </w:rPr>
-        <w:t xml:space="preserve"> </w:t>
-      </w:r>
-      <w:proofErr w:type="spellStart"/>
-      <w:r>
-        <w:rPr>
-          <w:rFonts w:ascii="Times New Roman" w:hAnsi="Times New Roman" w:cs="Times New Roman"/>
-        </w:rPr>
-        <w:t>bằng</w:t>
-      </w:r>
-      <w:proofErr w:type="spellEnd"/>
-      <w:r>
-        <w:rPr>
-          <w:rFonts w:ascii="Times New Roman" w:hAnsi="Times New Roman" w:cs="Times New Roman"/>
-        </w:rPr>
-        <w:t xml:space="preserve"> </w:t>
-      </w:r>
-      <w:proofErr w:type="spellStart"/>
-      <w:r>
-        <w:rPr>
-          <w:rFonts w:ascii="Times New Roman" w:hAnsi="Times New Roman" w:cs="Times New Roman"/>
-        </w:rPr>
-        <w:t>cách</w:t>
-      </w:r>
-      <w:proofErr w:type="spellEnd"/>
-      <w:r>
-        <w:rPr>
-          <w:rFonts w:ascii="Times New Roman" w:hAnsi="Times New Roman" w:cs="Times New Roman"/>
-        </w:rPr>
-        <w:t xml:space="preserve"> </w:t>
-      </w:r>
-      <w:proofErr w:type="spellStart"/>
-      <w:r>
-        <w:rPr>
-          <w:rFonts w:ascii="Times New Roman" w:hAnsi="Times New Roman" w:cs="Times New Roman"/>
-        </w:rPr>
-        <w:t>xây</w:t>
-      </w:r>
-      <w:proofErr w:type="spellEnd"/>
-      <w:r>
-        <w:rPr>
-          <w:rFonts w:ascii="Times New Roman" w:hAnsi="Times New Roman" w:cs="Times New Roman"/>
-        </w:rPr>
-        <w:t xml:space="preserve"> </w:t>
-      </w:r>
-      <w:proofErr w:type="spellStart"/>
-      <w:r>
-        <w:rPr>
-          <w:rFonts w:ascii="Times New Roman" w:hAnsi="Times New Roman" w:cs="Times New Roman"/>
-        </w:rPr>
-        <w:t>dựng</w:t>
-      </w:r>
-      <w:proofErr w:type="spellEnd"/>
-      <w:r>
-        <w:rPr>
-          <w:rFonts w:ascii="Times New Roman" w:hAnsi="Times New Roman" w:cs="Times New Roman"/>
-        </w:rPr>
-        <w:t xml:space="preserve"> 1 </w:t>
-      </w:r>
-      <w:proofErr w:type="spellStart"/>
-      <w:r>
-        <w:rPr>
-          <w:rFonts w:ascii="Times New Roman" w:hAnsi="Times New Roman" w:cs="Times New Roman"/>
-        </w:rPr>
-        <w:t>trang</w:t>
-      </w:r>
-      <w:proofErr w:type="spellEnd"/>
-      <w:r>
-        <w:rPr>
-          <w:rFonts w:ascii="Times New Roman" w:hAnsi="Times New Roman" w:cs="Times New Roman"/>
-        </w:rPr>
-        <w:t xml:space="preserve"> tin </w:t>
-      </w:r>
-      <w:proofErr w:type="spellStart"/>
-      <w:r>
-        <w:rPr>
-          <w:rFonts w:ascii="Times New Roman" w:hAnsi="Times New Roman" w:cs="Times New Roman"/>
-        </w:rPr>
-        <w:t>tức</w:t>
-      </w:r>
-      <w:proofErr w:type="spellEnd"/>
-      <w:r>
-        <w:rPr>
-          <w:rFonts w:ascii="Times New Roman" w:hAnsi="Times New Roman" w:cs="Times New Roman"/>
-        </w:rPr>
-        <w:t xml:space="preserve"> </w:t>
-      </w:r>
-      <w:proofErr w:type="spellStart"/>
-      <w:r>
-        <w:rPr>
-          <w:rFonts w:ascii="Times New Roman" w:hAnsi="Times New Roman" w:cs="Times New Roman"/>
-        </w:rPr>
-        <w:t>đơn</w:t>
-      </w:r>
-      <w:proofErr w:type="spellEnd"/>
-      <w:r>
-        <w:rPr>
-          <w:rFonts w:ascii="Times New Roman" w:hAnsi="Times New Roman" w:cs="Times New Roman"/>
-        </w:rPr>
-        <w:t xml:space="preserve"> </w:t>
-      </w:r>
-      <w:proofErr w:type="spellStart"/>
-      <w:r>
-        <w:rPr>
-          <w:rFonts w:ascii="Times New Roman" w:hAnsi="Times New Roman" w:cs="Times New Roman"/>
-        </w:rPr>
-        <w:t>giản</w:t>
-      </w:r>
-      <w:proofErr w:type="spellEnd"/>
+      <w:r>
+        <w:rPr>
+          <w:rFonts w:ascii="Times New Roman" w:hAnsi="Times New Roman" w:cs="Times New Roman"/>
+        </w:rPr>
+        <w:t>Thử nghiệm CMS phổ biến: Joomla bằng cách xây dựng 1 trang tin tức đơn giản</w:t>
+      </w:r>
     </w:p>
     <w:p>
       <w:pPr>
@@ -1590,91 +830,7 @@
         <w:rPr>
           <w:rFonts w:ascii="Times New Roman" w:hAnsi="Times New Roman" w:cs="Times New Roman"/>
         </w:rPr>
-        <w:t xml:space="preserve">-      </w:t>
-      </w:r>
-      <w:proofErr w:type="spellStart"/>
-      <w:r>
-        <w:rPr>
-          <w:rFonts w:ascii="Times New Roman" w:hAnsi="Times New Roman" w:cs="Times New Roman"/>
-        </w:rPr>
-        <w:t>Tạo</w:t>
-      </w:r>
-      <w:proofErr w:type="spellEnd"/>
-      <w:r>
-        <w:rPr>
-          <w:rFonts w:ascii="Times New Roman" w:hAnsi="Times New Roman" w:cs="Times New Roman"/>
-        </w:rPr>
-        <w:t xml:space="preserve"> </w:t>
-      </w:r>
-      <w:proofErr w:type="spellStart"/>
-      <w:r>
-        <w:rPr>
-          <w:rFonts w:ascii="Times New Roman" w:hAnsi="Times New Roman" w:cs="Times New Roman"/>
-        </w:rPr>
-        <w:t>thành</w:t>
-      </w:r>
-      <w:proofErr w:type="spellEnd"/>
-      <w:r>
-        <w:rPr>
-          <w:rFonts w:ascii="Times New Roman" w:hAnsi="Times New Roman" w:cs="Times New Roman"/>
-        </w:rPr>
-        <w:t xml:space="preserve"> </w:t>
-      </w:r>
-      <w:proofErr w:type="spellStart"/>
-      <w:r>
-        <w:rPr>
-          <w:rFonts w:ascii="Times New Roman" w:hAnsi="Times New Roman" w:cs="Times New Roman"/>
-        </w:rPr>
-        <w:t>công</w:t>
-      </w:r>
-      <w:proofErr w:type="spellEnd"/>
-      <w:r>
-        <w:rPr>
-          <w:rFonts w:ascii="Times New Roman" w:hAnsi="Times New Roman" w:cs="Times New Roman"/>
-        </w:rPr>
-        <w:t xml:space="preserve"> </w:t>
-      </w:r>
-      <w:proofErr w:type="spellStart"/>
-      <w:r>
-        <w:rPr>
-          <w:rFonts w:ascii="Times New Roman" w:hAnsi="Times New Roman" w:cs="Times New Roman"/>
-        </w:rPr>
-        <w:t>trang</w:t>
-      </w:r>
-      <w:proofErr w:type="spellEnd"/>
-      <w:r>
-        <w:rPr>
-          <w:rFonts w:ascii="Times New Roman" w:hAnsi="Times New Roman" w:cs="Times New Roman"/>
-        </w:rPr>
-        <w:t xml:space="preserve"> login </w:t>
-      </w:r>
-      <w:proofErr w:type="spellStart"/>
-      <w:r>
-        <w:rPr>
-          <w:rFonts w:ascii="Times New Roman" w:hAnsi="Times New Roman" w:cs="Times New Roman"/>
-        </w:rPr>
-        <w:t>bằng</w:t>
-      </w:r>
-      <w:proofErr w:type="spellEnd"/>
-      <w:r>
-        <w:rPr>
-          <w:rFonts w:ascii="Times New Roman" w:hAnsi="Times New Roman" w:cs="Times New Roman"/>
-        </w:rPr>
-        <w:t xml:space="preserve"> </w:t>
-      </w:r>
-      <w:proofErr w:type="spellStart"/>
-      <w:r>
-        <w:rPr>
-          <w:rFonts w:ascii="Times New Roman" w:hAnsi="Times New Roman" w:cs="Times New Roman"/>
-        </w:rPr>
-        <w:t>Zend</w:t>
-      </w:r>
-      <w:proofErr w:type="spellEnd"/>
-      <w:r>
-        <w:rPr>
-          <w:rFonts w:ascii="Times New Roman" w:hAnsi="Times New Roman" w:cs="Times New Roman"/>
-        </w:rPr>
-        <w:t xml:space="preserve"> Framework</w:t>
+        <w:t>-      Tạo thành công trang login bằng Zend Framework</w:t>
       </w:r>
     </w:p>
     <w:p>
@@ -1772,7 +928,6 @@
           <w:b/>
         </w:rPr>
       </w:pPr>
-      <w:proofErr w:type="spellStart"/>
       <w:r>
         <w:rPr>
           <w:rFonts w:ascii="Times New Roman" w:hAnsi="Times New Roman" w:cs="Times New Roman"/>
@@ -1780,7 +935,6 @@
         </w:rPr>
         <w:t>Bảng</w:t>
       </w:r>
-      <w:proofErr w:type="spellEnd"/>
       <w:r>
         <w:rPr>
           <w:rFonts w:ascii="Times New Roman" w:hAnsi="Times New Roman" w:cs="Times New Roman"/>
@@ -1788,7 +942,6 @@
         </w:rPr>
         <w:t xml:space="preserve"> </w:t>
       </w:r>
-      <w:proofErr w:type="spellStart"/>
       <w:r>
         <w:rPr>
           <w:rFonts w:ascii="Times New Roman" w:hAnsi="Times New Roman" w:cs="Times New Roman"/>
@@ -1796,7 +949,6 @@
         </w:rPr>
         <w:t>đánh</w:t>
       </w:r>
-      <w:proofErr w:type="spellEnd"/>
       <w:r>
         <w:rPr>
           <w:rFonts w:ascii="Times New Roman" w:hAnsi="Times New Roman" w:cs="Times New Roman"/>
@@ -1804,21 +956,12 @@
         </w:rPr>
         <w:t xml:space="preserve"> </w:t>
       </w:r>
-      <w:proofErr w:type="spellStart"/>
-      <w:r>
-        <w:rPr>
-          <w:rFonts w:ascii="Times New Roman" w:hAnsi="Times New Roman" w:cs="Times New Roman"/>
-          <w:b/>
-        </w:rPr>
-        <w:t>giá</w:t>
-      </w:r>
-      <w:proofErr w:type="spellEnd"/>
-      <w:r>
-        <w:rPr>
-          <w:rFonts w:ascii="Times New Roman" w:hAnsi="Times New Roman" w:cs="Times New Roman"/>
-          <w:b/>
-        </w:rPr>
-        <w:t>:</w:t>
+      <w:r>
+        <w:rPr>
+          <w:rFonts w:ascii="Times New Roman" w:hAnsi="Times New Roman" w:cs="Times New Roman"/>
+          <w:b/>
+        </w:rPr>
+        <w:t>giá:</w:t>
       </w:r>
     </w:p>
     <w:p>
@@ -1860,7 +1003,6 @@
                 <w:b/>
               </w:rPr>
             </w:pPr>
-            <w:proofErr w:type="spellStart"/>
             <w:r>
               <w:rPr>
                 <w:rFonts w:ascii="Times New Roman" w:hAnsi="Times New Roman" w:cs="Times New Roman"/>
@@ -1868,7 +1010,6 @@
               </w:rPr>
               <w:t>Các</w:t>
             </w:r>
-            <w:proofErr w:type="spellEnd"/>
             <w:r>
               <w:rPr>
                 <w:rFonts w:ascii="Times New Roman" w:hAnsi="Times New Roman" w:cs="Times New Roman"/>
@@ -1876,7 +1017,6 @@
               </w:rPr>
               <w:t xml:space="preserve"> </w:t>
             </w:r>
-            <w:proofErr w:type="spellStart"/>
             <w:r>
               <w:rPr>
                 <w:rFonts w:ascii="Times New Roman" w:hAnsi="Times New Roman" w:cs="Times New Roman"/>
@@ -1884,7 +1024,6 @@
               </w:rPr>
               <w:t>yếu</w:t>
             </w:r>
-            <w:proofErr w:type="spellEnd"/>
             <w:r>
               <w:rPr>
                 <w:rFonts w:ascii="Times New Roman" w:hAnsi="Times New Roman" w:cs="Times New Roman"/>
@@ -1892,7 +1031,6 @@
               </w:rPr>
               <w:t xml:space="preserve"> </w:t>
             </w:r>
-            <w:proofErr w:type="spellStart"/>
             <w:r>
               <w:rPr>
                 <w:rFonts w:ascii="Times New Roman" w:hAnsi="Times New Roman" w:cs="Times New Roman"/>
@@ -1900,7 +1038,6 @@
               </w:rPr>
               <w:t>tố</w:t>
             </w:r>
-            <w:proofErr w:type="spellEnd"/>
             <w:r>
               <w:rPr>
                 <w:rFonts w:ascii="Times New Roman" w:hAnsi="Times New Roman" w:cs="Times New Roman"/>
@@ -1908,7 +1045,6 @@
               </w:rPr>
               <w:t xml:space="preserve"> </w:t>
             </w:r>
-            <w:proofErr w:type="spellStart"/>
             <w:r>
               <w:rPr>
                 <w:rFonts w:ascii="Times New Roman" w:hAnsi="Times New Roman" w:cs="Times New Roman"/>
@@ -1916,7 +1052,6 @@
               </w:rPr>
               <w:t>đánh</w:t>
             </w:r>
-            <w:proofErr w:type="spellEnd"/>
             <w:r>
               <w:rPr>
                 <w:rFonts w:ascii="Times New Roman" w:hAnsi="Times New Roman" w:cs="Times New Roman"/>
@@ -1924,7 +1059,6 @@
               </w:rPr>
               <w:t xml:space="preserve"> </w:t>
             </w:r>
-            <w:proofErr w:type="spellStart"/>
             <w:r>
               <w:rPr>
                 <w:rFonts w:ascii="Times New Roman" w:hAnsi="Times New Roman" w:cs="Times New Roman"/>
@@ -1932,7 +1066,6 @@
               </w:rPr>
               <w:t>giá</w:t>
             </w:r>
-            <w:proofErr w:type="spellEnd"/>
           </w:p>
         </w:tc>
         <w:tc>
@@ -1950,7 +1083,6 @@
                 <w:b/>
               </w:rPr>
             </w:pPr>
-            <w:proofErr w:type="spellStart"/>
             <w:r>
               <w:rPr>
                 <w:rFonts w:ascii="Times New Roman" w:hAnsi="Times New Roman" w:cs="Times New Roman"/>
@@ -1958,7 +1090,6 @@
               </w:rPr>
               <w:t>Cá</w:t>
             </w:r>
-            <w:proofErr w:type="spellEnd"/>
             <w:r>
               <w:rPr>
                 <w:rFonts w:ascii="Times New Roman" w:hAnsi="Times New Roman" w:cs="Times New Roman"/>
@@ -1966,7 +1097,6 @@
               </w:rPr>
               <w:t xml:space="preserve"> </w:t>
             </w:r>
-            <w:proofErr w:type="spellStart"/>
             <w:r>
               <w:rPr>
                 <w:rFonts w:ascii="Times New Roman" w:hAnsi="Times New Roman" w:cs="Times New Roman"/>
@@ -1974,7 +1104,6 @@
               </w:rPr>
               <w:t>nhân</w:t>
             </w:r>
-            <w:proofErr w:type="spellEnd"/>
             <w:r>
               <w:rPr>
                 <w:rFonts w:ascii="Times New Roman" w:hAnsi="Times New Roman" w:cs="Times New Roman"/>
@@ -1982,7 +1111,6 @@
               </w:rPr>
               <w:t xml:space="preserve"> </w:t>
             </w:r>
-            <w:proofErr w:type="spellStart"/>
             <w:r>
               <w:rPr>
                 <w:rFonts w:ascii="Times New Roman" w:hAnsi="Times New Roman" w:cs="Times New Roman"/>
@@ -1990,7 +1118,6 @@
               </w:rPr>
               <w:t>tự</w:t>
             </w:r>
-            <w:proofErr w:type="spellEnd"/>
             <w:r>
               <w:rPr>
                 <w:rFonts w:ascii="Times New Roman" w:hAnsi="Times New Roman" w:cs="Times New Roman"/>
@@ -1998,7 +1125,6 @@
               </w:rPr>
               <w:t xml:space="preserve"> </w:t>
             </w:r>
-            <w:proofErr w:type="spellStart"/>
             <w:r>
               <w:rPr>
                 <w:rFonts w:ascii="Times New Roman" w:hAnsi="Times New Roman" w:cs="Times New Roman"/>
@@ -2006,7 +1132,6 @@
               </w:rPr>
               <w:t>đánh</w:t>
             </w:r>
-            <w:proofErr w:type="spellEnd"/>
             <w:r>
               <w:rPr>
                 <w:rFonts w:ascii="Times New Roman" w:hAnsi="Times New Roman" w:cs="Times New Roman"/>
@@ -2014,7 +1139,6 @@
               </w:rPr>
               <w:t xml:space="preserve"> </w:t>
             </w:r>
-            <w:proofErr w:type="spellStart"/>
             <w:r>
               <w:rPr>
                 <w:rFonts w:ascii="Times New Roman" w:hAnsi="Times New Roman" w:cs="Times New Roman"/>
@@ -2022,7 +1146,6 @@
               </w:rPr>
               <w:t>giá</w:t>
             </w:r>
-            <w:proofErr w:type="spellEnd"/>
           </w:p>
         </w:tc>
         <w:tc>
@@ -2040,7 +1163,6 @@
                 <w:b/>
               </w:rPr>
             </w:pPr>
-            <w:proofErr w:type="spellStart"/>
             <w:r>
               <w:rPr>
                 <w:rFonts w:ascii="Times New Roman" w:hAnsi="Times New Roman" w:cs="Times New Roman"/>
@@ -2048,7 +1170,6 @@
               </w:rPr>
               <w:t>Nhóm</w:t>
             </w:r>
-            <w:proofErr w:type="spellEnd"/>
             <w:r>
               <w:rPr>
                 <w:rFonts w:ascii="Times New Roman" w:hAnsi="Times New Roman" w:cs="Times New Roman"/>
@@ -2056,7 +1177,6 @@
               </w:rPr>
               <w:t xml:space="preserve"> </w:t>
             </w:r>
-            <w:proofErr w:type="spellStart"/>
             <w:r>
               <w:rPr>
                 <w:rFonts w:ascii="Times New Roman" w:hAnsi="Times New Roman" w:cs="Times New Roman"/>
@@ -2064,7 +1184,6 @@
               </w:rPr>
               <w:t>đánh</w:t>
             </w:r>
-            <w:proofErr w:type="spellEnd"/>
             <w:r>
               <w:rPr>
                 <w:rFonts w:ascii="Times New Roman" w:hAnsi="Times New Roman" w:cs="Times New Roman"/>
@@ -2072,7 +1191,6 @@
               </w:rPr>
               <w:t xml:space="preserve"> </w:t>
             </w:r>
-            <w:proofErr w:type="spellStart"/>
             <w:r>
               <w:rPr>
                 <w:rFonts w:ascii="Times New Roman" w:hAnsi="Times New Roman" w:cs="Times New Roman"/>
@@ -2080,7 +1198,6 @@
               </w:rPr>
               <w:t>giá</w:t>
             </w:r>
-            <w:proofErr w:type="spellEnd"/>
           </w:p>
         </w:tc>
         <w:tc>
@@ -2103,33 +1220,22 @@
                 <w:rFonts w:ascii="Times New Roman" w:hAnsi="Times New Roman" w:cs="Times New Roman"/>
                 <w:b/>
               </w:rPr>
-              <w:t xml:space="preserve">PM </w:t>
-            </w:r>
-            <w:proofErr w:type="spellStart"/>
+              <w:t>PM đánh</w:t>
+            </w:r>
             <w:r>
               <w:rPr>
                 <w:rFonts w:ascii="Times New Roman" w:hAnsi="Times New Roman" w:cs="Times New Roman"/>
                 <w:b/>
               </w:rPr>
-              <w:t>đánh</w:t>
-            </w:r>
-            <w:proofErr w:type="spellEnd"/>
+              <w:t xml:space="preserve"> </w:t>
+            </w:r>
             <w:r>
               <w:rPr>
                 <w:rFonts w:ascii="Times New Roman" w:hAnsi="Times New Roman" w:cs="Times New Roman"/>
                 <w:b/>
               </w:rPr>
-              <w:t xml:space="preserve"> </w:t>
-            </w:r>
-            <w:proofErr w:type="spellStart"/>
-            <w:r>
-              <w:rPr>
-                <w:rFonts w:ascii="Times New Roman" w:hAnsi="Times New Roman" w:cs="Times New Roman"/>
-                <w:b/>
-              </w:rPr>
               <w:t>giá</w:t>
             </w:r>
-            <w:proofErr w:type="spellEnd"/>
           </w:p>
         </w:tc>
       </w:tr>
@@ -2147,84 +1253,72 @@
                 <w:rFonts w:ascii="Times New Roman" w:hAnsi="Times New Roman" w:cs="Times New Roman"/>
               </w:rPr>
             </w:pPr>
-            <w:proofErr w:type="spellStart"/>
             <w:r>
               <w:rPr>
                 <w:rFonts w:ascii="Times New Roman" w:hAnsi="Times New Roman" w:cs="Times New Roman"/>
               </w:rPr>
               <w:t>Chất</w:t>
             </w:r>
-            <w:proofErr w:type="spellEnd"/>
             <w:r>
               <w:rPr>
                 <w:rFonts w:ascii="Times New Roman" w:hAnsi="Times New Roman" w:cs="Times New Roman"/>
               </w:rPr>
               <w:t xml:space="preserve"> </w:t>
             </w:r>
-            <w:proofErr w:type="spellStart"/>
             <w:r>
               <w:rPr>
                 <w:rFonts w:ascii="Times New Roman" w:hAnsi="Times New Roman" w:cs="Times New Roman"/>
               </w:rPr>
               <w:t>lượng</w:t>
             </w:r>
-            <w:proofErr w:type="spellEnd"/>
             <w:r>
               <w:rPr>
                 <w:rFonts w:ascii="Times New Roman" w:hAnsi="Times New Roman" w:cs="Times New Roman"/>
               </w:rPr>
               <w:t xml:space="preserve"> </w:t>
             </w:r>
-            <w:proofErr w:type="spellStart"/>
             <w:r>
               <w:rPr>
                 <w:rFonts w:ascii="Times New Roman" w:hAnsi="Times New Roman" w:cs="Times New Roman"/>
               </w:rPr>
               <w:t>công</w:t>
             </w:r>
-            <w:proofErr w:type="spellEnd"/>
             <w:r>
               <w:rPr>
                 <w:rFonts w:ascii="Times New Roman" w:hAnsi="Times New Roman" w:cs="Times New Roman"/>
               </w:rPr>
               <w:t xml:space="preserve"> </w:t>
             </w:r>
-            <w:proofErr w:type="spellStart"/>
             <w:r>
               <w:rPr>
                 <w:rFonts w:ascii="Times New Roman" w:hAnsi="Times New Roman" w:cs="Times New Roman"/>
               </w:rPr>
               <w:t>việc</w:t>
             </w:r>
-            <w:proofErr w:type="spellEnd"/>
             <w:r>
               <w:rPr>
                 <w:rFonts w:ascii="Times New Roman" w:hAnsi="Times New Roman" w:cs="Times New Roman"/>
               </w:rPr>
               <w:t xml:space="preserve"> </w:t>
             </w:r>
-            <w:proofErr w:type="spellStart"/>
             <w:r>
               <w:rPr>
                 <w:rFonts w:ascii="Times New Roman" w:hAnsi="Times New Roman" w:cs="Times New Roman"/>
               </w:rPr>
               <w:t>hoàn</w:t>
             </w:r>
-            <w:proofErr w:type="spellEnd"/>
             <w:r>
               <w:rPr>
                 <w:rFonts w:ascii="Times New Roman" w:hAnsi="Times New Roman" w:cs="Times New Roman"/>
               </w:rPr>
               <w:t xml:space="preserve"> </w:t>
             </w:r>
-            <w:proofErr w:type="spellStart"/>
             <w:r>
               <w:rPr>
                 <w:rFonts w:ascii="Times New Roman" w:hAnsi="Times New Roman" w:cs="Times New Roman"/>
               </w:rPr>
               <w:t>thành</w:t>
             </w:r>
-            <w:proofErr w:type="spellEnd"/>
           </w:p>
         </w:tc>
         <w:tc>
@@ -2293,84 +1387,72 @@
                 <w:rFonts w:ascii="Times New Roman" w:hAnsi="Times New Roman" w:cs="Times New Roman"/>
               </w:rPr>
             </w:pPr>
-            <w:proofErr w:type="spellStart"/>
             <w:r>
               <w:rPr>
                 <w:rFonts w:ascii="Times New Roman" w:hAnsi="Times New Roman" w:cs="Times New Roman"/>
               </w:rPr>
               <w:t>Khối</w:t>
             </w:r>
-            <w:proofErr w:type="spellEnd"/>
             <w:r>
               <w:rPr>
                 <w:rFonts w:ascii="Times New Roman" w:hAnsi="Times New Roman" w:cs="Times New Roman"/>
               </w:rPr>
               <w:t xml:space="preserve"> </w:t>
             </w:r>
-            <w:proofErr w:type="spellStart"/>
             <w:r>
               <w:rPr>
                 <w:rFonts w:ascii="Times New Roman" w:hAnsi="Times New Roman" w:cs="Times New Roman"/>
               </w:rPr>
               <w:t>lượng</w:t>
             </w:r>
-            <w:proofErr w:type="spellEnd"/>
             <w:r>
               <w:rPr>
                 <w:rFonts w:ascii="Times New Roman" w:hAnsi="Times New Roman" w:cs="Times New Roman"/>
               </w:rPr>
               <w:t xml:space="preserve"> </w:t>
             </w:r>
-            <w:proofErr w:type="spellStart"/>
             <w:r>
               <w:rPr>
                 <w:rFonts w:ascii="Times New Roman" w:hAnsi="Times New Roman" w:cs="Times New Roman"/>
               </w:rPr>
               <w:t>công</w:t>
             </w:r>
-            <w:proofErr w:type="spellEnd"/>
             <w:r>
               <w:rPr>
                 <w:rFonts w:ascii="Times New Roman" w:hAnsi="Times New Roman" w:cs="Times New Roman"/>
               </w:rPr>
               <w:t xml:space="preserve"> </w:t>
             </w:r>
-            <w:proofErr w:type="spellStart"/>
             <w:r>
               <w:rPr>
                 <w:rFonts w:ascii="Times New Roman" w:hAnsi="Times New Roman" w:cs="Times New Roman"/>
               </w:rPr>
               <w:t>việc</w:t>
             </w:r>
-            <w:proofErr w:type="spellEnd"/>
             <w:r>
               <w:rPr>
                 <w:rFonts w:ascii="Times New Roman" w:hAnsi="Times New Roman" w:cs="Times New Roman"/>
               </w:rPr>
               <w:t xml:space="preserve"> </w:t>
             </w:r>
-            <w:proofErr w:type="spellStart"/>
             <w:r>
               <w:rPr>
                 <w:rFonts w:ascii="Times New Roman" w:hAnsi="Times New Roman" w:cs="Times New Roman"/>
               </w:rPr>
               <w:t>hoàn</w:t>
             </w:r>
-            <w:proofErr w:type="spellEnd"/>
             <w:r>
               <w:rPr>
                 <w:rFonts w:ascii="Times New Roman" w:hAnsi="Times New Roman" w:cs="Times New Roman"/>
               </w:rPr>
               <w:t xml:space="preserve"> </w:t>
             </w:r>
-            <w:proofErr w:type="spellStart"/>
             <w:r>
               <w:rPr>
                 <w:rFonts w:ascii="Times New Roman" w:hAnsi="Times New Roman" w:cs="Times New Roman"/>
               </w:rPr>
               <w:t>thành</w:t>
             </w:r>
-            <w:proofErr w:type="spellEnd"/>
           </w:p>
         </w:tc>
         <w:tc>
@@ -2439,112 +1521,96 @@
                 <w:rFonts w:ascii="Times New Roman" w:hAnsi="Times New Roman" w:cs="Times New Roman"/>
               </w:rPr>
             </w:pPr>
-            <w:proofErr w:type="spellStart"/>
             <w:r>
               <w:rPr>
                 <w:rFonts w:ascii="Times New Roman" w:hAnsi="Times New Roman" w:cs="Times New Roman"/>
               </w:rPr>
               <w:t>Tính</w:t>
             </w:r>
-            <w:proofErr w:type="spellEnd"/>
             <w:r>
               <w:rPr>
                 <w:rFonts w:ascii="Times New Roman" w:hAnsi="Times New Roman" w:cs="Times New Roman"/>
               </w:rPr>
               <w:t xml:space="preserve"> </w:t>
             </w:r>
-            <w:proofErr w:type="spellStart"/>
             <w:r>
               <w:rPr>
                 <w:rFonts w:ascii="Times New Roman" w:hAnsi="Times New Roman" w:cs="Times New Roman"/>
               </w:rPr>
               <w:t>hợp</w:t>
             </w:r>
-            <w:proofErr w:type="spellEnd"/>
             <w:r>
               <w:rPr>
                 <w:rFonts w:ascii="Times New Roman" w:hAnsi="Times New Roman" w:cs="Times New Roman"/>
               </w:rPr>
               <w:t xml:space="preserve"> </w:t>
             </w:r>
-            <w:proofErr w:type="spellStart"/>
             <w:r>
               <w:rPr>
                 <w:rFonts w:ascii="Times New Roman" w:hAnsi="Times New Roman" w:cs="Times New Roman"/>
               </w:rPr>
               <w:t>tác</w:t>
             </w:r>
-            <w:proofErr w:type="spellEnd"/>
             <w:r>
               <w:rPr>
                 <w:rFonts w:ascii="Times New Roman" w:hAnsi="Times New Roman" w:cs="Times New Roman"/>
               </w:rPr>
               <w:t xml:space="preserve"> </w:t>
             </w:r>
-            <w:proofErr w:type="spellStart"/>
             <w:r>
               <w:rPr>
                 <w:rFonts w:ascii="Times New Roman" w:hAnsi="Times New Roman" w:cs="Times New Roman"/>
               </w:rPr>
               <w:t>và</w:t>
             </w:r>
-            <w:proofErr w:type="spellEnd"/>
             <w:r>
               <w:rPr>
                 <w:rFonts w:ascii="Times New Roman" w:hAnsi="Times New Roman" w:cs="Times New Roman"/>
               </w:rPr>
               <w:t xml:space="preserve"> </w:t>
             </w:r>
-            <w:proofErr w:type="spellStart"/>
             <w:r>
               <w:rPr>
                 <w:rFonts w:ascii="Times New Roman" w:hAnsi="Times New Roman" w:cs="Times New Roman"/>
               </w:rPr>
               <w:t>làm</w:t>
             </w:r>
-            <w:proofErr w:type="spellEnd"/>
             <w:r>
               <w:rPr>
                 <w:rFonts w:ascii="Times New Roman" w:hAnsi="Times New Roman" w:cs="Times New Roman"/>
               </w:rPr>
               <w:t xml:space="preserve"> </w:t>
             </w:r>
-            <w:proofErr w:type="spellStart"/>
             <w:r>
               <w:rPr>
                 <w:rFonts w:ascii="Times New Roman" w:hAnsi="Times New Roman" w:cs="Times New Roman"/>
               </w:rPr>
               <w:t>việc</w:t>
             </w:r>
-            <w:proofErr w:type="spellEnd"/>
             <w:r>
               <w:rPr>
                 <w:rFonts w:ascii="Times New Roman" w:hAnsi="Times New Roman" w:cs="Times New Roman"/>
               </w:rPr>
               <w:t xml:space="preserve"> </w:t>
             </w:r>
-            <w:proofErr w:type="spellStart"/>
             <w:r>
               <w:rPr>
                 <w:rFonts w:ascii="Times New Roman" w:hAnsi="Times New Roman" w:cs="Times New Roman"/>
               </w:rPr>
               <w:t>trong</w:t>
             </w:r>
-            <w:proofErr w:type="spellEnd"/>
             <w:r>
               <w:rPr>
                 <w:rFonts w:ascii="Times New Roman" w:hAnsi="Times New Roman" w:cs="Times New Roman"/>
               </w:rPr>
               <w:t xml:space="preserve"> </w:t>
             </w:r>
-            <w:proofErr w:type="spellStart"/>
             <w:r>
               <w:rPr>
                 <w:rFonts w:ascii="Times New Roman" w:hAnsi="Times New Roman" w:cs="Times New Roman"/>
               </w:rPr>
               <w:t>nhóm</w:t>
             </w:r>
-            <w:proofErr w:type="spellEnd"/>
           </w:p>
         </w:tc>
         <w:tc>
@@ -2613,84 +1679,72 @@
                 <w:rFonts w:ascii="Times New Roman" w:hAnsi="Times New Roman" w:cs="Times New Roman"/>
               </w:rPr>
             </w:pPr>
-            <w:proofErr w:type="spellStart"/>
             <w:r>
               <w:rPr>
                 <w:rFonts w:ascii="Times New Roman" w:hAnsi="Times New Roman" w:cs="Times New Roman"/>
               </w:rPr>
               <w:t>Thời</w:t>
             </w:r>
-            <w:proofErr w:type="spellEnd"/>
             <w:r>
               <w:rPr>
                 <w:rFonts w:ascii="Times New Roman" w:hAnsi="Times New Roman" w:cs="Times New Roman"/>
               </w:rPr>
               <w:t xml:space="preserve"> </w:t>
             </w:r>
-            <w:proofErr w:type="spellStart"/>
             <w:r>
               <w:rPr>
                 <w:rFonts w:ascii="Times New Roman" w:hAnsi="Times New Roman" w:cs="Times New Roman"/>
               </w:rPr>
               <w:t>gian</w:t>
             </w:r>
-            <w:proofErr w:type="spellEnd"/>
             <w:r>
               <w:rPr>
                 <w:rFonts w:ascii="Times New Roman" w:hAnsi="Times New Roman" w:cs="Times New Roman"/>
               </w:rPr>
               <w:t xml:space="preserve"> </w:t>
             </w:r>
-            <w:proofErr w:type="spellStart"/>
             <w:r>
               <w:rPr>
                 <w:rFonts w:ascii="Times New Roman" w:hAnsi="Times New Roman" w:cs="Times New Roman"/>
               </w:rPr>
               <w:t>hoàn</w:t>
             </w:r>
-            <w:proofErr w:type="spellEnd"/>
             <w:r>
               <w:rPr>
                 <w:rFonts w:ascii="Times New Roman" w:hAnsi="Times New Roman" w:cs="Times New Roman"/>
               </w:rPr>
               <w:t xml:space="preserve"> </w:t>
             </w:r>
-            <w:proofErr w:type="spellStart"/>
             <w:r>
               <w:rPr>
                 <w:rFonts w:ascii="Times New Roman" w:hAnsi="Times New Roman" w:cs="Times New Roman"/>
               </w:rPr>
               <w:t>thành</w:t>
             </w:r>
-            <w:proofErr w:type="spellEnd"/>
             <w:r>
               <w:rPr>
                 <w:rFonts w:ascii="Times New Roman" w:hAnsi="Times New Roman" w:cs="Times New Roman"/>
               </w:rPr>
               <w:t xml:space="preserve"> </w:t>
             </w:r>
-            <w:proofErr w:type="spellStart"/>
             <w:r>
               <w:rPr>
                 <w:rFonts w:ascii="Times New Roman" w:hAnsi="Times New Roman" w:cs="Times New Roman"/>
               </w:rPr>
               <w:t>công</w:t>
             </w:r>
-            <w:proofErr w:type="spellEnd"/>
             <w:r>
               <w:rPr>
                 <w:rFonts w:ascii="Times New Roman" w:hAnsi="Times New Roman" w:cs="Times New Roman"/>
               </w:rPr>
               <w:t xml:space="preserve"> </w:t>
             </w:r>
-            <w:proofErr w:type="spellStart"/>
             <w:r>
               <w:rPr>
                 <w:rFonts w:ascii="Times New Roman" w:hAnsi="Times New Roman" w:cs="Times New Roman"/>
               </w:rPr>
               <w:t>việc</w:t>
             </w:r>
-            <w:proofErr w:type="spellEnd"/>
           </w:p>
         </w:tc>
         <w:tc>
@@ -2767,58 +1821,22 @@
           <w:sz w:val="18"/>
           <w:szCs w:val="18"/>
         </w:rPr>
-        <w:t>(*</w:t>
-      </w:r>
-      <w:proofErr w:type="spellStart"/>
+        <w:t>(*ghichú: Đánhgiátheothangđiểmtừ 0-5</w:t>
+      </w:r>
       <w:r>
         <w:rPr>
           <w:rFonts w:ascii="Times New Roman" w:hAnsi="Times New Roman" w:cs="Times New Roman"/>
           <w:sz w:val="18"/>
           <w:szCs w:val="18"/>
         </w:rPr>
-        <w:t>ghichú</w:t>
-      </w:r>
-      <w:proofErr w:type="spellEnd"/>
+        <w:t>theohướngdẫn</w:t>
+      </w:r>
       <w:r>
         <w:rPr>
           <w:rFonts w:ascii="Times New Roman" w:hAnsi="Times New Roman" w:cs="Times New Roman"/>
           <w:sz w:val="18"/>
           <w:szCs w:val="18"/>
         </w:rPr>
-        <w:t xml:space="preserve">: </w:t>
-      </w:r>
-      <w:proofErr w:type="spellStart"/>
-      <w:r>
-        <w:rPr>
-          <w:rFonts w:ascii="Times New Roman" w:hAnsi="Times New Roman" w:cs="Times New Roman"/>
-          <w:sz w:val="18"/>
-          <w:szCs w:val="18"/>
-        </w:rPr>
-        <w:t>Đánhgiátheothangđiểmtừ</w:t>
-      </w:r>
-      <w:proofErr w:type="spellEnd"/>
-      <w:r>
-        <w:rPr>
-          <w:rFonts w:ascii="Times New Roman" w:hAnsi="Times New Roman" w:cs="Times New Roman"/>
-          <w:sz w:val="18"/>
-          <w:szCs w:val="18"/>
-        </w:rPr>
-        <w:t xml:space="preserve"> 0-5</w:t>
-      </w:r>
-      <w:r>
-        <w:rPr>
-          <w:rFonts w:ascii="Times New Roman" w:hAnsi="Times New Roman" w:cs="Times New Roman"/>
-          <w:sz w:val="18"/>
-          <w:szCs w:val="18"/>
-        </w:rPr>
-        <w:t>theohướngdẫn</w:t>
-      </w:r>
-      <w:r>
-        <w:rPr>
-          <w:rFonts w:ascii="Times New Roman" w:hAnsi="Times New Roman" w:cs="Times New Roman"/>
-          <w:sz w:val="18"/>
-          <w:szCs w:val="18"/>
-        </w:rPr>
         <w:t>bêndưới)</w:t>
       </w:r>
     </w:p>
@@ -2830,7 +1848,6 @@
           <w:b/>
         </w:rPr>
       </w:pPr>
-      <w:proofErr w:type="spellStart"/>
       <w:r>
         <w:rPr>
           <w:rFonts w:ascii="Times New Roman" w:hAnsi="Times New Roman" w:cs="Times New Roman"/>
@@ -2843,25 +1860,8 @@
           <w:rFonts w:ascii="Times New Roman" w:hAnsi="Times New Roman" w:cs="Times New Roman"/>
           <w:b/>
         </w:rPr>
-        <w:t>n</w:t>
-      </w:r>
-      <w:proofErr w:type="spellEnd"/>
-      <w:r>
-        <w:rPr>
-          <w:rFonts w:ascii="Times New Roman" w:hAnsi="Times New Roman" w:cs="Times New Roman"/>
-          <w:b/>
-        </w:rPr>
-        <w:t xml:space="preserve"> B: Ý </w:t>
-      </w:r>
-      <w:proofErr w:type="spellStart"/>
-      <w:r>
-        <w:rPr>
-          <w:rFonts w:ascii="Times New Roman" w:hAnsi="Times New Roman" w:cs="Times New Roman"/>
-          <w:b/>
-        </w:rPr>
-        <w:t>kiến</w:t>
-      </w:r>
-      <w:proofErr w:type="spellEnd"/>
+        <w:t>n B: Ý kiến</w:t>
+      </w:r>
       <w:r>
         <w:rPr>
           <w:rFonts w:ascii="Times New Roman" w:hAnsi="Times New Roman" w:cs="Times New Roman"/>
@@ -2869,7 +1869,6 @@
         </w:rPr>
         <w:t xml:space="preserve"> </w:t>
       </w:r>
-      <w:proofErr w:type="spellStart"/>
       <w:r>
         <w:rPr>
           <w:rFonts w:ascii="Times New Roman" w:hAnsi="Times New Roman" w:cs="Times New Roman"/>
@@ -2877,7 +1876,6 @@
         </w:rPr>
         <w:t>của</w:t>
       </w:r>
-      <w:proofErr w:type="spellEnd"/>
       <w:r>
         <w:rPr>
           <w:rFonts w:ascii="Times New Roman" w:hAnsi="Times New Roman" w:cs="Times New Roman"/>
@@ -2885,7 +1883,6 @@
         </w:rPr>
         <w:t xml:space="preserve"> </w:t>
       </w:r>
-      <w:proofErr w:type="spellStart"/>
       <w:r>
         <w:rPr>
           <w:rFonts w:ascii="Times New Roman" w:hAnsi="Times New Roman" w:cs="Times New Roman"/>
@@ -2893,7 +1890,6 @@
         </w:rPr>
         <w:t>cá</w:t>
       </w:r>
-      <w:proofErr w:type="spellEnd"/>
       <w:r>
         <w:rPr>
           <w:rFonts w:ascii="Times New Roman" w:hAnsi="Times New Roman" w:cs="Times New Roman"/>
@@ -2901,7 +1897,6 @@
         </w:rPr>
         <w:t xml:space="preserve"> </w:t>
       </w:r>
-      <w:proofErr w:type="spellStart"/>
       <w:r>
         <w:rPr>
           <w:rFonts w:ascii="Times New Roman" w:hAnsi="Times New Roman" w:cs="Times New Roman"/>
@@ -2909,7 +1904,6 @@
         </w:rPr>
         <w:t>nhân</w:t>
       </w:r>
-      <w:proofErr w:type="spellEnd"/>
     </w:p>
     <w:p>
       <w:pPr>
@@ -2924,7 +1918,6 @@
           <w:i/>
         </w:rPr>
       </w:pPr>
-      <w:proofErr w:type="spellStart"/>
       <w:r>
         <w:rPr>
           <w:rFonts w:ascii="Times New Roman" w:hAnsi="Times New Roman" w:cs="Times New Roman"/>
@@ -2932,7 +1925,6 @@
         </w:rPr>
         <w:t>Thuận</w:t>
       </w:r>
-      <w:proofErr w:type="spellEnd"/>
       <w:r>
         <w:rPr>
           <w:rFonts w:ascii="Times New Roman" w:hAnsi="Times New Roman" w:cs="Times New Roman"/>
@@ -2940,7 +1932,6 @@
         </w:rPr>
         <w:t xml:space="preserve"> </w:t>
       </w:r>
-      <w:proofErr w:type="spellStart"/>
       <w:r>
         <w:rPr>
           <w:rFonts w:ascii="Times New Roman" w:hAnsi="Times New Roman" w:cs="Times New Roman"/>
@@ -2948,7 +1939,6 @@
         </w:rPr>
         <w:t>lợi</w:t>
       </w:r>
-      <w:proofErr w:type="spellEnd"/>
       <w:r>
         <w:rPr>
           <w:rFonts w:ascii="Times New Roman" w:hAnsi="Times New Roman" w:cs="Times New Roman"/>
@@ -2956,7 +1946,6 @@
         </w:rPr>
         <w:t xml:space="preserve"> </w:t>
       </w:r>
-      <w:proofErr w:type="spellStart"/>
       <w:r>
         <w:rPr>
           <w:rFonts w:ascii="Times New Roman" w:hAnsi="Times New Roman" w:cs="Times New Roman"/>
@@ -2964,7 +1953,6 @@
         </w:rPr>
         <w:t>và</w:t>
       </w:r>
-      <w:proofErr w:type="spellEnd"/>
       <w:r>
         <w:rPr>
           <w:rFonts w:ascii="Times New Roman" w:hAnsi="Times New Roman" w:cs="Times New Roman"/>
@@ -2972,7 +1960,6 @@
         </w:rPr>
         <w:t xml:space="preserve"> </w:t>
       </w:r>
-      <w:proofErr w:type="spellStart"/>
       <w:r>
         <w:rPr>
           <w:rFonts w:ascii="Times New Roman" w:hAnsi="Times New Roman" w:cs="Times New Roman"/>
@@ -2980,7 +1967,6 @@
         </w:rPr>
         <w:t>khó</w:t>
       </w:r>
-      <w:proofErr w:type="spellEnd"/>
       <w:r>
         <w:rPr>
           <w:rFonts w:ascii="Times New Roman" w:hAnsi="Times New Roman" w:cs="Times New Roman"/>
@@ -2988,21 +1974,12 @@
         </w:rPr>
         <w:t xml:space="preserve"> </w:t>
       </w:r>
-      <w:proofErr w:type="spellStart"/>
       <w:r>
         <w:rPr>
           <w:rFonts w:ascii="Times New Roman" w:hAnsi="Times New Roman" w:cs="Times New Roman"/>
           <w:i/>
         </w:rPr>
-        <w:t>khăn</w:t>
-      </w:r>
-      <w:proofErr w:type="spellEnd"/>
-      <w:r>
-        <w:rPr>
-          <w:rFonts w:ascii="Times New Roman" w:hAnsi="Times New Roman" w:cs="Times New Roman"/>
-          <w:i/>
-        </w:rPr>
-        <w:t>:</w:t>
+        <w:t>khăn:</w:t>
       </w:r>
     </w:p>
     <w:p>
@@ -3017,33 +1994,23 @@
           <w:rFonts w:ascii="Times New Roman" w:hAnsi="Times New Roman" w:cs="Times New Roman"/>
         </w:rPr>
       </w:pPr>
-      <w:proofErr w:type="spellStart"/>
       <w:r>
         <w:rPr>
           <w:rFonts w:ascii="Times New Roman" w:hAnsi="Times New Roman" w:cs="Times New Roman"/>
         </w:rPr>
         <w:t>Thuận</w:t>
       </w:r>
-      <w:proofErr w:type="spellEnd"/>
       <w:r>
         <w:rPr>
           <w:rFonts w:ascii="Times New Roman" w:hAnsi="Times New Roman" w:cs="Times New Roman"/>
         </w:rPr>
         <w:t xml:space="preserve"> </w:t>
       </w:r>
-      <w:proofErr w:type="spellStart"/>
-      <w:r>
-        <w:rPr>
-          <w:rFonts w:ascii="Times New Roman" w:hAnsi="Times New Roman" w:cs="Times New Roman"/>
-        </w:rPr>
-        <w:t>lợi</w:t>
-      </w:r>
-      <w:proofErr w:type="spellEnd"/>
-      <w:r>
-        <w:rPr>
-          <w:rFonts w:ascii="Times New Roman" w:hAnsi="Times New Roman" w:cs="Times New Roman"/>
-        </w:rPr>
-        <w:t>:</w:t>
+      <w:r>
+        <w:rPr>
+          <w:rFonts w:ascii="Times New Roman" w:hAnsi="Times New Roman" w:cs="Times New Roman"/>
+        </w:rPr>
+        <w:t>lợi:</w:t>
       </w:r>
     </w:p>
     <w:p>
@@ -3058,187 +2025,11 @@
           <w:rFonts w:ascii="Times New Roman" w:hAnsi="Times New Roman" w:cs="Times New Roman"/>
         </w:rPr>
       </w:pPr>
-      <w:proofErr w:type="spellStart"/>
-      <w:r>
-        <w:rPr>
-          <w:rFonts w:ascii="Times New Roman" w:hAnsi="Times New Roman" w:cs="Times New Roman"/>
-        </w:rPr>
-        <w:t>Nhận</w:t>
-      </w:r>
-      <w:proofErr w:type="spellEnd"/>
-      <w:r>
-        <w:rPr>
-          <w:rFonts w:ascii="Times New Roman" w:hAnsi="Times New Roman" w:cs="Times New Roman"/>
-        </w:rPr>
-        <w:t xml:space="preserve"> </w:t>
-      </w:r>
-      <w:proofErr w:type="spellStart"/>
-      <w:r>
-        <w:rPr>
-          <w:rFonts w:ascii="Times New Roman" w:hAnsi="Times New Roman" w:cs="Times New Roman"/>
-        </w:rPr>
-        <w:t>được</w:t>
-      </w:r>
-      <w:proofErr w:type="spellEnd"/>
-      <w:r>
-        <w:rPr>
-          <w:rFonts w:ascii="Times New Roman" w:hAnsi="Times New Roman" w:cs="Times New Roman"/>
-        </w:rPr>
-        <w:t xml:space="preserve"> </w:t>
-      </w:r>
-      <w:proofErr w:type="spellStart"/>
-      <w:r>
-        <w:rPr>
-          <w:rFonts w:ascii="Times New Roman" w:hAnsi="Times New Roman" w:cs="Times New Roman"/>
-        </w:rPr>
-        <w:t>sự</w:t>
-      </w:r>
-      <w:proofErr w:type="spellEnd"/>
-      <w:r>
-        <w:rPr>
-          <w:rFonts w:ascii="Times New Roman" w:hAnsi="Times New Roman" w:cs="Times New Roman"/>
-        </w:rPr>
-        <w:t xml:space="preserve"> </w:t>
-      </w:r>
-      <w:proofErr w:type="spellStart"/>
-      <w:r>
-        <w:rPr>
-          <w:rFonts w:ascii="Times New Roman" w:hAnsi="Times New Roman" w:cs="Times New Roman"/>
-        </w:rPr>
-        <w:t>hỗ</w:t>
-      </w:r>
-      <w:proofErr w:type="spellEnd"/>
-      <w:r>
-        <w:rPr>
-          <w:rFonts w:ascii="Times New Roman" w:hAnsi="Times New Roman" w:cs="Times New Roman"/>
-        </w:rPr>
-        <w:t xml:space="preserve"> </w:t>
-      </w:r>
-      <w:proofErr w:type="spellStart"/>
-      <w:r>
-        <w:rPr>
-          <w:rFonts w:ascii="Times New Roman" w:hAnsi="Times New Roman" w:cs="Times New Roman"/>
-        </w:rPr>
-        <w:t>trợ</w:t>
-      </w:r>
-      <w:proofErr w:type="spellEnd"/>
-      <w:r>
-        <w:rPr>
-          <w:rFonts w:ascii="Times New Roman" w:hAnsi="Times New Roman" w:cs="Times New Roman"/>
-        </w:rPr>
-        <w:t xml:space="preserve"> </w:t>
-      </w:r>
-      <w:proofErr w:type="spellStart"/>
-      <w:r>
-        <w:rPr>
-          <w:rFonts w:ascii="Times New Roman" w:hAnsi="Times New Roman" w:cs="Times New Roman"/>
-        </w:rPr>
-        <w:t>rất</w:t>
-      </w:r>
-      <w:proofErr w:type="spellEnd"/>
-      <w:r>
-        <w:rPr>
-          <w:rFonts w:ascii="Times New Roman" w:hAnsi="Times New Roman" w:cs="Times New Roman"/>
-        </w:rPr>
-        <w:t xml:space="preserve"> </w:t>
-      </w:r>
-      <w:proofErr w:type="spellStart"/>
-      <w:r>
-        <w:rPr>
-          <w:rFonts w:ascii="Times New Roman" w:hAnsi="Times New Roman" w:cs="Times New Roman"/>
-        </w:rPr>
-        <w:t>lớn</w:t>
-      </w:r>
-      <w:proofErr w:type="spellEnd"/>
-      <w:r>
-        <w:rPr>
-          <w:rFonts w:ascii="Times New Roman" w:hAnsi="Times New Roman" w:cs="Times New Roman"/>
-        </w:rPr>
-        <w:t xml:space="preserve"> </w:t>
-      </w:r>
-      <w:proofErr w:type="spellStart"/>
-      <w:r>
-        <w:rPr>
-          <w:rFonts w:ascii="Times New Roman" w:hAnsi="Times New Roman" w:cs="Times New Roman"/>
-        </w:rPr>
-        <w:t>từ</w:t>
-      </w:r>
-      <w:proofErr w:type="spellEnd"/>
-      <w:r>
-        <w:rPr>
-          <w:rFonts w:ascii="Times New Roman" w:hAnsi="Times New Roman" w:cs="Times New Roman"/>
-        </w:rPr>
-        <w:t xml:space="preserve"> </w:t>
-      </w:r>
-      <w:proofErr w:type="spellStart"/>
-      <w:r>
-        <w:rPr>
-          <w:rFonts w:ascii="Times New Roman" w:hAnsi="Times New Roman" w:cs="Times New Roman"/>
-        </w:rPr>
-        <w:t>các</w:t>
-      </w:r>
-      <w:proofErr w:type="spellEnd"/>
-      <w:r>
-        <w:rPr>
-          <w:rFonts w:ascii="Times New Roman" w:hAnsi="Times New Roman" w:cs="Times New Roman"/>
-        </w:rPr>
-        <w:t xml:space="preserve"> </w:t>
-      </w:r>
-      <w:proofErr w:type="spellStart"/>
-      <w:r>
-        <w:rPr>
-          <w:rFonts w:ascii="Times New Roman" w:hAnsi="Times New Roman" w:cs="Times New Roman"/>
-        </w:rPr>
-        <w:t>thành</w:t>
-      </w:r>
-      <w:proofErr w:type="spellEnd"/>
-      <w:r>
-        <w:rPr>
-          <w:rFonts w:ascii="Times New Roman" w:hAnsi="Times New Roman" w:cs="Times New Roman"/>
-        </w:rPr>
-        <w:t xml:space="preserve"> </w:t>
-      </w:r>
-      <w:proofErr w:type="spellStart"/>
-      <w:r>
-        <w:rPr>
-          <w:rFonts w:ascii="Times New Roman" w:hAnsi="Times New Roman" w:cs="Times New Roman"/>
-        </w:rPr>
-        <w:t>viên</w:t>
-      </w:r>
-      <w:proofErr w:type="spellEnd"/>
-      <w:r>
-        <w:rPr>
-          <w:rFonts w:ascii="Times New Roman" w:hAnsi="Times New Roman" w:cs="Times New Roman"/>
-        </w:rPr>
-        <w:t xml:space="preserve"> </w:t>
-      </w:r>
-      <w:proofErr w:type="spellStart"/>
-      <w:r>
-        <w:rPr>
-          <w:rFonts w:ascii="Times New Roman" w:hAnsi="Times New Roman" w:cs="Times New Roman"/>
-        </w:rPr>
-        <w:t>trong</w:t>
-      </w:r>
-      <w:proofErr w:type="spellEnd"/>
-      <w:r>
-        <w:rPr>
-          <w:rFonts w:ascii="Times New Roman" w:hAnsi="Times New Roman" w:cs="Times New Roman"/>
-        </w:rPr>
-        <w:t xml:space="preserve"> </w:t>
-      </w:r>
-      <w:proofErr w:type="spellStart"/>
-      <w:r>
-        <w:rPr>
-          <w:rFonts w:ascii="Times New Roman" w:hAnsi="Times New Roman" w:cs="Times New Roman"/>
-        </w:rPr>
-        <w:t>nhóm</w:t>
-      </w:r>
-      <w:proofErr w:type="spellEnd"/>
-      <w:r>
-        <w:rPr>
-          <w:rFonts w:ascii="Times New Roman" w:hAnsi="Times New Roman" w:cs="Times New Roman"/>
-        </w:rPr>
-        <w:t>.</w:t>
+      <w:r>
+        <w:rPr>
+          <w:rFonts w:ascii="Times New Roman" w:hAnsi="Times New Roman" w:cs="Times New Roman"/>
+        </w:rPr>
+        <w:t>Nhận được sự hỗ trợ rất lớn từ các thành viên trong nhóm.</w:t>
       </w:r>
     </w:p>
     <w:p>
@@ -3253,187 +2044,11 @@
           <w:rFonts w:ascii="Times New Roman" w:hAnsi="Times New Roman" w:cs="Times New Roman"/>
         </w:rPr>
       </w:pPr>
-      <w:proofErr w:type="spellStart"/>
-      <w:r>
-        <w:rPr>
-          <w:rFonts w:ascii="Times New Roman" w:hAnsi="Times New Roman" w:cs="Times New Roman"/>
-        </w:rPr>
-        <w:t>Có</w:t>
-      </w:r>
-      <w:proofErr w:type="spellEnd"/>
-      <w:r>
-        <w:rPr>
-          <w:rFonts w:ascii="Times New Roman" w:hAnsi="Times New Roman" w:cs="Times New Roman"/>
-        </w:rPr>
-        <w:t xml:space="preserve"> </w:t>
-      </w:r>
-      <w:proofErr w:type="spellStart"/>
-      <w:r>
-        <w:rPr>
-          <w:rFonts w:ascii="Times New Roman" w:hAnsi="Times New Roman" w:cs="Times New Roman"/>
-        </w:rPr>
-        <w:t>được</w:t>
-      </w:r>
-      <w:proofErr w:type="spellEnd"/>
-      <w:r>
-        <w:rPr>
-          <w:rFonts w:ascii="Times New Roman" w:hAnsi="Times New Roman" w:cs="Times New Roman"/>
-        </w:rPr>
-        <w:t xml:space="preserve"> </w:t>
-      </w:r>
-      <w:proofErr w:type="spellStart"/>
-      <w:r>
-        <w:rPr>
-          <w:rFonts w:ascii="Times New Roman" w:hAnsi="Times New Roman" w:cs="Times New Roman"/>
-        </w:rPr>
-        <w:t>sự</w:t>
-      </w:r>
-      <w:proofErr w:type="spellEnd"/>
-      <w:r>
-        <w:rPr>
-          <w:rFonts w:ascii="Times New Roman" w:hAnsi="Times New Roman" w:cs="Times New Roman"/>
-        </w:rPr>
-        <w:t xml:space="preserve"> </w:t>
-      </w:r>
-      <w:proofErr w:type="spellStart"/>
-      <w:r>
-        <w:rPr>
-          <w:rFonts w:ascii="Times New Roman" w:hAnsi="Times New Roman" w:cs="Times New Roman"/>
-        </w:rPr>
-        <w:t>hướng</w:t>
-      </w:r>
-      <w:proofErr w:type="spellEnd"/>
-      <w:r>
-        <w:rPr>
-          <w:rFonts w:ascii="Times New Roman" w:hAnsi="Times New Roman" w:cs="Times New Roman"/>
-        </w:rPr>
-        <w:t xml:space="preserve"> </w:t>
-      </w:r>
-      <w:proofErr w:type="spellStart"/>
-      <w:r>
-        <w:rPr>
-          <w:rFonts w:ascii="Times New Roman" w:hAnsi="Times New Roman" w:cs="Times New Roman"/>
-        </w:rPr>
-        <w:t>dẫn</w:t>
-      </w:r>
-      <w:proofErr w:type="spellEnd"/>
-      <w:r>
-        <w:rPr>
-          <w:rFonts w:ascii="Times New Roman" w:hAnsi="Times New Roman" w:cs="Times New Roman"/>
-        </w:rPr>
-        <w:t xml:space="preserve"> </w:t>
-      </w:r>
-      <w:proofErr w:type="spellStart"/>
-      <w:r>
-        <w:rPr>
-          <w:rFonts w:ascii="Times New Roman" w:hAnsi="Times New Roman" w:cs="Times New Roman"/>
-        </w:rPr>
-        <w:t>cơ</w:t>
-      </w:r>
-      <w:proofErr w:type="spellEnd"/>
-      <w:r>
-        <w:rPr>
-          <w:rFonts w:ascii="Times New Roman" w:hAnsi="Times New Roman" w:cs="Times New Roman"/>
-        </w:rPr>
-        <w:t xml:space="preserve"> </w:t>
-      </w:r>
-      <w:proofErr w:type="spellStart"/>
-      <w:r>
-        <w:rPr>
-          <w:rFonts w:ascii="Times New Roman" w:hAnsi="Times New Roman" w:cs="Times New Roman"/>
-        </w:rPr>
-        <w:t>bản</w:t>
-      </w:r>
-      <w:proofErr w:type="spellEnd"/>
-      <w:r>
-        <w:rPr>
-          <w:rFonts w:ascii="Times New Roman" w:hAnsi="Times New Roman" w:cs="Times New Roman"/>
-        </w:rPr>
-        <w:t xml:space="preserve"> </w:t>
-      </w:r>
-      <w:proofErr w:type="spellStart"/>
-      <w:r>
-        <w:rPr>
-          <w:rFonts w:ascii="Times New Roman" w:hAnsi="Times New Roman" w:cs="Times New Roman"/>
-        </w:rPr>
-        <w:t>từ</w:t>
-      </w:r>
-      <w:proofErr w:type="spellEnd"/>
-      <w:r>
-        <w:rPr>
-          <w:rFonts w:ascii="Times New Roman" w:hAnsi="Times New Roman" w:cs="Times New Roman"/>
-        </w:rPr>
-        <w:t xml:space="preserve"> </w:t>
-      </w:r>
-      <w:proofErr w:type="spellStart"/>
-      <w:r>
-        <w:rPr>
-          <w:rFonts w:ascii="Times New Roman" w:hAnsi="Times New Roman" w:cs="Times New Roman"/>
-        </w:rPr>
-        <w:t>các</w:t>
-      </w:r>
-      <w:proofErr w:type="spellEnd"/>
-      <w:r>
-        <w:rPr>
-          <w:rFonts w:ascii="Times New Roman" w:hAnsi="Times New Roman" w:cs="Times New Roman"/>
-        </w:rPr>
-        <w:t xml:space="preserve"> </w:t>
-      </w:r>
-      <w:proofErr w:type="spellStart"/>
-      <w:r>
-        <w:rPr>
-          <w:rFonts w:ascii="Times New Roman" w:hAnsi="Times New Roman" w:cs="Times New Roman"/>
-        </w:rPr>
-        <w:t>hoạt</w:t>
-      </w:r>
-      <w:proofErr w:type="spellEnd"/>
-      <w:r>
-        <w:rPr>
-          <w:rFonts w:ascii="Times New Roman" w:hAnsi="Times New Roman" w:cs="Times New Roman"/>
-        </w:rPr>
-        <w:t xml:space="preserve"> </w:t>
-      </w:r>
-      <w:proofErr w:type="spellStart"/>
-      <w:r>
-        <w:rPr>
-          <w:rFonts w:ascii="Times New Roman" w:hAnsi="Times New Roman" w:cs="Times New Roman"/>
-        </w:rPr>
-        <w:t>động</w:t>
-      </w:r>
-      <w:proofErr w:type="spellEnd"/>
-      <w:r>
-        <w:rPr>
-          <w:rFonts w:ascii="Times New Roman" w:hAnsi="Times New Roman" w:cs="Times New Roman"/>
-        </w:rPr>
-        <w:t xml:space="preserve"> </w:t>
-      </w:r>
-      <w:proofErr w:type="spellStart"/>
-      <w:r>
-        <w:rPr>
-          <w:rFonts w:ascii="Times New Roman" w:hAnsi="Times New Roman" w:cs="Times New Roman"/>
-        </w:rPr>
-        <w:t>của</w:t>
-      </w:r>
-      <w:proofErr w:type="spellEnd"/>
-      <w:r>
-        <w:rPr>
-          <w:rFonts w:ascii="Times New Roman" w:hAnsi="Times New Roman" w:cs="Times New Roman"/>
-        </w:rPr>
-        <w:t xml:space="preserve"> </w:t>
-      </w:r>
-      <w:proofErr w:type="spellStart"/>
-      <w:r>
-        <w:rPr>
-          <w:rFonts w:ascii="Times New Roman" w:hAnsi="Times New Roman" w:cs="Times New Roman"/>
-        </w:rPr>
-        <w:t>nhóm</w:t>
-      </w:r>
-      <w:proofErr w:type="spellEnd"/>
-      <w:r>
-        <w:rPr>
-          <w:rFonts w:ascii="Times New Roman" w:hAnsi="Times New Roman" w:cs="Times New Roman"/>
-        </w:rPr>
-        <w:t>.</w:t>
+      <w:r>
+        <w:rPr>
+          <w:rFonts w:ascii="Times New Roman" w:hAnsi="Times New Roman" w:cs="Times New Roman"/>
+        </w:rPr>
+        <w:t>Có được sự hướng dẫn cơ bản từ các hoạt động của nhóm.</w:t>
       </w:r>
     </w:p>
     <w:p>
@@ -3448,47 +2063,11 @@
           <w:rFonts w:ascii="Times New Roman" w:hAnsi="Times New Roman" w:cs="Times New Roman"/>
         </w:rPr>
       </w:pPr>
-      <w:proofErr w:type="spellStart"/>
-      <w:r>
-        <w:rPr>
-          <w:rFonts w:ascii="Times New Roman" w:hAnsi="Times New Roman" w:cs="Times New Roman"/>
-        </w:rPr>
-        <w:t>Tài</w:t>
-      </w:r>
-      <w:proofErr w:type="spellEnd"/>
-      <w:r>
-        <w:rPr>
-          <w:rFonts w:ascii="Times New Roman" w:hAnsi="Times New Roman" w:cs="Times New Roman"/>
-        </w:rPr>
-        <w:t xml:space="preserve"> </w:t>
-      </w:r>
-      <w:proofErr w:type="spellStart"/>
-      <w:r>
-        <w:rPr>
-          <w:rFonts w:ascii="Times New Roman" w:hAnsi="Times New Roman" w:cs="Times New Roman"/>
-        </w:rPr>
-        <w:t>liệu</w:t>
-      </w:r>
-      <w:proofErr w:type="spellEnd"/>
-      <w:r>
-        <w:rPr>
-          <w:rFonts w:ascii="Times New Roman" w:hAnsi="Times New Roman" w:cs="Times New Roman"/>
-        </w:rPr>
-        <w:t xml:space="preserve"> </w:t>
-      </w:r>
-      <w:proofErr w:type="spellStart"/>
-      <w:r>
-        <w:rPr>
-          <w:rFonts w:ascii="Times New Roman" w:hAnsi="Times New Roman" w:cs="Times New Roman"/>
-        </w:rPr>
-        <w:t>nhiều</w:t>
-      </w:r>
-      <w:proofErr w:type="spellEnd"/>
-      <w:r>
-        <w:rPr>
-          <w:rFonts w:ascii="Times New Roman" w:hAnsi="Times New Roman" w:cs="Times New Roman"/>
-        </w:rPr>
-        <w:t>.</w:t>
+      <w:r>
+        <w:rPr>
+          <w:rFonts w:ascii="Times New Roman" w:hAnsi="Times New Roman" w:cs="Times New Roman"/>
+        </w:rPr>
+        <w:t>Tài liệu nhiều.</w:t>
       </w:r>
     </w:p>
     <w:p>
@@ -3513,21 +2092,18 @@
           <w:rFonts w:ascii="Times New Roman" w:hAnsi="Times New Roman" w:cs="Times New Roman"/>
         </w:rPr>
       </w:pPr>
-      <w:proofErr w:type="spellStart"/>
       <w:r>
         <w:rPr>
           <w:rFonts w:ascii="Times New Roman" w:hAnsi="Times New Roman" w:cs="Times New Roman"/>
         </w:rPr>
         <w:t>Khó</w:t>
       </w:r>
-      <w:proofErr w:type="spellEnd"/>
       <w:r>
         <w:rPr>
           <w:rFonts w:ascii="Times New Roman" w:hAnsi="Times New Roman" w:cs="Times New Roman"/>
         </w:rPr>
         <w:t xml:space="preserve"> </w:t>
       </w:r>
-      <w:proofErr w:type="spellStart"/>
       <w:r>
         <w:rPr>
           <w:rFonts w:ascii="Times New Roman" w:hAnsi="Times New Roman" w:cs="Times New Roman"/>
@@ -3544,14 +2120,7 @@
         <w:rPr>
           <w:rFonts w:ascii="Times New Roman" w:hAnsi="Times New Roman" w:cs="Times New Roman"/>
         </w:rPr>
-        <w:t>n</w:t>
-      </w:r>
-      <w:proofErr w:type="spellEnd"/>
-      <w:r>
-        <w:rPr>
-          <w:rFonts w:ascii="Times New Roman" w:hAnsi="Times New Roman" w:cs="Times New Roman"/>
-        </w:rPr>
-        <w:t>:</w:t>
+        <w:t>n:</w:t>
       </w:r>
     </w:p>
     <w:p>
@@ -3566,385 +2135,17 @@
           <w:rFonts w:ascii="Times New Roman" w:hAnsi="Times New Roman" w:cs="Times New Roman"/>
         </w:rPr>
       </w:pPr>
-      <w:proofErr w:type="spellStart"/>
-      <w:r>
-        <w:rPr>
-          <w:rFonts w:ascii="Times New Roman" w:hAnsi="Times New Roman" w:cs="Times New Roman"/>
-        </w:rPr>
-        <w:t>Chưa</w:t>
-      </w:r>
-      <w:proofErr w:type="spellEnd"/>
-      <w:r>
-        <w:rPr>
-          <w:rFonts w:ascii="Times New Roman" w:hAnsi="Times New Roman" w:cs="Times New Roman"/>
-        </w:rPr>
-        <w:t xml:space="preserve"> </w:t>
-      </w:r>
-      <w:proofErr w:type="spellStart"/>
-      <w:r>
-        <w:rPr>
-          <w:rFonts w:ascii="Times New Roman" w:hAnsi="Times New Roman" w:cs="Times New Roman"/>
-        </w:rPr>
-        <w:t>có</w:t>
-      </w:r>
-      <w:proofErr w:type="spellEnd"/>
-      <w:r>
-        <w:rPr>
-          <w:rFonts w:ascii="Times New Roman" w:hAnsi="Times New Roman" w:cs="Times New Roman"/>
-        </w:rPr>
-        <w:t xml:space="preserve"> </w:t>
-      </w:r>
-      <w:proofErr w:type="spellStart"/>
-      <w:r>
-        <w:rPr>
-          <w:rFonts w:ascii="Times New Roman" w:hAnsi="Times New Roman" w:cs="Times New Roman"/>
-        </w:rPr>
-        <w:t>kinh</w:t>
-      </w:r>
-      <w:proofErr w:type="spellEnd"/>
-      <w:r>
-        <w:rPr>
-          <w:rFonts w:ascii="Times New Roman" w:hAnsi="Times New Roman" w:cs="Times New Roman"/>
-        </w:rPr>
-        <w:t xml:space="preserve"> </w:t>
-      </w:r>
-      <w:proofErr w:type="spellStart"/>
-      <w:r>
-        <w:rPr>
-          <w:rFonts w:ascii="Times New Roman" w:hAnsi="Times New Roman" w:cs="Times New Roman"/>
-        </w:rPr>
-        <w:t>nghiệm</w:t>
-      </w:r>
-      <w:proofErr w:type="spellEnd"/>
-      <w:r>
-        <w:rPr>
-          <w:rFonts w:ascii="Times New Roman" w:hAnsi="Times New Roman" w:cs="Times New Roman"/>
-        </w:rPr>
-        <w:t xml:space="preserve"> </w:t>
-      </w:r>
-      <w:proofErr w:type="spellStart"/>
-      <w:r>
-        <w:rPr>
-          <w:rFonts w:ascii="Times New Roman" w:hAnsi="Times New Roman" w:cs="Times New Roman"/>
-        </w:rPr>
-        <w:t>làm</w:t>
-      </w:r>
-      <w:proofErr w:type="spellEnd"/>
-      <w:r>
-        <w:rPr>
-          <w:rFonts w:ascii="Times New Roman" w:hAnsi="Times New Roman" w:cs="Times New Roman"/>
-        </w:rPr>
-        <w:t xml:space="preserve"> website </w:t>
-      </w:r>
-      <w:proofErr w:type="spellStart"/>
-      <w:r>
-        <w:rPr>
-          <w:rFonts w:ascii="Times New Roman" w:hAnsi="Times New Roman" w:cs="Times New Roman"/>
-        </w:rPr>
-        <w:t>nên</w:t>
-      </w:r>
-      <w:proofErr w:type="spellEnd"/>
-      <w:r>
-        <w:rPr>
-          <w:rFonts w:ascii="Times New Roman" w:hAnsi="Times New Roman" w:cs="Times New Roman"/>
-        </w:rPr>
-        <w:t xml:space="preserve"> </w:t>
-      </w:r>
-      <w:proofErr w:type="spellStart"/>
-      <w:r>
-        <w:rPr>
-          <w:rFonts w:ascii="Times New Roman" w:hAnsi="Times New Roman" w:cs="Times New Roman"/>
-        </w:rPr>
-        <w:t>còn</w:t>
-      </w:r>
-      <w:proofErr w:type="spellEnd"/>
-      <w:r>
-        <w:rPr>
-          <w:rFonts w:ascii="Times New Roman" w:hAnsi="Times New Roman" w:cs="Times New Roman"/>
-        </w:rPr>
-        <w:t xml:space="preserve"> </w:t>
-      </w:r>
-      <w:proofErr w:type="spellStart"/>
-      <w:r>
-        <w:rPr>
-          <w:rFonts w:ascii="Times New Roman" w:hAnsi="Times New Roman" w:cs="Times New Roman"/>
-        </w:rPr>
-        <w:t>nhiều</w:t>
-      </w:r>
-      <w:proofErr w:type="spellEnd"/>
-      <w:r>
-        <w:rPr>
-          <w:rFonts w:ascii="Times New Roman" w:hAnsi="Times New Roman" w:cs="Times New Roman"/>
-        </w:rPr>
-        <w:t xml:space="preserve"> </w:t>
-      </w:r>
-      <w:proofErr w:type="spellStart"/>
-      <w:r>
-        <w:rPr>
-          <w:rFonts w:ascii="Times New Roman" w:hAnsi="Times New Roman" w:cs="Times New Roman"/>
-        </w:rPr>
-        <w:t>điều</w:t>
-      </w:r>
-      <w:proofErr w:type="spellEnd"/>
-      <w:r>
-        <w:rPr>
-          <w:rFonts w:ascii="Times New Roman" w:hAnsi="Times New Roman" w:cs="Times New Roman"/>
-        </w:rPr>
-        <w:t xml:space="preserve"> </w:t>
-      </w:r>
-      <w:proofErr w:type="spellStart"/>
-      <w:r>
-        <w:rPr>
-          <w:rFonts w:ascii="Times New Roman" w:hAnsi="Times New Roman" w:cs="Times New Roman"/>
-        </w:rPr>
-        <w:t>chưa</w:t>
-      </w:r>
-      <w:proofErr w:type="spellEnd"/>
-      <w:r>
-        <w:rPr>
-          <w:rFonts w:ascii="Times New Roman" w:hAnsi="Times New Roman" w:cs="Times New Roman"/>
-        </w:rPr>
-        <w:t xml:space="preserve"> </w:t>
-      </w:r>
-      <w:proofErr w:type="spellStart"/>
-      <w:r>
-        <w:rPr>
-          <w:rFonts w:ascii="Times New Roman" w:hAnsi="Times New Roman" w:cs="Times New Roman"/>
-        </w:rPr>
-        <w:t>hiểu</w:t>
-      </w:r>
-      <w:proofErr w:type="spellEnd"/>
-      <w:r>
-        <w:rPr>
-          <w:rFonts w:ascii="Times New Roman" w:hAnsi="Times New Roman" w:cs="Times New Roman"/>
-        </w:rPr>
-        <w:t xml:space="preserve">, </w:t>
-      </w:r>
-      <w:proofErr w:type="spellStart"/>
-      <w:r>
-        <w:rPr>
-          <w:rFonts w:ascii="Times New Roman" w:hAnsi="Times New Roman" w:cs="Times New Roman"/>
-        </w:rPr>
-        <w:t>tầm</w:t>
-      </w:r>
-      <w:proofErr w:type="spellEnd"/>
-      <w:r>
-        <w:rPr>
-          <w:rFonts w:ascii="Times New Roman" w:hAnsi="Times New Roman" w:cs="Times New Roman"/>
-        </w:rPr>
-        <w:t xml:space="preserve"> </w:t>
-      </w:r>
-      <w:proofErr w:type="spellStart"/>
-      <w:r>
-        <w:rPr>
-          <w:rFonts w:ascii="Times New Roman" w:hAnsi="Times New Roman" w:cs="Times New Roman"/>
-        </w:rPr>
-        <w:t>nhìn</w:t>
-      </w:r>
-      <w:proofErr w:type="spellEnd"/>
-      <w:r>
-        <w:rPr>
-          <w:rFonts w:ascii="Times New Roman" w:hAnsi="Times New Roman" w:cs="Times New Roman"/>
-        </w:rPr>
-        <w:t xml:space="preserve"> </w:t>
-      </w:r>
-      <w:proofErr w:type="spellStart"/>
-      <w:r>
-        <w:rPr>
-          <w:rFonts w:ascii="Times New Roman" w:hAnsi="Times New Roman" w:cs="Times New Roman"/>
-        </w:rPr>
-        <w:t>hạn</w:t>
-      </w:r>
-      <w:proofErr w:type="spellEnd"/>
-      <w:r>
-        <w:rPr>
-          <w:rFonts w:ascii="Times New Roman" w:hAnsi="Times New Roman" w:cs="Times New Roman"/>
-        </w:rPr>
-        <w:t xml:space="preserve"> </w:t>
-      </w:r>
-      <w:proofErr w:type="spellStart"/>
-      <w:r>
-        <w:rPr>
-          <w:rFonts w:ascii="Times New Roman" w:hAnsi="Times New Roman" w:cs="Times New Roman"/>
-        </w:rPr>
-        <w:t>hẹp</w:t>
-      </w:r>
-      <w:proofErr w:type="spellEnd"/>
-      <w:r>
-        <w:rPr>
-          <w:rFonts w:ascii="Times New Roman" w:hAnsi="Times New Roman" w:cs="Times New Roman"/>
-        </w:rPr>
-        <w:t xml:space="preserve"> </w:t>
-      </w:r>
-      <w:proofErr w:type="spellStart"/>
-      <w:r>
-        <w:rPr>
-          <w:rFonts w:ascii="Times New Roman" w:hAnsi="Times New Roman" w:cs="Times New Roman"/>
-        </w:rPr>
-        <w:t>khó</w:t>
-      </w:r>
-      <w:proofErr w:type="spellEnd"/>
-      <w:r>
-        <w:rPr>
-          <w:rFonts w:ascii="Times New Roman" w:hAnsi="Times New Roman" w:cs="Times New Roman"/>
-        </w:rPr>
-        <w:t xml:space="preserve"> </w:t>
-      </w:r>
-      <w:proofErr w:type="spellStart"/>
-      <w:r>
-        <w:rPr>
-          <w:rFonts w:ascii="Times New Roman" w:hAnsi="Times New Roman" w:cs="Times New Roman"/>
-        </w:rPr>
-        <w:t>đề</w:t>
-      </w:r>
-      <w:proofErr w:type="spellEnd"/>
-      <w:r>
-        <w:rPr>
-          <w:rFonts w:ascii="Times New Roman" w:hAnsi="Times New Roman" w:cs="Times New Roman"/>
-        </w:rPr>
-        <w:t xml:space="preserve"> </w:t>
-      </w:r>
-      <w:proofErr w:type="spellStart"/>
-      <w:r>
-        <w:rPr>
-          <w:rFonts w:ascii="Times New Roman" w:hAnsi="Times New Roman" w:cs="Times New Roman"/>
-        </w:rPr>
-        <w:t>ra</w:t>
-      </w:r>
-      <w:proofErr w:type="spellEnd"/>
-      <w:r>
-        <w:rPr>
-          <w:rFonts w:ascii="Times New Roman" w:hAnsi="Times New Roman" w:cs="Times New Roman"/>
-        </w:rPr>
-        <w:t xml:space="preserve"> </w:t>
-      </w:r>
-      <w:proofErr w:type="spellStart"/>
-      <w:r>
-        <w:rPr>
-          <w:rFonts w:ascii="Times New Roman" w:hAnsi="Times New Roman" w:cs="Times New Roman"/>
-        </w:rPr>
-        <w:t>phương</w:t>
-      </w:r>
-      <w:proofErr w:type="spellEnd"/>
-      <w:r>
-        <w:rPr>
-          <w:rFonts w:ascii="Times New Roman" w:hAnsi="Times New Roman" w:cs="Times New Roman"/>
-        </w:rPr>
-        <w:t xml:space="preserve"> </w:t>
-      </w:r>
-      <w:proofErr w:type="spellStart"/>
-      <w:proofErr w:type="gramStart"/>
-      <w:r>
-        <w:rPr>
-          <w:rFonts w:ascii="Times New Roman" w:hAnsi="Times New Roman" w:cs="Times New Roman"/>
-        </w:rPr>
-        <w:t>án</w:t>
-      </w:r>
-      <w:proofErr w:type="spellEnd"/>
-      <w:proofErr w:type="gramEnd"/>
-      <w:r>
-        <w:rPr>
-          <w:rFonts w:ascii="Times New Roman" w:hAnsi="Times New Roman" w:cs="Times New Roman"/>
-        </w:rPr>
-        <w:t xml:space="preserve"> </w:t>
-      </w:r>
-      <w:proofErr w:type="spellStart"/>
-      <w:r>
-        <w:rPr>
-          <w:rFonts w:ascii="Times New Roman" w:hAnsi="Times New Roman" w:cs="Times New Roman"/>
-        </w:rPr>
-        <w:t>lâu</w:t>
-      </w:r>
-      <w:proofErr w:type="spellEnd"/>
-      <w:r>
-        <w:rPr>
-          <w:rFonts w:ascii="Times New Roman" w:hAnsi="Times New Roman" w:cs="Times New Roman"/>
-        </w:rPr>
-        <w:t xml:space="preserve"> </w:t>
-      </w:r>
-      <w:proofErr w:type="spellStart"/>
-      <w:r>
-        <w:rPr>
-          <w:rFonts w:ascii="Times New Roman" w:hAnsi="Times New Roman" w:cs="Times New Roman"/>
-        </w:rPr>
-        <w:t>dài</w:t>
-      </w:r>
-      <w:proofErr w:type="spellEnd"/>
-      <w:r>
-        <w:rPr>
-          <w:rFonts w:ascii="Times New Roman" w:hAnsi="Times New Roman" w:cs="Times New Roman"/>
-        </w:rPr>
-        <w:t xml:space="preserve"> </w:t>
-      </w:r>
-      <w:proofErr w:type="spellStart"/>
-      <w:r>
-        <w:rPr>
-          <w:rFonts w:ascii="Times New Roman" w:hAnsi="Times New Roman" w:cs="Times New Roman"/>
-        </w:rPr>
-        <w:t>trong</w:t>
-      </w:r>
-      <w:proofErr w:type="spellEnd"/>
-      <w:r>
-        <w:rPr>
-          <w:rFonts w:ascii="Times New Roman" w:hAnsi="Times New Roman" w:cs="Times New Roman"/>
-        </w:rPr>
-        <w:t xml:space="preserve"> </w:t>
-      </w:r>
-      <w:proofErr w:type="spellStart"/>
-      <w:r>
-        <w:rPr>
-          <w:rFonts w:ascii="Times New Roman" w:hAnsi="Times New Roman" w:cs="Times New Roman"/>
-        </w:rPr>
-        <w:t>việc</w:t>
-      </w:r>
-      <w:proofErr w:type="spellEnd"/>
-      <w:r>
-        <w:rPr>
-          <w:rFonts w:ascii="Times New Roman" w:hAnsi="Times New Roman" w:cs="Times New Roman"/>
-        </w:rPr>
-        <w:t xml:space="preserve"> </w:t>
-      </w:r>
-      <w:proofErr w:type="spellStart"/>
-      <w:r>
-        <w:rPr>
-          <w:rFonts w:ascii="Times New Roman" w:hAnsi="Times New Roman" w:cs="Times New Roman"/>
-        </w:rPr>
-        <w:t>nghiên</w:t>
-      </w:r>
-      <w:proofErr w:type="spellEnd"/>
-      <w:r>
-        <w:rPr>
-          <w:rFonts w:ascii="Times New Roman" w:hAnsi="Times New Roman" w:cs="Times New Roman"/>
-        </w:rPr>
-        <w:t xml:space="preserve"> </w:t>
-      </w:r>
-      <w:proofErr w:type="spellStart"/>
-      <w:r>
-        <w:rPr>
-          <w:rFonts w:ascii="Times New Roman" w:hAnsi="Times New Roman" w:cs="Times New Roman"/>
-        </w:rPr>
-        <w:t>cứu</w:t>
-      </w:r>
-      <w:proofErr w:type="spellEnd"/>
-      <w:r>
-        <w:rPr>
-          <w:rFonts w:ascii="Times New Roman" w:hAnsi="Times New Roman" w:cs="Times New Roman"/>
-        </w:rPr>
-        <w:t xml:space="preserve"> </w:t>
-      </w:r>
-      <w:proofErr w:type="spellStart"/>
-      <w:r>
-        <w:rPr>
-          <w:rFonts w:ascii="Times New Roman" w:hAnsi="Times New Roman" w:cs="Times New Roman"/>
-        </w:rPr>
-        <w:t>tài</w:t>
-      </w:r>
-      <w:proofErr w:type="spellEnd"/>
-      <w:r>
-        <w:rPr>
-          <w:rFonts w:ascii="Times New Roman" w:hAnsi="Times New Roman" w:cs="Times New Roman"/>
-        </w:rPr>
-        <w:t xml:space="preserve"> liệu</w:t>
+      <w:r>
+        <w:rPr>
+          <w:rFonts w:ascii="Times New Roman" w:hAnsi="Times New Roman" w:cs="Times New Roman"/>
+        </w:rPr>
+        <w:t>Chưa có kinh nghiệm làm website nên còn nhiều điều chưa hiểu, tầm nhìn hạn hẹp khó đề ra phương án lâu dài</w:t>
+      </w:r>
+      <w:r>
+        <w:rPr>
+          <w:rFonts w:ascii="Times New Roman" w:hAnsi="Times New Roman" w:cs="Times New Roman"/>
+        </w:rPr>
+        <w:t xml:space="preserve"> trong việc nghiên cứu tài liệu</w:t>
       </w:r>
       <w:r>
         <w:rPr>
@@ -3965,47 +2166,11 @@
           <w:rFonts w:ascii="Times New Roman" w:hAnsi="Times New Roman" w:cs="Times New Roman"/>
         </w:rPr>
       </w:pPr>
-      <w:proofErr w:type="spellStart"/>
-      <w:r>
-        <w:rPr>
-          <w:rFonts w:ascii="Times New Roman" w:hAnsi="Times New Roman" w:cs="Times New Roman"/>
-        </w:rPr>
-        <w:t>Thời</w:t>
-      </w:r>
-      <w:proofErr w:type="spellEnd"/>
-      <w:r>
-        <w:rPr>
-          <w:rFonts w:ascii="Times New Roman" w:hAnsi="Times New Roman" w:cs="Times New Roman"/>
-        </w:rPr>
-        <w:t xml:space="preserve"> </w:t>
-      </w:r>
-      <w:proofErr w:type="spellStart"/>
-      <w:r>
-        <w:rPr>
-          <w:rFonts w:ascii="Times New Roman" w:hAnsi="Times New Roman" w:cs="Times New Roman"/>
-        </w:rPr>
-        <w:t>gian</w:t>
-      </w:r>
-      <w:proofErr w:type="spellEnd"/>
-      <w:r>
-        <w:rPr>
-          <w:rFonts w:ascii="Times New Roman" w:hAnsi="Times New Roman" w:cs="Times New Roman"/>
-        </w:rPr>
-        <w:t xml:space="preserve"> </w:t>
-      </w:r>
-      <w:proofErr w:type="spellStart"/>
-      <w:r>
-        <w:rPr>
-          <w:rFonts w:ascii="Times New Roman" w:hAnsi="Times New Roman" w:cs="Times New Roman"/>
-        </w:rPr>
-        <w:t>gấp</w:t>
-      </w:r>
-      <w:proofErr w:type="spellEnd"/>
-      <w:r>
-        <w:rPr>
-          <w:rFonts w:ascii="Times New Roman" w:hAnsi="Times New Roman" w:cs="Times New Roman"/>
-        </w:rPr>
-        <w:t>.</w:t>
+      <w:r>
+        <w:rPr>
+          <w:rFonts w:ascii="Times New Roman" w:hAnsi="Times New Roman" w:cs="Times New Roman"/>
+        </w:rPr>
+        <w:t>Thời gian gấp.</w:t>
       </w:r>
     </w:p>
     <w:p>
@@ -4020,104 +2185,24 @@
           <w:rFonts w:ascii="Times New Roman" w:hAnsi="Times New Roman" w:cs="Times New Roman"/>
         </w:rPr>
       </w:pPr>
-      <w:proofErr w:type="spellStart"/>
-      <w:r>
-        <w:rPr>
-          <w:rFonts w:ascii="Times New Roman" w:hAnsi="Times New Roman" w:cs="Times New Roman"/>
-        </w:rPr>
-        <w:t>Tài</w:t>
-      </w:r>
-      <w:proofErr w:type="spellEnd"/>
-      <w:r>
-        <w:rPr>
-          <w:rFonts w:ascii="Times New Roman" w:hAnsi="Times New Roman" w:cs="Times New Roman"/>
-        </w:rPr>
-        <w:t xml:space="preserve"> </w:t>
-      </w:r>
-      <w:proofErr w:type="spellStart"/>
-      <w:r>
-        <w:rPr>
-          <w:rFonts w:ascii="Times New Roman" w:hAnsi="Times New Roman" w:cs="Times New Roman"/>
-        </w:rPr>
-        <w:t>liệu</w:t>
-      </w:r>
-      <w:proofErr w:type="spellEnd"/>
-      <w:r>
-        <w:rPr>
-          <w:rFonts w:ascii="Times New Roman" w:hAnsi="Times New Roman" w:cs="Times New Roman"/>
-        </w:rPr>
-        <w:t xml:space="preserve"> </w:t>
-      </w:r>
-      <w:proofErr w:type="spellStart"/>
-      <w:r>
-        <w:rPr>
-          <w:rFonts w:ascii="Times New Roman" w:hAnsi="Times New Roman" w:cs="Times New Roman"/>
-        </w:rPr>
-        <w:t>nhiều</w:t>
-      </w:r>
-      <w:proofErr w:type="spellEnd"/>
-      <w:r>
-        <w:rPr>
-          <w:rFonts w:ascii="Times New Roman" w:hAnsi="Times New Roman" w:cs="Times New Roman"/>
-        </w:rPr>
-        <w:t xml:space="preserve"> </w:t>
-      </w:r>
-      <w:proofErr w:type="spellStart"/>
-      <w:r>
-        <w:rPr>
-          <w:rFonts w:ascii="Times New Roman" w:hAnsi="Times New Roman" w:cs="Times New Roman"/>
-        </w:rPr>
-        <w:t>nhưng</w:t>
-      </w:r>
-      <w:proofErr w:type="spellEnd"/>
-      <w:r>
-        <w:rPr>
-          <w:rFonts w:ascii="Times New Roman" w:hAnsi="Times New Roman" w:cs="Times New Roman"/>
-        </w:rPr>
-        <w:t xml:space="preserve"> </w:t>
-      </w:r>
-      <w:proofErr w:type="spellStart"/>
-      <w:r>
-        <w:rPr>
-          <w:rFonts w:ascii="Times New Roman" w:hAnsi="Times New Roman" w:cs="Times New Roman"/>
-        </w:rPr>
-        <w:t>không</w:t>
-      </w:r>
-      <w:proofErr w:type="spellEnd"/>
-      <w:r>
-        <w:rPr>
-          <w:rFonts w:ascii="Times New Roman" w:hAnsi="Times New Roman" w:cs="Times New Roman"/>
-        </w:rPr>
-        <w:t xml:space="preserve"> </w:t>
-      </w:r>
-      <w:proofErr w:type="spellStart"/>
-      <w:r>
-        <w:rPr>
-          <w:rFonts w:ascii="Times New Roman" w:hAnsi="Times New Roman" w:cs="Times New Roman"/>
-        </w:rPr>
-        <w:t>chọ</w:t>
-      </w:r>
-      <w:r>
-        <w:rPr>
-          <w:rFonts w:ascii="Times New Roman" w:hAnsi="Times New Roman" w:cs="Times New Roman"/>
-        </w:rPr>
-        <w:t>n</w:t>
-      </w:r>
-      <w:proofErr w:type="spellEnd"/>
-      <w:r>
-        <w:rPr>
-          <w:rFonts w:ascii="Times New Roman" w:hAnsi="Times New Roman" w:cs="Times New Roman"/>
-        </w:rPr>
-        <w:t xml:space="preserve"> </w:t>
-      </w:r>
-      <w:proofErr w:type="spellStart"/>
-      <w:r>
-        <w:rPr>
-          <w:rFonts w:ascii="Times New Roman" w:hAnsi="Times New Roman" w:cs="Times New Roman"/>
-        </w:rPr>
-        <w:t>lọc</w:t>
-      </w:r>
-      <w:proofErr w:type="spellEnd"/>
+      <w:r>
+        <w:rPr>
+          <w:rFonts w:ascii="Times New Roman" w:hAnsi="Times New Roman" w:cs="Times New Roman"/>
+        </w:rPr>
+        <w:t>Tài liệu nhiều nhưng không</w:t>
+      </w:r>
+      <w:r>
+        <w:rPr>
+          <w:rFonts w:ascii="Times New Roman" w:hAnsi="Times New Roman" w:cs="Times New Roman"/>
+        </w:rPr>
+        <w:t xml:space="preserve"> chọ</w:t>
+      </w:r>
+      <w:r>
+        <w:rPr>
+          <w:rFonts w:ascii="Times New Roman" w:hAnsi="Times New Roman" w:cs="Times New Roman"/>
+        </w:rPr>
+        <w:t>n lọc</w:t>
+      </w:r>
     </w:p>
     <w:p>
       <w:pPr>
@@ -4174,187 +2259,136 @@
           <w:rFonts w:ascii="Times New Roman" w:hAnsi="Times New Roman" w:cs="Times New Roman"/>
           <w:i/>
         </w:rPr>
-        <w:t xml:space="preserve">Ý </w:t>
-      </w:r>
-      <w:proofErr w:type="spellStart"/>
-      <w:r>
+        <w:t>Ý kiếnphảnhồi:</w:t>
+      </w:r>
+    </w:p>
+    <w:p>
+      <w:pPr>
+        <w:pStyle w:val="ListParagraph"/>
+        <w:spacing w:before="100" w:beforeAutospacing="1" w:after="100" w:afterAutospacing="1" w:line="360" w:lineRule="auto"/>
+        <w:ind w:left="1080"/>
+        <w:rPr>
+          <w:rFonts w:ascii="Times New Roman" w:hAnsi="Times New Roman" w:cs="Times New Roman"/>
+        </w:rPr>
+      </w:pPr>
+    </w:p>
+    <w:p>
+      <w:pPr>
+        <w:spacing w:before="100" w:beforeAutospacing="1" w:after="100" w:afterAutospacing="1" w:line="360" w:lineRule="auto"/>
+        <w:rPr>
+          <w:rFonts w:ascii="Times New Roman" w:hAnsi="Times New Roman" w:cs="Times New Roman"/>
+          <w:b/>
+        </w:rPr>
+      </w:pPr>
+      <w:r>
+        <w:rPr>
+          <w:rFonts w:ascii="Times New Roman" w:hAnsi="Times New Roman" w:cs="Times New Roman"/>
+          <w:b/>
+        </w:rPr>
+        <w:t>Phầ</w:t>
+      </w:r>
+      <w:r>
+        <w:rPr>
+          <w:rFonts w:ascii="Times New Roman" w:hAnsi="Times New Roman" w:cs="Times New Roman"/>
+          <w:b/>
+        </w:rPr>
+        <w:t>n C: Nhận</w:t>
+      </w:r>
+      <w:r>
+        <w:rPr>
+          <w:rFonts w:ascii="Times New Roman" w:hAnsi="Times New Roman" w:cs="Times New Roman"/>
+          <w:b/>
+        </w:rPr>
+        <w:t xml:space="preserve"> </w:t>
+      </w:r>
+      <w:r>
+        <w:rPr>
+          <w:rFonts w:ascii="Times New Roman" w:hAnsi="Times New Roman" w:cs="Times New Roman"/>
+          <w:b/>
+        </w:rPr>
+        <w:t>xét</w:t>
+      </w:r>
+      <w:r>
+        <w:rPr>
+          <w:rFonts w:ascii="Times New Roman" w:hAnsi="Times New Roman" w:cs="Times New Roman"/>
+          <w:b/>
+        </w:rPr>
+        <w:t xml:space="preserve"> </w:t>
+      </w:r>
+      <w:r>
+        <w:rPr>
+          <w:rFonts w:ascii="Times New Roman" w:hAnsi="Times New Roman" w:cs="Times New Roman"/>
+          <w:b/>
+        </w:rPr>
+        <w:t>chung</w:t>
+      </w:r>
+      <w:r>
+        <w:rPr>
+          <w:rFonts w:ascii="Times New Roman" w:hAnsi="Times New Roman" w:cs="Times New Roman"/>
+          <w:b/>
+        </w:rPr>
+        <w:t xml:space="preserve"> </w:t>
+      </w:r>
+      <w:r>
+        <w:rPr>
+          <w:rFonts w:ascii="Times New Roman" w:hAnsi="Times New Roman" w:cs="Times New Roman"/>
+          <w:b/>
+        </w:rPr>
+        <w:t>của PM</w:t>
+      </w:r>
+    </w:p>
+    <w:p>
+      <w:pPr>
+        <w:spacing w:before="100" w:beforeAutospacing="1" w:after="100" w:afterAutospacing="1" w:line="360" w:lineRule="auto"/>
+        <w:rPr>
+          <w:rFonts w:ascii="Times New Roman" w:hAnsi="Times New Roman" w:cs="Times New Roman"/>
+        </w:rPr>
+      </w:pPr>
+    </w:p>
+    <w:p>
+      <w:pPr>
+        <w:spacing w:before="100" w:beforeAutospacing="1" w:after="100" w:afterAutospacing="1" w:line="360" w:lineRule="auto"/>
+        <w:rPr>
+          <w:rFonts w:ascii="Times New Roman" w:hAnsi="Times New Roman" w:cs="Times New Roman"/>
+        </w:rPr>
+      </w:pPr>
+    </w:p>
+    <w:p>
+      <w:pPr>
+        <w:spacing w:before="100" w:beforeAutospacing="1" w:after="100" w:afterAutospacing="1" w:line="360" w:lineRule="auto"/>
         <w:rPr>
           <w:rFonts w:ascii="Times New Roman" w:hAnsi="Times New Roman" w:cs="Times New Roman"/>
           <w:i/>
         </w:rPr>
-        <w:t>kiếnphảnhồi</w:t>
-      </w:r>
-      <w:proofErr w:type="spellEnd"/>
+      </w:pPr>
       <w:r>
         <w:rPr>
           <w:rFonts w:ascii="Times New Roman" w:hAnsi="Times New Roman" w:cs="Times New Roman"/>
           <w:i/>
         </w:rPr>
-        <w:t>:</w:t>
-      </w:r>
-    </w:p>
-    <w:p>
-      <w:pPr>
-        <w:pStyle w:val="ListParagraph"/>
-        <w:spacing w:before="100" w:beforeAutospacing="1" w:after="100" w:afterAutospacing="1" w:line="360" w:lineRule="auto"/>
-        <w:ind w:left="1080"/>
-        <w:rPr>
-          <w:rFonts w:ascii="Times New Roman" w:hAnsi="Times New Roman" w:cs="Times New Roman"/>
-        </w:rPr>
-      </w:pPr>
-    </w:p>
-    <w:p>
-      <w:pPr>
-        <w:spacing w:before="100" w:beforeAutospacing="1" w:after="100" w:afterAutospacing="1" w:line="360" w:lineRule="auto"/>
-        <w:rPr>
-          <w:rFonts w:ascii="Times New Roman" w:hAnsi="Times New Roman" w:cs="Times New Roman"/>
-          <w:b/>
-        </w:rPr>
-      </w:pPr>
-      <w:proofErr w:type="spellStart"/>
-      <w:r>
-        <w:rPr>
-          <w:rFonts w:ascii="Times New Roman" w:hAnsi="Times New Roman" w:cs="Times New Roman"/>
-          <w:b/>
-        </w:rPr>
-        <w:t>Phầ</w:t>
-      </w:r>
-      <w:r>
-        <w:rPr>
-          <w:rFonts w:ascii="Times New Roman" w:hAnsi="Times New Roman" w:cs="Times New Roman"/>
-          <w:b/>
-        </w:rPr>
-        <w:t>n</w:t>
-      </w:r>
-      <w:proofErr w:type="spellEnd"/>
-      <w:r>
-        <w:rPr>
-          <w:rFonts w:ascii="Times New Roman" w:hAnsi="Times New Roman" w:cs="Times New Roman"/>
-          <w:b/>
-        </w:rPr>
-        <w:t xml:space="preserve"> C: </w:t>
-      </w:r>
-      <w:proofErr w:type="spellStart"/>
-      <w:r>
-        <w:rPr>
-          <w:rFonts w:ascii="Times New Roman" w:hAnsi="Times New Roman" w:cs="Times New Roman"/>
-          <w:b/>
-        </w:rPr>
-        <w:t>Nhận</w:t>
-      </w:r>
-      <w:proofErr w:type="spellEnd"/>
-      <w:r>
-        <w:rPr>
-          <w:rFonts w:ascii="Times New Roman" w:hAnsi="Times New Roman" w:cs="Times New Roman"/>
-          <w:b/>
-        </w:rPr>
-        <w:t xml:space="preserve"> </w:t>
-      </w:r>
-      <w:proofErr w:type="spellStart"/>
-      <w:r>
-        <w:rPr>
-          <w:rFonts w:ascii="Times New Roman" w:hAnsi="Times New Roman" w:cs="Times New Roman"/>
-          <w:b/>
-        </w:rPr>
-        <w:t>xét</w:t>
-      </w:r>
-      <w:proofErr w:type="spellEnd"/>
-      <w:r>
-        <w:rPr>
-          <w:rFonts w:ascii="Times New Roman" w:hAnsi="Times New Roman" w:cs="Times New Roman"/>
-          <w:b/>
-        </w:rPr>
-        <w:t xml:space="preserve"> </w:t>
-      </w:r>
-      <w:proofErr w:type="spellStart"/>
-      <w:proofErr w:type="gramStart"/>
-      <w:r>
-        <w:rPr>
-          <w:rFonts w:ascii="Times New Roman" w:hAnsi="Times New Roman" w:cs="Times New Roman"/>
-          <w:b/>
-        </w:rPr>
-        <w:t>chung</w:t>
-      </w:r>
-      <w:proofErr w:type="spellEnd"/>
-      <w:proofErr w:type="gramEnd"/>
-      <w:r>
-        <w:rPr>
-          <w:rFonts w:ascii="Times New Roman" w:hAnsi="Times New Roman" w:cs="Times New Roman"/>
-          <w:b/>
-        </w:rPr>
-        <w:t xml:space="preserve"> </w:t>
-      </w:r>
-      <w:proofErr w:type="spellStart"/>
-      <w:r>
-        <w:rPr>
-          <w:rFonts w:ascii="Times New Roman" w:hAnsi="Times New Roman" w:cs="Times New Roman"/>
-          <w:b/>
-        </w:rPr>
-        <w:t>của</w:t>
-      </w:r>
-      <w:proofErr w:type="spellEnd"/>
-      <w:r>
-        <w:rPr>
-          <w:rFonts w:ascii="Times New Roman" w:hAnsi="Times New Roman" w:cs="Times New Roman"/>
-          <w:b/>
-        </w:rPr>
-        <w:t xml:space="preserve"> PM</w:t>
-      </w:r>
-    </w:p>
-    <w:p>
-      <w:pPr>
-        <w:spacing w:before="100" w:beforeAutospacing="1" w:after="100" w:afterAutospacing="1" w:line="360" w:lineRule="auto"/>
-        <w:rPr>
-          <w:rFonts w:ascii="Times New Roman" w:hAnsi="Times New Roman" w:cs="Times New Roman"/>
-        </w:rPr>
-      </w:pPr>
-    </w:p>
-    <w:p>
-      <w:pPr>
-        <w:spacing w:before="100" w:beforeAutospacing="1" w:after="100" w:afterAutospacing="1" w:line="360" w:lineRule="auto"/>
-        <w:rPr>
-          <w:rFonts w:ascii="Times New Roman" w:hAnsi="Times New Roman" w:cs="Times New Roman"/>
-        </w:rPr>
-      </w:pPr>
-    </w:p>
-    <w:p>
-      <w:pPr>
-        <w:spacing w:before="100" w:beforeAutospacing="1" w:after="100" w:afterAutospacing="1" w:line="360" w:lineRule="auto"/>
+        <w:t xml:space="preserve">* </w:t>
+      </w:r>
+      <w:r>
         <w:rPr>
           <w:rFonts w:ascii="Times New Roman" w:hAnsi="Times New Roman" w:cs="Times New Roman"/>
           <w:i/>
         </w:rPr>
-      </w:pPr>
+        <w:t>Hướngdẫn</w:t>
+      </w:r>
       <w:r>
         <w:rPr>
           <w:rFonts w:ascii="Times New Roman" w:hAnsi="Times New Roman" w:cs="Times New Roman"/>
           <w:i/>
         </w:rPr>
-        <w:t xml:space="preserve">* </w:t>
-      </w:r>
-      <w:proofErr w:type="spellStart"/>
+        <w:t>đánhgiá</w:t>
+      </w:r>
       <w:r>
         <w:rPr>
           <w:rFonts w:ascii="Times New Roman" w:hAnsi="Times New Roman" w:cs="Times New Roman"/>
           <w:i/>
         </w:rPr>
-        <w:t>Hướngdẫn</w:t>
-      </w:r>
-      <w:r>
-        <w:rPr>
-          <w:rFonts w:ascii="Times New Roman" w:hAnsi="Times New Roman" w:cs="Times New Roman"/>
-          <w:i/>
-        </w:rPr>
-        <w:t>đánhgiá</w:t>
-      </w:r>
-      <w:r>
-        <w:rPr>
-          <w:rFonts w:ascii="Times New Roman" w:hAnsi="Times New Roman" w:cs="Times New Roman"/>
-          <w:i/>
-        </w:rPr>
         <w:t>theothangđiểmsau</w:t>
       </w:r>
-      <w:proofErr w:type="spellEnd"/>
       <w:r>
         <w:rPr>
           <w:rFonts w:ascii="Times New Roman" w:hAnsi="Times New Roman" w:cs="Times New Roman"/>
@@ -4377,21 +2411,12 @@
           <w:i/>
         </w:rPr>
       </w:pPr>
-      <w:proofErr w:type="spellStart"/>
       <w:r>
         <w:rPr>
           <w:rFonts w:ascii="Times New Roman" w:hAnsi="Times New Roman" w:cs="Times New Roman"/>
           <w:i/>
         </w:rPr>
-        <w:t>Chấtlượng&amp;khốilượngcôngviệc</w:t>
-      </w:r>
-      <w:proofErr w:type="spellEnd"/>
-      <w:r>
-        <w:rPr>
-          <w:rFonts w:ascii="Times New Roman" w:hAnsi="Times New Roman" w:cs="Times New Roman"/>
-          <w:i/>
-        </w:rPr>
-        <w:t>:</w:t>
+        <w:t>Chấtlượng&amp;khốilượngcôngviệc:</w:t>
       </w:r>
     </w:p>
     <w:p>
@@ -4406,7 +2431,6 @@
           <w:rFonts w:ascii="Times New Roman" w:hAnsi="Times New Roman" w:cs="Times New Roman"/>
         </w:rPr>
       </w:pPr>
-      <w:proofErr w:type="spellStart"/>
       <w:r>
         <w:rPr>
           <w:rFonts w:ascii="Times New Roman" w:hAnsi="Times New Roman" w:cs="Times New Roman"/>
@@ -4417,14 +2441,7 @@
         <w:rPr>
           <w:rFonts w:ascii="Times New Roman" w:hAnsi="Times New Roman" w:cs="Times New Roman"/>
         </w:rPr>
-        <w:t>c</w:t>
-      </w:r>
-      <w:proofErr w:type="spellEnd"/>
-      <w:r>
-        <w:rPr>
-          <w:rFonts w:ascii="Times New Roman" w:hAnsi="Times New Roman" w:cs="Times New Roman"/>
-        </w:rPr>
-        <w:t>:</w:t>
+        <w:t>c:</w:t>
       </w:r>
       <w:r>
         <w:rPr>
@@ -4442,28 +2459,7 @@
         <w:rPr>
           <w:rFonts w:ascii="Times New Roman" w:hAnsi="Times New Roman" w:cs="Times New Roman"/>
         </w:rPr>
-        <w:t xml:space="preserve">): </w:t>
-      </w:r>
-      <w:proofErr w:type="spellStart"/>
-      <w:r>
-        <w:rPr>
-          <w:rFonts w:ascii="Times New Roman" w:hAnsi="Times New Roman" w:cs="Times New Roman"/>
-        </w:rPr>
-        <w:t>Hoànthànhxuấtsắccôngviệcđượcgiao</w:t>
-      </w:r>
-      <w:proofErr w:type="spellEnd"/>
-      <w:r>
-        <w:rPr>
-          <w:rFonts w:ascii="Times New Roman" w:hAnsi="Times New Roman" w:cs="Times New Roman"/>
-        </w:rPr>
-        <w:t xml:space="preserve">. </w:t>
-      </w:r>
-      <w:proofErr w:type="spellStart"/>
-      <w:r>
-        <w:rPr>
-          <w:rFonts w:ascii="Times New Roman" w:hAnsi="Times New Roman" w:cs="Times New Roman"/>
-        </w:rPr>
-        <w:t>Đápứngvượtmứchầ</w:t>
+        <w:t>): Hoànthànhxuấtsắccôngviệcđượcgiao. Đápứngvượtmứchầ</w:t>
       </w:r>
       <w:r>
         <w:rPr>
@@ -4475,62 +2471,13 @@
         <w:rPr>
           <w:rFonts w:ascii="Times New Roman" w:hAnsi="Times New Roman" w:cs="Times New Roman"/>
         </w:rPr>
-        <w:t>hếtcáctráchnhiệm</w:t>
-      </w:r>
-      <w:proofErr w:type="spellEnd"/>
-      <w:r>
-        <w:rPr>
-          <w:rFonts w:ascii="Times New Roman" w:hAnsi="Times New Roman" w:cs="Times New Roman"/>
-        </w:rPr>
-        <w:t xml:space="preserve">, </w:t>
-      </w:r>
-      <w:proofErr w:type="spellStart"/>
-      <w:r>
-        <w:rPr>
-          <w:rFonts w:ascii="Times New Roman" w:hAnsi="Times New Roman" w:cs="Times New Roman"/>
-        </w:rPr>
-        <w:t>mụctiêu</w:t>
-      </w:r>
-      <w:proofErr w:type="spellEnd"/>
-      <w:r>
-        <w:rPr>
-          <w:rFonts w:ascii="Times New Roman" w:hAnsi="Times New Roman" w:cs="Times New Roman"/>
-        </w:rPr>
-        <w:t xml:space="preserve">, </w:t>
-      </w:r>
-      <w:proofErr w:type="spellStart"/>
-      <w:r>
-        <w:rPr>
-          <w:rFonts w:ascii="Times New Roman" w:hAnsi="Times New Roman" w:cs="Times New Roman"/>
-        </w:rPr>
-        <w:t>vàyêucầuvớingườithựchiệncủacôngviệ</w:t>
-      </w:r>
-      <w:r>
-        <w:rPr>
-          <w:rFonts w:ascii="Times New Roman" w:hAnsi="Times New Roman" w:cs="Times New Roman"/>
-        </w:rPr>
-        <w:t>c</w:t>
-      </w:r>
-      <w:proofErr w:type="spellEnd"/>
-      <w:r>
-        <w:rPr>
-          <w:rFonts w:ascii="Times New Roman" w:hAnsi="Times New Roman" w:cs="Times New Roman"/>
-        </w:rPr>
-        <w:t xml:space="preserve">, </w:t>
-      </w:r>
-      <w:proofErr w:type="spellStart"/>
-      <w:r>
-        <w:rPr>
-          <w:rFonts w:ascii="Times New Roman" w:hAnsi="Times New Roman" w:cs="Times New Roman"/>
-        </w:rPr>
-        <w:t>đápứngvượtyêucầu</w:t>
-      </w:r>
-      <w:proofErr w:type="gramStart"/>
-      <w:r>
-        <w:rPr>
-          <w:rFonts w:ascii="Times New Roman" w:hAnsi="Times New Roman" w:cs="Times New Roman"/>
-        </w:rPr>
-        <w:t>,</w:t>
+        <w:t>hếtcáctráchnhiệm, mụctiêu, vàyêucầuvớingườithựchiệncủacôngviệ</w:t>
+      </w:r>
+      <w:r>
+        <w:rPr>
+          <w:rFonts w:ascii="Times New Roman" w:hAnsi="Times New Roman" w:cs="Times New Roman"/>
+        </w:rPr>
+        <w:t>c, đápứngvượtyêucầu,</w:t>
       </w:r>
       <w:r>
         <w:rPr>
@@ -4538,8 +2485,6 @@
         </w:rPr>
         <w:t>thểhiệnđượcnănglựclàmviệcnổitrội</w:t>
       </w:r>
-      <w:proofErr w:type="spellEnd"/>
-      <w:proofErr w:type="gramEnd"/>
       <w:r>
         <w:rPr>
           <w:rFonts w:ascii="Times New Roman" w:hAnsi="Times New Roman" w:cs="Times New Roman"/>
@@ -4559,7 +2504,6 @@
           <w:rFonts w:ascii="Times New Roman" w:hAnsi="Times New Roman" w:cs="Times New Roman"/>
         </w:rPr>
       </w:pPr>
-      <w:proofErr w:type="spellStart"/>
       <w:r>
         <w:rPr>
           <w:rFonts w:ascii="Times New Roman" w:hAnsi="Times New Roman" w:cs="Times New Roman"/>
@@ -4570,85 +2514,14 @@
         <w:rPr>
           <w:rFonts w:ascii="Times New Roman" w:hAnsi="Times New Roman" w:cs="Times New Roman"/>
         </w:rPr>
-        <w:t>t</w:t>
-      </w:r>
-      <w:proofErr w:type="spellEnd"/>
-      <w:r>
-        <w:rPr>
-          <w:rFonts w:ascii="Times New Roman" w:hAnsi="Times New Roman" w:cs="Times New Roman"/>
-        </w:rPr>
-        <w:t xml:space="preserve">: </w:t>
-      </w:r>
-      <w:r>
-        <w:rPr>
-          <w:rFonts w:ascii="Times New Roman" w:hAnsi="Times New Roman" w:cs="Times New Roman"/>
-        </w:rPr>
-        <w:t xml:space="preserve">(4 </w:t>
-      </w:r>
-      <w:proofErr w:type="spellStart"/>
-      <w:r>
-        <w:rPr>
-          <w:rFonts w:ascii="Times New Roman" w:hAnsi="Times New Roman" w:cs="Times New Roman"/>
-        </w:rPr>
-        <w:t>điểm</w:t>
-      </w:r>
-      <w:proofErr w:type="spellEnd"/>
-      <w:r>
-        <w:rPr>
-          <w:rFonts w:ascii="Times New Roman" w:hAnsi="Times New Roman" w:cs="Times New Roman"/>
-        </w:rPr>
-        <w:t xml:space="preserve">): </w:t>
-      </w:r>
-      <w:proofErr w:type="spellStart"/>
-      <w:r>
-        <w:rPr>
-          <w:rFonts w:ascii="Times New Roman" w:hAnsi="Times New Roman" w:cs="Times New Roman"/>
-        </w:rPr>
-        <w:t>Hoànthànhtốtnhiệmvụ</w:t>
-      </w:r>
-      <w:proofErr w:type="spellEnd"/>
-      <w:r>
-        <w:rPr>
-          <w:rFonts w:ascii="Times New Roman" w:hAnsi="Times New Roman" w:cs="Times New Roman"/>
-        </w:rPr>
-        <w:t xml:space="preserve">. </w:t>
-      </w:r>
-      <w:proofErr w:type="spellStart"/>
-      <w:r>
-        <w:rPr>
-          <w:rFonts w:ascii="Times New Roman" w:hAnsi="Times New Roman" w:cs="Times New Roman"/>
-        </w:rPr>
-        <w:t>Đápứngđủcáctráchnhiệm</w:t>
-      </w:r>
-      <w:proofErr w:type="spellEnd"/>
-      <w:r>
-        <w:rPr>
-          <w:rFonts w:ascii="Times New Roman" w:hAnsi="Times New Roman" w:cs="Times New Roman"/>
-        </w:rPr>
-        <w:t xml:space="preserve">, </w:t>
-      </w:r>
-      <w:proofErr w:type="spellStart"/>
-      <w:r>
-        <w:rPr>
-          <w:rFonts w:ascii="Times New Roman" w:hAnsi="Times New Roman" w:cs="Times New Roman"/>
-        </w:rPr>
-        <w:t>mụctiêu</w:t>
-      </w:r>
-      <w:proofErr w:type="spellEnd"/>
-      <w:r>
-        <w:rPr>
-          <w:rFonts w:ascii="Times New Roman" w:hAnsi="Times New Roman" w:cs="Times New Roman"/>
-        </w:rPr>
-        <w:t xml:space="preserve">, </w:t>
-      </w:r>
-      <w:proofErr w:type="spellStart"/>
-      <w:r>
-        <w:rPr>
-          <w:rFonts w:ascii="Times New Roman" w:hAnsi="Times New Roman" w:cs="Times New Roman"/>
-        </w:rPr>
-        <w:t>vàyêucầuvớingườithựchiệncủacôngviệc</w:t>
-      </w:r>
-      <w:proofErr w:type="spellEnd"/>
+        <w:t xml:space="preserve">t: </w:t>
+      </w:r>
+      <w:r>
+        <w:rPr>
+          <w:rFonts w:ascii="Times New Roman" w:hAnsi="Times New Roman" w:cs="Times New Roman"/>
+        </w:rPr>
+        <w:t>(4 điểm): Hoànthànhtốtnhiệmvụ. Đápứngđủcáctráchnhiệm, mụctiêu, vàyêucầuvớingườithựchiệncủacôngviệc</w:t>
+      </w:r>
       <w:r>
         <w:rPr>
           <w:rFonts w:ascii="Times New Roman" w:hAnsi="Times New Roman" w:cs="Times New Roman"/>
@@ -4668,41 +2541,18 @@
           <w:rFonts w:ascii="Times New Roman" w:hAnsi="Times New Roman" w:cs="Times New Roman"/>
         </w:rPr>
       </w:pPr>
-      <w:proofErr w:type="spellStart"/>
-      <w:r>
-        <w:rPr>
-          <w:rFonts w:ascii="Times New Roman" w:hAnsi="Times New Roman" w:cs="Times New Roman"/>
-        </w:rPr>
-        <w:t>Hoànthành</w:t>
-      </w:r>
-      <w:proofErr w:type="spellEnd"/>
-      <w:r>
-        <w:rPr>
-          <w:rFonts w:ascii="Times New Roman" w:hAnsi="Times New Roman" w:cs="Times New Roman"/>
-        </w:rPr>
-        <w:t>:</w:t>
-      </w:r>
-      <w:r>
-        <w:rPr>
-          <w:rFonts w:ascii="Times New Roman" w:hAnsi="Times New Roman" w:cs="Times New Roman"/>
-        </w:rPr>
-        <w:t xml:space="preserve"> (3 </w:t>
-      </w:r>
-      <w:proofErr w:type="spellStart"/>
-      <w:r>
-        <w:rPr>
-          <w:rFonts w:ascii="Times New Roman" w:hAnsi="Times New Roman" w:cs="Times New Roman"/>
-        </w:rPr>
-        <w:t>điểm</w:t>
-      </w:r>
-      <w:proofErr w:type="spellEnd"/>
-      <w:r>
-        <w:rPr>
-          <w:rFonts w:ascii="Times New Roman" w:hAnsi="Times New Roman" w:cs="Times New Roman"/>
-        </w:rPr>
-        <w:t xml:space="preserve">): </w:t>
-      </w:r>
-      <w:proofErr w:type="spellStart"/>
+      <w:r>
+        <w:rPr>
+          <w:rFonts w:ascii="Times New Roman" w:hAnsi="Times New Roman" w:cs="Times New Roman"/>
+        </w:rPr>
+        <w:t>Hoànthành:</w:t>
+      </w:r>
+      <w:r>
+        <w:rPr>
+          <w:rFonts w:ascii="Times New Roman" w:hAnsi="Times New Roman" w:cs="Times New Roman"/>
+        </w:rPr>
+        <w:t xml:space="preserve"> (3 điểm): </w:t>
+      </w:r>
       <w:r>
         <w:rPr>
           <w:rFonts w:ascii="Times New Roman" w:hAnsi="Times New Roman" w:cs="Times New Roman"/>
@@ -4727,7 +2577,6 @@
         </w:rPr>
         <w:t>đượcgiao</w:t>
       </w:r>
-      <w:proofErr w:type="spellEnd"/>
       <w:r>
         <w:rPr>
           <w:rFonts w:ascii="Times New Roman" w:hAnsi="Times New Roman" w:cs="Times New Roman"/>
@@ -4747,107 +2596,29 @@
           <w:rFonts w:ascii="Times New Roman" w:hAnsi="Times New Roman" w:cs="Times New Roman"/>
         </w:rPr>
       </w:pPr>
-      <w:proofErr w:type="spellStart"/>
-      <w:r>
-        <w:rPr>
-          <w:rFonts w:ascii="Times New Roman" w:hAnsi="Times New Roman" w:cs="Times New Roman"/>
-        </w:rPr>
-        <w:t>Chưahoànthành</w:t>
-      </w:r>
-      <w:proofErr w:type="spellEnd"/>
-      <w:r>
-        <w:rPr>
-          <w:rFonts w:ascii="Times New Roman" w:hAnsi="Times New Roman" w:cs="Times New Roman"/>
-        </w:rPr>
-        <w:t xml:space="preserve">, </w:t>
-      </w:r>
-      <w:proofErr w:type="spellStart"/>
-      <w:r>
-        <w:rPr>
-          <w:rFonts w:ascii="Times New Roman" w:hAnsi="Times New Roman" w:cs="Times New Roman"/>
-        </w:rPr>
-        <w:t>cầncốgắ</w:t>
-      </w:r>
-      <w:r>
-        <w:rPr>
-          <w:rFonts w:ascii="Times New Roman" w:hAnsi="Times New Roman" w:cs="Times New Roman"/>
-        </w:rPr>
-        <w:t>ng</w:t>
-      </w:r>
-      <w:proofErr w:type="spellEnd"/>
-      <w:r>
-        <w:rPr>
-          <w:rFonts w:ascii="Times New Roman" w:hAnsi="Times New Roman" w:cs="Times New Roman"/>
-        </w:rPr>
-        <w:t>:</w:t>
-      </w:r>
-      <w:r>
-        <w:rPr>
-          <w:rFonts w:ascii="Times New Roman" w:hAnsi="Times New Roman" w:cs="Times New Roman"/>
-        </w:rPr>
-        <w:t xml:space="preserve"> (1-2 </w:t>
-      </w:r>
-      <w:proofErr w:type="spellStart"/>
-      <w:r>
-        <w:rPr>
-          <w:rFonts w:ascii="Times New Roman" w:hAnsi="Times New Roman" w:cs="Times New Roman"/>
-        </w:rPr>
-        <w:t>điểm</w:t>
-      </w:r>
-      <w:proofErr w:type="spellEnd"/>
-      <w:r>
-        <w:rPr>
-          <w:rFonts w:ascii="Times New Roman" w:hAnsi="Times New Roman" w:cs="Times New Roman"/>
-        </w:rPr>
-        <w:t xml:space="preserve">): </w:t>
-      </w:r>
-      <w:proofErr w:type="spellStart"/>
-      <w:r>
-        <w:rPr>
-          <w:rFonts w:ascii="Times New Roman" w:hAnsi="Times New Roman" w:cs="Times New Roman"/>
-        </w:rPr>
-        <w:t>Chưahoànthànhđầyđủnhiệmvụđượcgiao</w:t>
-      </w:r>
-      <w:proofErr w:type="spellEnd"/>
-      <w:r>
-        <w:rPr>
-          <w:rFonts w:ascii="Times New Roman" w:hAnsi="Times New Roman" w:cs="Times New Roman"/>
-        </w:rPr>
-        <w:t xml:space="preserve">. </w:t>
-      </w:r>
-      <w:proofErr w:type="spellStart"/>
-      <w:r>
-        <w:rPr>
-          <w:rFonts w:ascii="Times New Roman" w:hAnsi="Times New Roman" w:cs="Times New Roman"/>
-        </w:rPr>
-        <w:t>Chỉthựchiệnđượcmộtphầntráchnhiệm</w:t>
-      </w:r>
-      <w:proofErr w:type="spellEnd"/>
-      <w:r>
-        <w:rPr>
-          <w:rFonts w:ascii="Times New Roman" w:hAnsi="Times New Roman" w:cs="Times New Roman"/>
-        </w:rPr>
-        <w:t xml:space="preserve">, </w:t>
-      </w:r>
-      <w:proofErr w:type="spellStart"/>
-      <w:r>
-        <w:rPr>
-          <w:rFonts w:ascii="Times New Roman" w:hAnsi="Times New Roman" w:cs="Times New Roman"/>
-        </w:rPr>
-        <w:t>mụctiêuvàyêucầuvớingườithựchiệncôngviệccầnphảicảithiệ</w:t>
-      </w:r>
-      <w:r>
-        <w:rPr>
-          <w:rFonts w:ascii="Times New Roman" w:hAnsi="Times New Roman" w:cs="Times New Roman"/>
-        </w:rPr>
-        <w:t>n</w:t>
-      </w:r>
-      <w:proofErr w:type="spellEnd"/>
-      <w:r>
-        <w:rPr>
-          <w:rFonts w:ascii="Times New Roman" w:hAnsi="Times New Roman" w:cs="Times New Roman"/>
-        </w:rPr>
-        <w:t>.</w:t>
+      <w:r>
+        <w:rPr>
+          <w:rFonts w:ascii="Times New Roman" w:hAnsi="Times New Roman" w:cs="Times New Roman"/>
+        </w:rPr>
+        <w:t>Chưahoànthành, cầncốgắ</w:t>
+      </w:r>
+      <w:r>
+        <w:rPr>
+          <w:rFonts w:ascii="Times New Roman" w:hAnsi="Times New Roman" w:cs="Times New Roman"/>
+        </w:rPr>
+        <w:t>ng:</w:t>
+      </w:r>
+      <w:r>
+        <w:rPr>
+          <w:rFonts w:ascii="Times New Roman" w:hAnsi="Times New Roman" w:cs="Times New Roman"/>
+        </w:rPr>
+        <w:t xml:space="preserve"> (1-2 điểm): Chưahoànthànhđầyđủnhiệmvụđượcgiao. Chỉthựchiệnđượcmộtphầntráchnhiệm, mụctiêuvàyêucầuvớingườithựchiệncôngviệccầnphảicảithiệ</w:t>
+      </w:r>
+      <w:r>
+        <w:rPr>
+          <w:rFonts w:ascii="Times New Roman" w:hAnsi="Times New Roman" w:cs="Times New Roman"/>
+        </w:rPr>
+        <w:t>n.</w:t>
       </w:r>
     </w:p>
     <w:p>
@@ -4862,7 +2633,6 @@
           <w:rFonts w:ascii="Times New Roman" w:hAnsi="Times New Roman" w:cs="Times New Roman"/>
         </w:rPr>
       </w:pPr>
-      <w:proofErr w:type="spellStart"/>
       <w:r>
         <w:rPr>
           <w:rFonts w:ascii="Times New Roman" w:hAnsi="Times New Roman" w:cs="Times New Roman"/>
@@ -4873,57 +2643,14 @@
         <w:rPr>
           <w:rFonts w:ascii="Times New Roman" w:hAnsi="Times New Roman" w:cs="Times New Roman"/>
         </w:rPr>
-        <w:t>ành</w:t>
-      </w:r>
-      <w:proofErr w:type="spellEnd"/>
-      <w:r>
-        <w:rPr>
-          <w:rFonts w:ascii="Times New Roman" w:hAnsi="Times New Roman" w:cs="Times New Roman"/>
-        </w:rPr>
-        <w:t>:</w:t>
-      </w:r>
-      <w:r>
-        <w:rPr>
-          <w:rFonts w:ascii="Times New Roman" w:hAnsi="Times New Roman" w:cs="Times New Roman"/>
-        </w:rPr>
-        <w:t xml:space="preserve"> (0 </w:t>
-      </w:r>
-      <w:proofErr w:type="spellStart"/>
-      <w:r>
-        <w:rPr>
-          <w:rFonts w:ascii="Times New Roman" w:hAnsi="Times New Roman" w:cs="Times New Roman"/>
-        </w:rPr>
-        <w:t>điểm</w:t>
-      </w:r>
-      <w:proofErr w:type="spellEnd"/>
-      <w:r>
-        <w:rPr>
-          <w:rFonts w:ascii="Times New Roman" w:hAnsi="Times New Roman" w:cs="Times New Roman"/>
-        </w:rPr>
-        <w:t xml:space="preserve">): </w:t>
-      </w:r>
-      <w:proofErr w:type="spellStart"/>
-      <w:r>
-        <w:rPr>
-          <w:rFonts w:ascii="Times New Roman" w:hAnsi="Times New Roman" w:cs="Times New Roman"/>
-        </w:rPr>
-        <w:t>Khôngđápứngđượcyêucầucôngviệc</w:t>
-      </w:r>
-      <w:proofErr w:type="spellEnd"/>
-      <w:r>
-        <w:rPr>
-          <w:rFonts w:ascii="Times New Roman" w:hAnsi="Times New Roman" w:cs="Times New Roman"/>
-        </w:rPr>
-        <w:t xml:space="preserve">, </w:t>
-      </w:r>
-      <w:proofErr w:type="spellStart"/>
-      <w:r>
-        <w:rPr>
-          <w:rFonts w:ascii="Times New Roman" w:hAnsi="Times New Roman" w:cs="Times New Roman"/>
-        </w:rPr>
-        <w:t>cầnxemxéttínhphùhợpvớicôngviệc</w:t>
-      </w:r>
-      <w:proofErr w:type="spellEnd"/>
+        <w:t>ành:</w:t>
+      </w:r>
+      <w:r>
+        <w:rPr>
+          <w:rFonts w:ascii="Times New Roman" w:hAnsi="Times New Roman" w:cs="Times New Roman"/>
+        </w:rPr>
+        <w:t xml:space="preserve"> (0 điểm): Khôngđápứngđượcyêucầucôngviệc, cầnxemxéttínhphùhợpvớicôngviệc</w:t>
+      </w:r>
       <w:r>
         <w:rPr>
           <w:rFonts w:ascii="Times New Roman" w:hAnsi="Times New Roman" w:cs="Times New Roman"/>
@@ -4943,35 +2670,18 @@
           <w:rFonts w:ascii="Times New Roman" w:hAnsi="Times New Roman" w:cs="Times New Roman"/>
         </w:rPr>
       </w:pPr>
-      <w:proofErr w:type="spellStart"/>
       <w:r>
         <w:rPr>
           <w:rFonts w:ascii="Times New Roman" w:hAnsi="Times New Roman" w:cs="Times New Roman"/>
           <w:i/>
         </w:rPr>
-        <w:t>Tínhhợptácvàlàmviệctrongnhóm</w:t>
-      </w:r>
-      <w:proofErr w:type="gramStart"/>
-      <w:r>
-        <w:rPr>
-          <w:rFonts w:ascii="Times New Roman" w:hAnsi="Times New Roman" w:cs="Times New Roman"/>
-          <w:i/>
-        </w:rPr>
-        <w:t>:</w:t>
-      </w:r>
-      <w:r>
-        <w:rPr>
-          <w:rFonts w:ascii="Times New Roman" w:hAnsi="Times New Roman" w:cs="Times New Roman"/>
-        </w:rPr>
-        <w:t>từ</w:t>
-      </w:r>
-      <w:proofErr w:type="spellEnd"/>
-      <w:proofErr w:type="gramEnd"/>
-      <w:r>
-        <w:rPr>
-          <w:rFonts w:ascii="Times New Roman" w:hAnsi="Times New Roman" w:cs="Times New Roman"/>
-        </w:rPr>
-        <w:t xml:space="preserve"> 0 </w:t>
+        <w:t>Tínhhợptácvàlàmviệctrongnhóm:</w:t>
+      </w:r>
+      <w:r>
+        <w:rPr>
+          <w:rFonts w:ascii="Times New Roman" w:hAnsi="Times New Roman" w:cs="Times New Roman"/>
+        </w:rPr>
+        <w:t xml:space="preserve">từ 0 </w:t>
       </w:r>
       <w:r>
         <w:rPr>
@@ -4983,49 +2693,7 @@
         <w:rPr>
           <w:rFonts w:ascii="Times New Roman" w:hAnsi="Times New Roman" w:cs="Times New Roman"/>
         </w:rPr>
-        <w:t xml:space="preserve">5 </w:t>
-      </w:r>
-      <w:proofErr w:type="spellStart"/>
-      <w:r>
-        <w:rPr>
-          <w:rFonts w:ascii="Times New Roman" w:hAnsi="Times New Roman" w:cs="Times New Roman"/>
-        </w:rPr>
-        <w:t>điểm</w:t>
-      </w:r>
-      <w:proofErr w:type="spellEnd"/>
-      <w:r>
-        <w:rPr>
-          <w:rFonts w:ascii="Times New Roman" w:hAnsi="Times New Roman" w:cs="Times New Roman"/>
-        </w:rPr>
-        <w:t xml:space="preserve">, </w:t>
-      </w:r>
-      <w:proofErr w:type="spellStart"/>
-      <w:r>
-        <w:rPr>
-          <w:rFonts w:ascii="Times New Roman" w:hAnsi="Times New Roman" w:cs="Times New Roman"/>
-        </w:rPr>
-        <w:t>tùyvàotinhthần</w:t>
-      </w:r>
-      <w:proofErr w:type="spellEnd"/>
-      <w:r>
-        <w:rPr>
-          <w:rFonts w:ascii="Times New Roman" w:hAnsi="Times New Roman" w:cs="Times New Roman"/>
-        </w:rPr>
-        <w:t xml:space="preserve">, </w:t>
-      </w:r>
-      <w:proofErr w:type="spellStart"/>
-      <w:r>
-        <w:rPr>
-          <w:rFonts w:ascii="Times New Roman" w:hAnsi="Times New Roman" w:cs="Times New Roman"/>
-        </w:rPr>
-        <w:t>tháiđộlàmviệcnhómcủamỗingười</w:t>
-      </w:r>
-      <w:proofErr w:type="spellEnd"/>
-      <w:r>
-        <w:rPr>
-          <w:rFonts w:ascii="Times New Roman" w:hAnsi="Times New Roman" w:cs="Times New Roman"/>
-        </w:rPr>
-        <w:t>.</w:t>
+        <w:t>5 điểm, tùyvàotinhthần, tháiđộlàmviệcnhómcủamỗingười.</w:t>
       </w:r>
     </w:p>
     <w:p>
@@ -5040,21 +2708,12 @@
           <w:rFonts w:ascii="Times New Roman" w:hAnsi="Times New Roman" w:cs="Times New Roman"/>
         </w:rPr>
       </w:pPr>
-      <w:proofErr w:type="spellStart"/>
       <w:r>
         <w:rPr>
           <w:rFonts w:ascii="Times New Roman" w:hAnsi="Times New Roman" w:cs="Times New Roman"/>
           <w:i/>
         </w:rPr>
-        <w:t>Thờigianhoànthànhcôngviêc</w:t>
-      </w:r>
-      <w:proofErr w:type="spellEnd"/>
-      <w:r>
-        <w:rPr>
-          <w:rFonts w:ascii="Times New Roman" w:hAnsi="Times New Roman" w:cs="Times New Roman"/>
-          <w:i/>
-        </w:rPr>
-        <w:t>:</w:t>
+        <w:t>Thờigianhoànthànhcôngviêc:</w:t>
       </w:r>
     </w:p>
     <w:p>
@@ -5069,33 +2728,11 @@
           <w:rFonts w:ascii="Times New Roman" w:hAnsi="Times New Roman" w:cs="Times New Roman"/>
         </w:rPr>
       </w:pPr>
-      <w:proofErr w:type="spellStart"/>
-      <w:r>
-        <w:rPr>
-          <w:rFonts w:ascii="Times New Roman" w:hAnsi="Times New Roman" w:cs="Times New Roman"/>
-        </w:rPr>
-        <w:t>Hoànthànhđúngthờihạn</w:t>
-      </w:r>
-      <w:proofErr w:type="spellEnd"/>
-      <w:r>
-        <w:rPr>
-          <w:rFonts w:ascii="Times New Roman" w:hAnsi="Times New Roman" w:cs="Times New Roman"/>
-        </w:rPr>
-        <w:t xml:space="preserve">: 5 </w:t>
-      </w:r>
-      <w:proofErr w:type="spellStart"/>
-      <w:r>
-        <w:rPr>
-          <w:rFonts w:ascii="Times New Roman" w:hAnsi="Times New Roman" w:cs="Times New Roman"/>
-        </w:rPr>
-        <w:t>điểm</w:t>
-      </w:r>
-      <w:proofErr w:type="spellEnd"/>
-      <w:r>
-        <w:rPr>
-          <w:rFonts w:ascii="Times New Roman" w:hAnsi="Times New Roman" w:cs="Times New Roman"/>
-        </w:rPr>
-        <w:t>.</w:t>
+      <w:r>
+        <w:rPr>
+          <w:rFonts w:ascii="Times New Roman" w:hAnsi="Times New Roman" w:cs="Times New Roman"/>
+        </w:rPr>
+        <w:t>Hoànthànhđúngthờihạn: 5 điểm.</w:t>
       </w:r>
     </w:p>
     <w:p>
@@ -5110,7 +2747,6 @@
           <w:rFonts w:ascii="Times New Roman" w:hAnsi="Times New Roman" w:cs="Times New Roman"/>
         </w:rPr>
       </w:pPr>
-      <w:proofErr w:type="spellStart"/>
       <w:r>
         <w:rPr>
           <w:rFonts w:ascii="Times New Roman" w:hAnsi="Times New Roman" w:cs="Times New Roman"/>
@@ -5123,54 +2759,11 @@
         </w:rPr>
         <w:t>ễ</w:t>
       </w:r>
-      <w:proofErr w:type="spellEnd"/>
-      <w:r>
-        <w:rPr>
-          <w:rFonts w:ascii="Times New Roman" w:hAnsi="Times New Roman" w:cs="Times New Roman"/>
-        </w:rPr>
-        <w:t xml:space="preserve"> 1 </w:t>
-      </w:r>
-      <w:proofErr w:type="spellStart"/>
-      <w:r>
-        <w:rPr>
-          <w:rFonts w:ascii="Times New Roman" w:hAnsi="Times New Roman" w:cs="Times New Roman"/>
-        </w:rPr>
-        <w:t>ngàytrừđimộtđiểm</w:t>
-      </w:r>
-      <w:proofErr w:type="spellEnd"/>
-      <w:r>
-        <w:rPr>
-          <w:rFonts w:ascii="Times New Roman" w:hAnsi="Times New Roman" w:cs="Times New Roman"/>
-        </w:rPr>
-        <w:t xml:space="preserve"> (</w:t>
-      </w:r>
-      <w:proofErr w:type="spellStart"/>
-      <w:r>
-        <w:rPr>
-          <w:rFonts w:ascii="Times New Roman" w:hAnsi="Times New Roman" w:cs="Times New Roman"/>
-        </w:rPr>
-        <w:t>thấpnhấtlà</w:t>
-      </w:r>
-      <w:proofErr w:type="spellEnd"/>
-      <w:r>
-        <w:rPr>
-          <w:rFonts w:ascii="Times New Roman" w:hAnsi="Times New Roman" w:cs="Times New Roman"/>
-        </w:rPr>
-        <w:t xml:space="preserve"> 0 </w:t>
-      </w:r>
-      <w:proofErr w:type="spellStart"/>
-      <w:r>
-        <w:rPr>
-          <w:rFonts w:ascii="Times New Roman" w:hAnsi="Times New Roman" w:cs="Times New Roman"/>
-        </w:rPr>
-        <w:t>điểm</w:t>
-      </w:r>
-      <w:proofErr w:type="spellEnd"/>
-      <w:r>
-        <w:rPr>
-          <w:rFonts w:ascii="Times New Roman" w:hAnsi="Times New Roman" w:cs="Times New Roman"/>
-        </w:rPr>
-        <w:t>).</w:t>
+      <w:r>
+        <w:rPr>
+          <w:rFonts w:ascii="Times New Roman" w:hAnsi="Times New Roman" w:cs="Times New Roman"/>
+        </w:rPr>
+        <w:t xml:space="preserve"> 1 ngàytrừđimộtđiểm (thấpnhấtlà 0 điểm).</w:t>
       </w:r>
     </w:p>
     <w:sectPr>

</xml_diff>